<commit_message>
Runs to end (kind of). Just need to add some more "formality" to the whole thing
</commit_message>
<xml_diff>
--- a/docs/Requirements And Acceptance Tests/User Stories.docx
+++ b/docs/Requirements And Acceptance Tests/User Stories.docx
@@ -51,6 +51,8 @@
             <w:gridSpan w:val="2"/>
             <w:cnfStyle w:val="001000000100" w:firstRow="0" w:lastRow="0" w:firstColumn="1" w:lastColumn="0" w:oddVBand="0" w:evenVBand="0" w:oddHBand="0" w:evenHBand="0" w:firstRowFirstColumn="1" w:firstRowLastColumn="0" w:lastRowFirstColumn="0" w:lastRowLastColumn="0"/>
             <w:tcBorders>
+              <w:top w:val="nil"/>
+              <w:left w:val="nil"/>
               <w:right w:val="nil"/>
             </w:tcBorders>
             <w:shd w:color="auto" w:fill="FFFFFF" w:themeFill="background1" w:val="clear"/>
@@ -91,6 +93,7 @@
             <w:cnfStyle w:val="001000000000" w:firstRow="0" w:lastRow="0" w:firstColumn="1" w:lastColumn="0" w:oddVBand="0" w:evenVBand="0" w:oddHBand="0" w:evenHBand="0" w:firstRowFirstColumn="0" w:firstRowLastColumn="0" w:lastRowFirstColumn="0" w:lastRowLastColumn="0"/>
             <w:tcBorders>
               <w:top w:val="nil"/>
+              <w:left w:val="nil"/>
               <w:bottom w:val="nil"/>
               <w:right w:val="nil"/>
             </w:tcBorders>
@@ -144,6 +147,8 @@
             <w:cnfStyle w:val="001000000000" w:firstRow="0" w:lastRow="0" w:firstColumn="1" w:lastColumn="0" w:oddVBand="0" w:evenVBand="0" w:oddHBand="0" w:evenHBand="0" w:firstRowFirstColumn="0" w:firstRowLastColumn="0" w:lastRowFirstColumn="0" w:lastRowLastColumn="0"/>
             <w:tcBorders>
               <w:top w:val="nil"/>
+              <w:left w:val="nil"/>
+              <w:bottom w:val="nil"/>
               <w:right w:val="nil"/>
             </w:tcBorders>
             <w:shd w:color="auto" w:fill="FFFFFF" w:themeFill="background1" w:val="clear"/>
@@ -226,6 +231,8 @@
             <w:gridSpan w:val="2"/>
             <w:cnfStyle w:val="001000000100" w:firstRow="0" w:lastRow="0" w:firstColumn="1" w:lastColumn="0" w:oddVBand="0" w:evenVBand="0" w:oddHBand="0" w:evenHBand="0" w:firstRowFirstColumn="1" w:firstRowLastColumn="0" w:lastRowFirstColumn="0" w:lastRowLastColumn="0"/>
             <w:tcBorders>
+              <w:top w:val="nil"/>
+              <w:left w:val="nil"/>
               <w:right w:val="nil"/>
             </w:tcBorders>
             <w:shd w:color="auto" w:fill="FFFFFF" w:themeFill="background1" w:val="clear"/>
@@ -266,6 +273,7 @@
             <w:cnfStyle w:val="001000000000" w:firstRow="0" w:lastRow="0" w:firstColumn="1" w:lastColumn="0" w:oddVBand="0" w:evenVBand="0" w:oddHBand="0" w:evenHBand="0" w:firstRowFirstColumn="0" w:firstRowLastColumn="0" w:lastRowFirstColumn="0" w:lastRowLastColumn="0"/>
             <w:tcBorders>
               <w:top w:val="nil"/>
+              <w:left w:val="nil"/>
               <w:bottom w:val="nil"/>
               <w:right w:val="nil"/>
             </w:tcBorders>
@@ -319,6 +327,8 @@
             <w:cnfStyle w:val="001000000000" w:firstRow="0" w:lastRow="0" w:firstColumn="1" w:lastColumn="0" w:oddVBand="0" w:evenVBand="0" w:oddHBand="0" w:evenHBand="0" w:firstRowFirstColumn="0" w:firstRowLastColumn="0" w:lastRowFirstColumn="0" w:lastRowLastColumn="0"/>
             <w:tcBorders>
               <w:top w:val="nil"/>
+              <w:left w:val="nil"/>
+              <w:bottom w:val="nil"/>
               <w:right w:val="nil"/>
             </w:tcBorders>
             <w:shd w:color="auto" w:fill="FFFFFF" w:themeFill="background1" w:val="clear"/>
@@ -401,6 +411,8 @@
             <w:gridSpan w:val="2"/>
             <w:cnfStyle w:val="001000000100" w:firstRow="0" w:lastRow="0" w:firstColumn="1" w:lastColumn="0" w:oddVBand="0" w:evenVBand="0" w:oddHBand="0" w:evenHBand="0" w:firstRowFirstColumn="1" w:firstRowLastColumn="0" w:lastRowFirstColumn="0" w:lastRowLastColumn="0"/>
             <w:tcBorders>
+              <w:top w:val="nil"/>
+              <w:left w:val="nil"/>
               <w:right w:val="nil"/>
             </w:tcBorders>
             <w:shd w:color="auto" w:fill="FFFFFF" w:themeFill="background1" w:val="clear"/>
@@ -441,6 +453,7 @@
             <w:cnfStyle w:val="001000000000" w:firstRow="0" w:lastRow="0" w:firstColumn="1" w:lastColumn="0" w:oddVBand="0" w:evenVBand="0" w:oddHBand="0" w:evenHBand="0" w:firstRowFirstColumn="0" w:firstRowLastColumn="0" w:lastRowFirstColumn="0" w:lastRowLastColumn="0"/>
             <w:tcBorders>
               <w:top w:val="nil"/>
+              <w:left w:val="nil"/>
               <w:bottom w:val="nil"/>
               <w:right w:val="nil"/>
             </w:tcBorders>
@@ -494,6 +507,8 @@
             <w:cnfStyle w:val="001000000000" w:firstRow="0" w:lastRow="0" w:firstColumn="1" w:lastColumn="0" w:oddVBand="0" w:evenVBand="0" w:oddHBand="0" w:evenHBand="0" w:firstRowFirstColumn="0" w:firstRowLastColumn="0" w:lastRowFirstColumn="0" w:lastRowLastColumn="0"/>
             <w:tcBorders>
               <w:top w:val="nil"/>
+              <w:left w:val="nil"/>
+              <w:bottom w:val="nil"/>
               <w:right w:val="nil"/>
             </w:tcBorders>
             <w:shd w:color="auto" w:fill="FFFFFF" w:themeFill="background1" w:val="clear"/>
@@ -576,6 +591,8 @@
             <w:gridSpan w:val="2"/>
             <w:cnfStyle w:val="001000000100" w:firstRow="0" w:lastRow="0" w:firstColumn="1" w:lastColumn="0" w:oddVBand="0" w:evenVBand="0" w:oddHBand="0" w:evenHBand="0" w:firstRowFirstColumn="1" w:firstRowLastColumn="0" w:lastRowFirstColumn="0" w:lastRowLastColumn="0"/>
             <w:tcBorders>
+              <w:top w:val="nil"/>
+              <w:left w:val="nil"/>
               <w:right w:val="nil"/>
             </w:tcBorders>
             <w:shd w:color="auto" w:fill="FFFFFF" w:themeFill="background1" w:val="clear"/>
@@ -616,6 +633,7 @@
             <w:cnfStyle w:val="001000000000" w:firstRow="0" w:lastRow="0" w:firstColumn="1" w:lastColumn="0" w:oddVBand="0" w:evenVBand="0" w:oddHBand="0" w:evenHBand="0" w:firstRowFirstColumn="0" w:firstRowLastColumn="0" w:lastRowFirstColumn="0" w:lastRowLastColumn="0"/>
             <w:tcBorders>
               <w:top w:val="nil"/>
+              <w:left w:val="nil"/>
               <w:bottom w:val="nil"/>
               <w:right w:val="nil"/>
             </w:tcBorders>
@@ -669,6 +687,8 @@
             <w:cnfStyle w:val="001000000000" w:firstRow="0" w:lastRow="0" w:firstColumn="1" w:lastColumn="0" w:oddVBand="0" w:evenVBand="0" w:oddHBand="0" w:evenHBand="0" w:firstRowFirstColumn="0" w:firstRowLastColumn="0" w:lastRowFirstColumn="0" w:lastRowLastColumn="0"/>
             <w:tcBorders>
               <w:top w:val="nil"/>
+              <w:left w:val="nil"/>
+              <w:bottom w:val="nil"/>
               <w:right w:val="nil"/>
             </w:tcBorders>
             <w:shd w:color="auto" w:fill="FFFFFF" w:themeFill="background1" w:val="clear"/>
@@ -751,6 +771,8 @@
             <w:gridSpan w:val="2"/>
             <w:cnfStyle w:val="001000000100" w:firstRow="0" w:lastRow="0" w:firstColumn="1" w:lastColumn="0" w:oddVBand="0" w:evenVBand="0" w:oddHBand="0" w:evenHBand="0" w:firstRowFirstColumn="1" w:firstRowLastColumn="0" w:lastRowFirstColumn="0" w:lastRowLastColumn="0"/>
             <w:tcBorders>
+              <w:top w:val="nil"/>
+              <w:left w:val="nil"/>
               <w:right w:val="nil"/>
             </w:tcBorders>
             <w:shd w:color="auto" w:fill="FFFFFF" w:themeFill="background1" w:val="clear"/>
@@ -791,6 +813,7 @@
             <w:cnfStyle w:val="001000000000" w:firstRow="0" w:lastRow="0" w:firstColumn="1" w:lastColumn="0" w:oddVBand="0" w:evenVBand="0" w:oddHBand="0" w:evenHBand="0" w:firstRowFirstColumn="0" w:firstRowLastColumn="0" w:lastRowFirstColumn="0" w:lastRowLastColumn="0"/>
             <w:tcBorders>
               <w:top w:val="nil"/>
+              <w:left w:val="nil"/>
               <w:bottom w:val="nil"/>
               <w:right w:val="nil"/>
             </w:tcBorders>
@@ -844,6 +867,8 @@
             <w:cnfStyle w:val="001000000000" w:firstRow="0" w:lastRow="0" w:firstColumn="1" w:lastColumn="0" w:oddVBand="0" w:evenVBand="0" w:oddHBand="0" w:evenHBand="0" w:firstRowFirstColumn="0" w:firstRowLastColumn="0" w:lastRowFirstColumn="0" w:lastRowLastColumn="0"/>
             <w:tcBorders>
               <w:top w:val="nil"/>
+              <w:left w:val="nil"/>
+              <w:bottom w:val="nil"/>
               <w:right w:val="nil"/>
             </w:tcBorders>
             <w:shd w:color="auto" w:fill="FFFFFF" w:themeFill="background1" w:val="clear"/>
@@ -926,6 +951,8 @@
             <w:gridSpan w:val="2"/>
             <w:cnfStyle w:val="001000000100" w:firstRow="0" w:lastRow="0" w:firstColumn="1" w:lastColumn="0" w:oddVBand="0" w:evenVBand="0" w:oddHBand="0" w:evenHBand="0" w:firstRowFirstColumn="1" w:firstRowLastColumn="0" w:lastRowFirstColumn="0" w:lastRowLastColumn="0"/>
             <w:tcBorders>
+              <w:top w:val="nil"/>
+              <w:left w:val="nil"/>
               <w:right w:val="nil"/>
             </w:tcBorders>
             <w:shd w:color="auto" w:fill="FFFFFF" w:themeFill="background1" w:val="clear"/>
@@ -966,6 +993,7 @@
             <w:cnfStyle w:val="001000000000" w:firstRow="0" w:lastRow="0" w:firstColumn="1" w:lastColumn="0" w:oddVBand="0" w:evenVBand="0" w:oddHBand="0" w:evenHBand="0" w:firstRowFirstColumn="0" w:firstRowLastColumn="0" w:lastRowFirstColumn="0" w:lastRowLastColumn="0"/>
             <w:tcBorders>
               <w:top w:val="nil"/>
+              <w:left w:val="nil"/>
               <w:bottom w:val="nil"/>
               <w:right w:val="nil"/>
             </w:tcBorders>
@@ -1019,6 +1047,8 @@
             <w:cnfStyle w:val="001000000000" w:firstRow="0" w:lastRow="0" w:firstColumn="1" w:lastColumn="0" w:oddVBand="0" w:evenVBand="0" w:oddHBand="0" w:evenHBand="0" w:firstRowFirstColumn="0" w:firstRowLastColumn="0" w:lastRowFirstColumn="0" w:lastRowLastColumn="0"/>
             <w:tcBorders>
               <w:top w:val="nil"/>
+              <w:left w:val="nil"/>
+              <w:bottom w:val="nil"/>
               <w:right w:val="nil"/>
             </w:tcBorders>
             <w:shd w:color="auto" w:fill="FFFFFF" w:themeFill="background1" w:val="clear"/>
@@ -1101,6 +1131,8 @@
             <w:gridSpan w:val="2"/>
             <w:cnfStyle w:val="001000000100" w:firstRow="0" w:lastRow="0" w:firstColumn="1" w:lastColumn="0" w:oddVBand="0" w:evenVBand="0" w:oddHBand="0" w:evenHBand="0" w:firstRowFirstColumn="1" w:firstRowLastColumn="0" w:lastRowFirstColumn="0" w:lastRowLastColumn="0"/>
             <w:tcBorders>
+              <w:top w:val="nil"/>
+              <w:left w:val="nil"/>
               <w:right w:val="nil"/>
             </w:tcBorders>
             <w:shd w:color="auto" w:fill="FFFFFF" w:themeFill="background1" w:val="clear"/>
@@ -1141,6 +1173,7 @@
             <w:cnfStyle w:val="001000000000" w:firstRow="0" w:lastRow="0" w:firstColumn="1" w:lastColumn="0" w:oddVBand="0" w:evenVBand="0" w:oddHBand="0" w:evenHBand="0" w:firstRowFirstColumn="0" w:firstRowLastColumn="0" w:lastRowFirstColumn="0" w:lastRowLastColumn="0"/>
             <w:tcBorders>
               <w:top w:val="nil"/>
+              <w:left w:val="nil"/>
               <w:bottom w:val="nil"/>
               <w:right w:val="nil"/>
             </w:tcBorders>
@@ -1194,6 +1227,8 @@
             <w:cnfStyle w:val="001000000000" w:firstRow="0" w:lastRow="0" w:firstColumn="1" w:lastColumn="0" w:oddVBand="0" w:evenVBand="0" w:oddHBand="0" w:evenHBand="0" w:firstRowFirstColumn="0" w:firstRowLastColumn="0" w:lastRowFirstColumn="0" w:lastRowLastColumn="0"/>
             <w:tcBorders>
               <w:top w:val="nil"/>
+              <w:left w:val="nil"/>
+              <w:bottom w:val="nil"/>
               <w:right w:val="nil"/>
             </w:tcBorders>
             <w:shd w:color="auto" w:fill="FFFFFF" w:themeFill="background1" w:val="clear"/>
@@ -1276,6 +1311,8 @@
             <w:gridSpan w:val="2"/>
             <w:cnfStyle w:val="001000000100" w:firstRow="0" w:lastRow="0" w:firstColumn="1" w:lastColumn="0" w:oddVBand="0" w:evenVBand="0" w:oddHBand="0" w:evenHBand="0" w:firstRowFirstColumn="1" w:firstRowLastColumn="0" w:lastRowFirstColumn="0" w:lastRowLastColumn="0"/>
             <w:tcBorders>
+              <w:top w:val="nil"/>
+              <w:left w:val="nil"/>
               <w:right w:val="nil"/>
             </w:tcBorders>
             <w:shd w:color="auto" w:fill="FFFFFF" w:themeFill="background1" w:val="clear"/>
@@ -1316,6 +1353,7 @@
             <w:cnfStyle w:val="001000000000" w:firstRow="0" w:lastRow="0" w:firstColumn="1" w:lastColumn="0" w:oddVBand="0" w:evenVBand="0" w:oddHBand="0" w:evenHBand="0" w:firstRowFirstColumn="0" w:firstRowLastColumn="0" w:lastRowFirstColumn="0" w:lastRowLastColumn="0"/>
             <w:tcBorders>
               <w:top w:val="nil"/>
+              <w:left w:val="nil"/>
               <w:bottom w:val="nil"/>
               <w:right w:val="nil"/>
             </w:tcBorders>
@@ -1369,6 +1407,8 @@
             <w:cnfStyle w:val="001000000000" w:firstRow="0" w:lastRow="0" w:firstColumn="1" w:lastColumn="0" w:oddVBand="0" w:evenVBand="0" w:oddHBand="0" w:evenHBand="0" w:firstRowFirstColumn="0" w:firstRowLastColumn="0" w:lastRowFirstColumn="0" w:lastRowLastColumn="0"/>
             <w:tcBorders>
               <w:top w:val="nil"/>
+              <w:left w:val="nil"/>
+              <w:bottom w:val="nil"/>
               <w:right w:val="nil"/>
             </w:tcBorders>
             <w:shd w:color="auto" w:fill="FFFFFF" w:themeFill="background1" w:val="clear"/>
@@ -1451,6 +1491,8 @@
             <w:gridSpan w:val="2"/>
             <w:cnfStyle w:val="001000000100" w:firstRow="0" w:lastRow="0" w:firstColumn="1" w:lastColumn="0" w:oddVBand="0" w:evenVBand="0" w:oddHBand="0" w:evenHBand="0" w:firstRowFirstColumn="1" w:firstRowLastColumn="0" w:lastRowFirstColumn="0" w:lastRowLastColumn="0"/>
             <w:tcBorders>
+              <w:top w:val="nil"/>
+              <w:left w:val="nil"/>
               <w:right w:val="nil"/>
             </w:tcBorders>
             <w:shd w:color="auto" w:fill="FFFFFF" w:themeFill="background1" w:val="clear"/>
@@ -1491,6 +1533,7 @@
             <w:cnfStyle w:val="001000000000" w:firstRow="0" w:lastRow="0" w:firstColumn="1" w:lastColumn="0" w:oddVBand="0" w:evenVBand="0" w:oddHBand="0" w:evenHBand="0" w:firstRowFirstColumn="0" w:firstRowLastColumn="0" w:lastRowFirstColumn="0" w:lastRowLastColumn="0"/>
             <w:tcBorders>
               <w:top w:val="nil"/>
+              <w:left w:val="nil"/>
               <w:bottom w:val="nil"/>
               <w:right w:val="nil"/>
             </w:tcBorders>
@@ -1544,6 +1587,8 @@
             <w:cnfStyle w:val="001000000000" w:firstRow="0" w:lastRow="0" w:firstColumn="1" w:lastColumn="0" w:oddVBand="0" w:evenVBand="0" w:oddHBand="0" w:evenHBand="0" w:firstRowFirstColumn="0" w:firstRowLastColumn="0" w:lastRowFirstColumn="0" w:lastRowLastColumn="0"/>
             <w:tcBorders>
               <w:top w:val="nil"/>
+              <w:left w:val="nil"/>
+              <w:bottom w:val="nil"/>
               <w:right w:val="nil"/>
             </w:tcBorders>
             <w:shd w:color="auto" w:fill="FFFFFF" w:themeFill="background1" w:val="clear"/>
@@ -1655,6 +1700,8 @@
             <w:gridSpan w:val="2"/>
             <w:cnfStyle w:val="001000000100" w:firstRow="0" w:lastRow="0" w:firstColumn="1" w:lastColumn="0" w:oddVBand="0" w:evenVBand="0" w:oddHBand="0" w:evenHBand="0" w:firstRowFirstColumn="1" w:firstRowLastColumn="0" w:lastRowFirstColumn="0" w:lastRowLastColumn="0"/>
             <w:tcBorders>
+              <w:top w:val="nil"/>
+              <w:left w:val="nil"/>
               <w:right w:val="nil"/>
             </w:tcBorders>
             <w:shd w:color="auto" w:fill="FFFFFF" w:themeFill="background1" w:val="clear"/>
@@ -1695,6 +1742,7 @@
             <w:cnfStyle w:val="001000000000" w:firstRow="0" w:lastRow="0" w:firstColumn="1" w:lastColumn="0" w:oddVBand="0" w:evenVBand="0" w:oddHBand="0" w:evenHBand="0" w:firstRowFirstColumn="0" w:firstRowLastColumn="0" w:lastRowFirstColumn="0" w:lastRowLastColumn="0"/>
             <w:tcBorders>
               <w:top w:val="nil"/>
+              <w:left w:val="nil"/>
               <w:bottom w:val="nil"/>
               <w:right w:val="nil"/>
             </w:tcBorders>
@@ -1748,6 +1796,8 @@
             <w:cnfStyle w:val="001000000000" w:firstRow="0" w:lastRow="0" w:firstColumn="1" w:lastColumn="0" w:oddVBand="0" w:evenVBand="0" w:oddHBand="0" w:evenHBand="0" w:firstRowFirstColumn="0" w:firstRowLastColumn="0" w:lastRowFirstColumn="0" w:lastRowLastColumn="0"/>
             <w:tcBorders>
               <w:top w:val="nil"/>
+              <w:left w:val="nil"/>
+              <w:bottom w:val="nil"/>
               <w:right w:val="nil"/>
             </w:tcBorders>
             <w:shd w:color="auto" w:fill="FFFFFF" w:themeFill="background1" w:val="clear"/>
@@ -1831,6 +1881,8 @@
             <w:gridSpan w:val="2"/>
             <w:cnfStyle w:val="001000000100" w:firstRow="0" w:lastRow="0" w:firstColumn="1" w:lastColumn="0" w:oddVBand="0" w:evenVBand="0" w:oddHBand="0" w:evenHBand="0" w:firstRowFirstColumn="1" w:firstRowLastColumn="0" w:lastRowFirstColumn="0" w:lastRowLastColumn="0"/>
             <w:tcBorders>
+              <w:top w:val="nil"/>
+              <w:left w:val="nil"/>
               <w:right w:val="nil"/>
             </w:tcBorders>
             <w:shd w:color="auto" w:fill="FFFFFF" w:themeFill="background1" w:val="clear"/>
@@ -1871,6 +1923,7 @@
             <w:cnfStyle w:val="001000000000" w:firstRow="0" w:lastRow="0" w:firstColumn="1" w:lastColumn="0" w:oddVBand="0" w:evenVBand="0" w:oddHBand="0" w:evenHBand="0" w:firstRowFirstColumn="0" w:firstRowLastColumn="0" w:lastRowFirstColumn="0" w:lastRowLastColumn="0"/>
             <w:tcBorders>
               <w:top w:val="nil"/>
+              <w:left w:val="nil"/>
               <w:bottom w:val="nil"/>
               <w:right w:val="nil"/>
             </w:tcBorders>
@@ -1926,6 +1979,8 @@
             <w:cnfStyle w:val="001000000000" w:firstRow="0" w:lastRow="0" w:firstColumn="1" w:lastColumn="0" w:oddVBand="0" w:evenVBand="0" w:oddHBand="0" w:evenHBand="0" w:firstRowFirstColumn="0" w:firstRowLastColumn="0" w:lastRowFirstColumn="0" w:lastRowLastColumn="0"/>
             <w:tcBorders>
               <w:top w:val="nil"/>
+              <w:left w:val="nil"/>
+              <w:bottom w:val="nil"/>
               <w:right w:val="nil"/>
             </w:tcBorders>
             <w:shd w:color="auto" w:fill="FFFFFF" w:themeFill="background1" w:val="clear"/>
@@ -2008,6 +2063,8 @@
             <w:gridSpan w:val="2"/>
             <w:cnfStyle w:val="001000000100" w:firstRow="0" w:lastRow="0" w:firstColumn="1" w:lastColumn="0" w:oddVBand="0" w:evenVBand="0" w:oddHBand="0" w:evenHBand="0" w:firstRowFirstColumn="1" w:firstRowLastColumn="0" w:lastRowFirstColumn="0" w:lastRowLastColumn="0"/>
             <w:tcBorders>
+              <w:top w:val="nil"/>
+              <w:left w:val="nil"/>
               <w:right w:val="nil"/>
             </w:tcBorders>
             <w:shd w:color="auto" w:fill="FFFFFF" w:themeFill="background1" w:val="clear"/>
@@ -2048,6 +2105,7 @@
             <w:cnfStyle w:val="001000000000" w:firstRow="0" w:lastRow="0" w:firstColumn="1" w:lastColumn="0" w:oddVBand="0" w:evenVBand="0" w:oddHBand="0" w:evenHBand="0" w:firstRowFirstColumn="0" w:firstRowLastColumn="0" w:lastRowFirstColumn="0" w:lastRowLastColumn="0"/>
             <w:tcBorders>
               <w:top w:val="nil"/>
+              <w:left w:val="nil"/>
               <w:bottom w:val="nil"/>
               <w:right w:val="nil"/>
             </w:tcBorders>
@@ -2101,6 +2159,8 @@
             <w:cnfStyle w:val="001000000000" w:firstRow="0" w:lastRow="0" w:firstColumn="1" w:lastColumn="0" w:oddVBand="0" w:evenVBand="0" w:oddHBand="0" w:evenHBand="0" w:firstRowFirstColumn="0" w:firstRowLastColumn="0" w:lastRowFirstColumn="0" w:lastRowLastColumn="0"/>
             <w:tcBorders>
               <w:top w:val="nil"/>
+              <w:left w:val="nil"/>
+              <w:bottom w:val="nil"/>
               <w:right w:val="nil"/>
             </w:tcBorders>
             <w:shd w:color="auto" w:fill="FFFFFF" w:themeFill="background1" w:val="clear"/>
@@ -2183,6 +2243,8 @@
             <w:gridSpan w:val="2"/>
             <w:cnfStyle w:val="001000000100" w:firstRow="0" w:lastRow="0" w:firstColumn="1" w:lastColumn="0" w:oddVBand="0" w:evenVBand="0" w:oddHBand="0" w:evenHBand="0" w:firstRowFirstColumn="1" w:firstRowLastColumn="0" w:lastRowFirstColumn="0" w:lastRowLastColumn="0"/>
             <w:tcBorders>
+              <w:top w:val="nil"/>
+              <w:left w:val="nil"/>
               <w:right w:val="nil"/>
             </w:tcBorders>
             <w:shd w:color="auto" w:fill="FFFFFF" w:themeFill="background1" w:val="clear"/>
@@ -2223,6 +2285,7 @@
             <w:cnfStyle w:val="001000000000" w:firstRow="0" w:lastRow="0" w:firstColumn="1" w:lastColumn="0" w:oddVBand="0" w:evenVBand="0" w:oddHBand="0" w:evenHBand="0" w:firstRowFirstColumn="0" w:firstRowLastColumn="0" w:lastRowFirstColumn="0" w:lastRowLastColumn="0"/>
             <w:tcBorders>
               <w:top w:val="nil"/>
+              <w:left w:val="nil"/>
               <w:bottom w:val="nil"/>
               <w:right w:val="nil"/>
             </w:tcBorders>
@@ -2276,6 +2339,8 @@
             <w:cnfStyle w:val="001000000000" w:firstRow="0" w:lastRow="0" w:firstColumn="1" w:lastColumn="0" w:oddVBand="0" w:evenVBand="0" w:oddHBand="0" w:evenHBand="0" w:firstRowFirstColumn="0" w:firstRowLastColumn="0" w:lastRowFirstColumn="0" w:lastRowLastColumn="0"/>
             <w:tcBorders>
               <w:top w:val="nil"/>
+              <w:left w:val="nil"/>
+              <w:bottom w:val="nil"/>
               <w:right w:val="nil"/>
             </w:tcBorders>
             <w:shd w:color="auto" w:fill="FFFFFF" w:themeFill="background1" w:val="clear"/>
@@ -2368,6 +2433,8 @@
             <w:gridSpan w:val="2"/>
             <w:cnfStyle w:val="001000000100" w:firstRow="0" w:lastRow="0" w:firstColumn="1" w:lastColumn="0" w:oddVBand="0" w:evenVBand="0" w:oddHBand="0" w:evenHBand="0" w:firstRowFirstColumn="1" w:firstRowLastColumn="0" w:lastRowFirstColumn="0" w:lastRowLastColumn="0"/>
             <w:tcBorders>
+              <w:top w:val="nil"/>
+              <w:left w:val="nil"/>
               <w:right w:val="nil"/>
             </w:tcBorders>
             <w:shd w:color="auto" w:fill="FFFFFF" w:themeFill="background1" w:val="clear"/>
@@ -2408,6 +2475,7 @@
             <w:cnfStyle w:val="001000000000" w:firstRow="0" w:lastRow="0" w:firstColumn="1" w:lastColumn="0" w:oddVBand="0" w:evenVBand="0" w:oddHBand="0" w:evenHBand="0" w:firstRowFirstColumn="0" w:firstRowLastColumn="0" w:lastRowFirstColumn="0" w:lastRowLastColumn="0"/>
             <w:tcBorders>
               <w:top w:val="nil"/>
+              <w:left w:val="nil"/>
               <w:bottom w:val="nil"/>
               <w:right w:val="nil"/>
             </w:tcBorders>
@@ -2461,6 +2529,8 @@
             <w:cnfStyle w:val="001000000000" w:firstRow="0" w:lastRow="0" w:firstColumn="1" w:lastColumn="0" w:oddVBand="0" w:evenVBand="0" w:oddHBand="0" w:evenHBand="0" w:firstRowFirstColumn="0" w:firstRowLastColumn="0" w:lastRowFirstColumn="0" w:lastRowLastColumn="0"/>
             <w:tcBorders>
               <w:top w:val="nil"/>
+              <w:left w:val="nil"/>
+              <w:bottom w:val="nil"/>
               <w:right w:val="nil"/>
             </w:tcBorders>
             <w:shd w:color="auto" w:fill="FFFFFF" w:themeFill="background1" w:val="clear"/>
@@ -2543,6 +2613,8 @@
             <w:gridSpan w:val="2"/>
             <w:cnfStyle w:val="001000000100" w:firstRow="0" w:lastRow="0" w:firstColumn="1" w:lastColumn="0" w:oddVBand="0" w:evenVBand="0" w:oddHBand="0" w:evenHBand="0" w:firstRowFirstColumn="1" w:firstRowLastColumn="0" w:lastRowFirstColumn="0" w:lastRowLastColumn="0"/>
             <w:tcBorders>
+              <w:top w:val="nil"/>
+              <w:left w:val="nil"/>
               <w:right w:val="nil"/>
             </w:tcBorders>
             <w:shd w:color="auto" w:fill="FFFFFF" w:themeFill="background1" w:val="clear"/>
@@ -2583,6 +2655,7 @@
             <w:cnfStyle w:val="001000000000" w:firstRow="0" w:lastRow="0" w:firstColumn="1" w:lastColumn="0" w:oddVBand="0" w:evenVBand="0" w:oddHBand="0" w:evenHBand="0" w:firstRowFirstColumn="0" w:firstRowLastColumn="0" w:lastRowFirstColumn="0" w:lastRowLastColumn="0"/>
             <w:tcBorders>
               <w:top w:val="nil"/>
+              <w:left w:val="nil"/>
               <w:bottom w:val="nil"/>
               <w:right w:val="nil"/>
             </w:tcBorders>
@@ -2636,6 +2709,8 @@
             <w:cnfStyle w:val="001000000000" w:firstRow="0" w:lastRow="0" w:firstColumn="1" w:lastColumn="0" w:oddVBand="0" w:evenVBand="0" w:oddHBand="0" w:evenHBand="0" w:firstRowFirstColumn="0" w:firstRowLastColumn="0" w:lastRowFirstColumn="0" w:lastRowLastColumn="0"/>
             <w:tcBorders>
               <w:top w:val="nil"/>
+              <w:left w:val="nil"/>
+              <w:bottom w:val="nil"/>
               <w:right w:val="nil"/>
             </w:tcBorders>
             <w:shd w:color="auto" w:fill="FFFFFF" w:themeFill="background1" w:val="clear"/>
@@ -2718,6 +2793,8 @@
             <w:gridSpan w:val="2"/>
             <w:cnfStyle w:val="001000000100" w:firstRow="0" w:lastRow="0" w:firstColumn="1" w:lastColumn="0" w:oddVBand="0" w:evenVBand="0" w:oddHBand="0" w:evenHBand="0" w:firstRowFirstColumn="1" w:firstRowLastColumn="0" w:lastRowFirstColumn="0" w:lastRowLastColumn="0"/>
             <w:tcBorders>
+              <w:top w:val="nil"/>
+              <w:left w:val="nil"/>
               <w:right w:val="nil"/>
             </w:tcBorders>
             <w:shd w:color="auto" w:fill="FFFFFF" w:themeFill="background1" w:val="clear"/>
@@ -2758,6 +2835,7 @@
             <w:cnfStyle w:val="001000000000" w:firstRow="0" w:lastRow="0" w:firstColumn="1" w:lastColumn="0" w:oddVBand="0" w:evenVBand="0" w:oddHBand="0" w:evenHBand="0" w:firstRowFirstColumn="0" w:firstRowLastColumn="0" w:lastRowFirstColumn="0" w:lastRowLastColumn="0"/>
             <w:tcBorders>
               <w:top w:val="nil"/>
+              <w:left w:val="nil"/>
               <w:bottom w:val="nil"/>
               <w:right w:val="nil"/>
             </w:tcBorders>
@@ -2811,6 +2889,8 @@
             <w:cnfStyle w:val="001000000000" w:firstRow="0" w:lastRow="0" w:firstColumn="1" w:lastColumn="0" w:oddVBand="0" w:evenVBand="0" w:oddHBand="0" w:evenHBand="0" w:firstRowFirstColumn="0" w:firstRowLastColumn="0" w:lastRowFirstColumn="0" w:lastRowLastColumn="0"/>
             <w:tcBorders>
               <w:top w:val="nil"/>
+              <w:left w:val="nil"/>
+              <w:bottom w:val="nil"/>
               <w:right w:val="nil"/>
             </w:tcBorders>
             <w:shd w:color="auto" w:fill="FFFFFF" w:themeFill="background1" w:val="clear"/>
@@ -2893,6 +2973,8 @@
             <w:gridSpan w:val="2"/>
             <w:cnfStyle w:val="001000000100" w:firstRow="0" w:lastRow="0" w:firstColumn="1" w:lastColumn="0" w:oddVBand="0" w:evenVBand="0" w:oddHBand="0" w:evenHBand="0" w:firstRowFirstColumn="1" w:firstRowLastColumn="0" w:lastRowFirstColumn="0" w:lastRowLastColumn="0"/>
             <w:tcBorders>
+              <w:top w:val="nil"/>
+              <w:left w:val="nil"/>
               <w:right w:val="nil"/>
             </w:tcBorders>
             <w:shd w:color="auto" w:fill="FFFFFF" w:themeFill="background1" w:val="clear"/>
@@ -2933,6 +3015,7 @@
             <w:cnfStyle w:val="001000000000" w:firstRow="0" w:lastRow="0" w:firstColumn="1" w:lastColumn="0" w:oddVBand="0" w:evenVBand="0" w:oddHBand="0" w:evenHBand="0" w:firstRowFirstColumn="0" w:firstRowLastColumn="0" w:lastRowFirstColumn="0" w:lastRowLastColumn="0"/>
             <w:tcBorders>
               <w:top w:val="nil"/>
+              <w:left w:val="nil"/>
               <w:bottom w:val="nil"/>
               <w:right w:val="nil"/>
             </w:tcBorders>
@@ -2986,6 +3069,8 @@
             <w:cnfStyle w:val="001000000000" w:firstRow="0" w:lastRow="0" w:firstColumn="1" w:lastColumn="0" w:oddVBand="0" w:evenVBand="0" w:oddHBand="0" w:evenHBand="0" w:firstRowFirstColumn="0" w:firstRowLastColumn="0" w:lastRowFirstColumn="0" w:lastRowLastColumn="0"/>
             <w:tcBorders>
               <w:top w:val="nil"/>
+              <w:left w:val="nil"/>
+              <w:bottom w:val="nil"/>
               <w:right w:val="nil"/>
             </w:tcBorders>
             <w:shd w:color="auto" w:fill="FFFFFF" w:themeFill="background1" w:val="clear"/>
@@ -3068,6 +3153,8 @@
             <w:gridSpan w:val="2"/>
             <w:cnfStyle w:val="001000000100" w:firstRow="0" w:lastRow="0" w:firstColumn="1" w:lastColumn="0" w:oddVBand="0" w:evenVBand="0" w:oddHBand="0" w:evenHBand="0" w:firstRowFirstColumn="1" w:firstRowLastColumn="0" w:lastRowFirstColumn="0" w:lastRowLastColumn="0"/>
             <w:tcBorders>
+              <w:top w:val="nil"/>
+              <w:left w:val="nil"/>
               <w:right w:val="nil"/>
             </w:tcBorders>
             <w:shd w:color="auto" w:fill="FFFFFF" w:themeFill="background1" w:val="clear"/>
@@ -3108,6 +3195,7 @@
             <w:cnfStyle w:val="001000000000" w:firstRow="0" w:lastRow="0" w:firstColumn="1" w:lastColumn="0" w:oddVBand="0" w:evenVBand="0" w:oddHBand="0" w:evenHBand="0" w:firstRowFirstColumn="0" w:firstRowLastColumn="0" w:lastRowFirstColumn="0" w:lastRowLastColumn="0"/>
             <w:tcBorders>
               <w:top w:val="nil"/>
+              <w:left w:val="nil"/>
               <w:bottom w:val="nil"/>
               <w:right w:val="nil"/>
             </w:tcBorders>
@@ -3161,6 +3249,8 @@
             <w:cnfStyle w:val="001000000000" w:firstRow="0" w:lastRow="0" w:firstColumn="1" w:lastColumn="0" w:oddVBand="0" w:evenVBand="0" w:oddHBand="0" w:evenHBand="0" w:firstRowFirstColumn="0" w:firstRowLastColumn="0" w:lastRowFirstColumn="0" w:lastRowLastColumn="0"/>
             <w:tcBorders>
               <w:top w:val="nil"/>
+              <w:left w:val="nil"/>
+              <w:bottom w:val="nil"/>
               <w:right w:val="nil"/>
             </w:tcBorders>
             <w:shd w:color="auto" w:fill="FFFFFF" w:themeFill="background1" w:val="clear"/>
@@ -3243,6 +3333,8 @@
             <w:gridSpan w:val="2"/>
             <w:cnfStyle w:val="001000000100" w:firstRow="0" w:lastRow="0" w:firstColumn="1" w:lastColumn="0" w:oddVBand="0" w:evenVBand="0" w:oddHBand="0" w:evenHBand="0" w:firstRowFirstColumn="1" w:firstRowLastColumn="0" w:lastRowFirstColumn="0" w:lastRowLastColumn="0"/>
             <w:tcBorders>
+              <w:top w:val="nil"/>
+              <w:left w:val="nil"/>
               <w:right w:val="nil"/>
             </w:tcBorders>
             <w:shd w:color="auto" w:fill="FFFFFF" w:themeFill="background1" w:val="clear"/>
@@ -3283,6 +3375,7 @@
             <w:cnfStyle w:val="001000000000" w:firstRow="0" w:lastRow="0" w:firstColumn="1" w:lastColumn="0" w:oddVBand="0" w:evenVBand="0" w:oddHBand="0" w:evenHBand="0" w:firstRowFirstColumn="0" w:firstRowLastColumn="0" w:lastRowFirstColumn="0" w:lastRowLastColumn="0"/>
             <w:tcBorders>
               <w:top w:val="nil"/>
+              <w:left w:val="nil"/>
               <w:bottom w:val="nil"/>
               <w:right w:val="nil"/>
             </w:tcBorders>
@@ -3336,6 +3429,8 @@
             <w:cnfStyle w:val="001000000000" w:firstRow="0" w:lastRow="0" w:firstColumn="1" w:lastColumn="0" w:oddVBand="0" w:evenVBand="0" w:oddHBand="0" w:evenHBand="0" w:firstRowFirstColumn="0" w:firstRowLastColumn="0" w:lastRowFirstColumn="0" w:lastRowLastColumn="0"/>
             <w:tcBorders>
               <w:top w:val="nil"/>
+              <w:left w:val="nil"/>
+              <w:bottom w:val="nil"/>
               <w:right w:val="nil"/>
             </w:tcBorders>
             <w:shd w:color="auto" w:fill="FFFFFF" w:themeFill="background1" w:val="clear"/>
@@ -3418,6 +3513,8 @@
             <w:gridSpan w:val="2"/>
             <w:cnfStyle w:val="001000000100" w:firstRow="0" w:lastRow="0" w:firstColumn="1" w:lastColumn="0" w:oddVBand="0" w:evenVBand="0" w:oddHBand="0" w:evenHBand="0" w:firstRowFirstColumn="1" w:firstRowLastColumn="0" w:lastRowFirstColumn="0" w:lastRowLastColumn="0"/>
             <w:tcBorders>
+              <w:top w:val="nil"/>
+              <w:left w:val="nil"/>
               <w:right w:val="nil"/>
             </w:tcBorders>
             <w:shd w:color="auto" w:fill="FFFFFF" w:themeFill="background1" w:val="clear"/>
@@ -3458,6 +3555,7 @@
             <w:cnfStyle w:val="001000000000" w:firstRow="0" w:lastRow="0" w:firstColumn="1" w:lastColumn="0" w:oddVBand="0" w:evenVBand="0" w:oddHBand="0" w:evenHBand="0" w:firstRowFirstColumn="0" w:firstRowLastColumn="0" w:lastRowFirstColumn="0" w:lastRowLastColumn="0"/>
             <w:tcBorders>
               <w:top w:val="nil"/>
+              <w:left w:val="nil"/>
               <w:bottom w:val="nil"/>
               <w:right w:val="nil"/>
             </w:tcBorders>
@@ -3511,6 +3609,8 @@
             <w:cnfStyle w:val="001000000000" w:firstRow="0" w:lastRow="0" w:firstColumn="1" w:lastColumn="0" w:oddVBand="0" w:evenVBand="0" w:oddHBand="0" w:evenHBand="0" w:firstRowFirstColumn="0" w:firstRowLastColumn="0" w:lastRowFirstColumn="0" w:lastRowLastColumn="0"/>
             <w:tcBorders>
               <w:top w:val="nil"/>
+              <w:left w:val="nil"/>
+              <w:bottom w:val="nil"/>
               <w:right w:val="nil"/>
             </w:tcBorders>
             <w:shd w:color="auto" w:fill="FFFFFF" w:themeFill="background1" w:val="clear"/>
@@ -3602,6 +3702,8 @@
             <w:gridSpan w:val="2"/>
             <w:cnfStyle w:val="001000000100" w:firstRow="0" w:lastRow="0" w:firstColumn="1" w:lastColumn="0" w:oddVBand="0" w:evenVBand="0" w:oddHBand="0" w:evenHBand="0" w:firstRowFirstColumn="1" w:firstRowLastColumn="0" w:lastRowFirstColumn="0" w:lastRowLastColumn="0"/>
             <w:tcBorders>
+              <w:top w:val="nil"/>
+              <w:left w:val="nil"/>
               <w:right w:val="nil"/>
             </w:tcBorders>
             <w:shd w:color="auto" w:fill="FFFFFF" w:themeFill="background1" w:val="clear"/>
@@ -3642,6 +3744,7 @@
             <w:cnfStyle w:val="001000000000" w:firstRow="0" w:lastRow="0" w:firstColumn="1" w:lastColumn="0" w:oddVBand="0" w:evenVBand="0" w:oddHBand="0" w:evenHBand="0" w:firstRowFirstColumn="0" w:firstRowLastColumn="0" w:lastRowFirstColumn="0" w:lastRowLastColumn="0"/>
             <w:tcBorders>
               <w:top w:val="nil"/>
+              <w:left w:val="nil"/>
               <w:bottom w:val="nil"/>
               <w:right w:val="nil"/>
             </w:tcBorders>
@@ -3695,6 +3798,8 @@
             <w:cnfStyle w:val="001000000000" w:firstRow="0" w:lastRow="0" w:firstColumn="1" w:lastColumn="0" w:oddVBand="0" w:evenVBand="0" w:oddHBand="0" w:evenHBand="0" w:firstRowFirstColumn="0" w:firstRowLastColumn="0" w:lastRowFirstColumn="0" w:lastRowLastColumn="0"/>
             <w:tcBorders>
               <w:top w:val="nil"/>
+              <w:left w:val="nil"/>
+              <w:bottom w:val="nil"/>
               <w:right w:val="nil"/>
             </w:tcBorders>
             <w:shd w:color="auto" w:fill="FFFFFF" w:themeFill="background1" w:val="clear"/>
@@ -3778,6 +3883,8 @@
             <w:gridSpan w:val="2"/>
             <w:cnfStyle w:val="001000000100" w:firstRow="0" w:lastRow="0" w:firstColumn="1" w:lastColumn="0" w:oddVBand="0" w:evenVBand="0" w:oddHBand="0" w:evenHBand="0" w:firstRowFirstColumn="1" w:firstRowLastColumn="0" w:lastRowFirstColumn="0" w:lastRowLastColumn="0"/>
             <w:tcBorders>
+              <w:top w:val="nil"/>
+              <w:left w:val="nil"/>
               <w:right w:val="nil"/>
             </w:tcBorders>
             <w:shd w:color="auto" w:fill="FFFFFF" w:themeFill="background1" w:val="clear"/>
@@ -3818,6 +3925,7 @@
             <w:cnfStyle w:val="001000000000" w:firstRow="0" w:lastRow="0" w:firstColumn="1" w:lastColumn="0" w:oddVBand="0" w:evenVBand="0" w:oddHBand="0" w:evenHBand="0" w:firstRowFirstColumn="0" w:firstRowLastColumn="0" w:lastRowFirstColumn="0" w:lastRowLastColumn="0"/>
             <w:tcBorders>
               <w:top w:val="nil"/>
+              <w:left w:val="nil"/>
               <w:bottom w:val="nil"/>
               <w:right w:val="nil"/>
             </w:tcBorders>
@@ -3871,6 +3979,8 @@
             <w:cnfStyle w:val="001000000000" w:firstRow="0" w:lastRow="0" w:firstColumn="1" w:lastColumn="0" w:oddVBand="0" w:evenVBand="0" w:oddHBand="0" w:evenHBand="0" w:firstRowFirstColumn="0" w:firstRowLastColumn="0" w:lastRowFirstColumn="0" w:lastRowLastColumn="0"/>
             <w:tcBorders>
               <w:top w:val="nil"/>
+              <w:left w:val="nil"/>
+              <w:bottom w:val="nil"/>
               <w:right w:val="nil"/>
             </w:tcBorders>
             <w:shd w:color="auto" w:fill="FFFFFF" w:themeFill="background1" w:val="clear"/>
@@ -3953,6 +4063,8 @@
             <w:gridSpan w:val="2"/>
             <w:cnfStyle w:val="001000000100" w:firstRow="0" w:lastRow="0" w:firstColumn="1" w:lastColumn="0" w:oddVBand="0" w:evenVBand="0" w:oddHBand="0" w:evenHBand="0" w:firstRowFirstColumn="1" w:firstRowLastColumn="0" w:lastRowFirstColumn="0" w:lastRowLastColumn="0"/>
             <w:tcBorders>
+              <w:top w:val="nil"/>
+              <w:left w:val="nil"/>
               <w:right w:val="nil"/>
             </w:tcBorders>
             <w:shd w:color="auto" w:fill="FFFFFF" w:themeFill="background1" w:val="clear"/>
@@ -3993,6 +4105,7 @@
             <w:cnfStyle w:val="001000000000" w:firstRow="0" w:lastRow="0" w:firstColumn="1" w:lastColumn="0" w:oddVBand="0" w:evenVBand="0" w:oddHBand="0" w:evenHBand="0" w:firstRowFirstColumn="0" w:firstRowLastColumn="0" w:lastRowFirstColumn="0" w:lastRowLastColumn="0"/>
             <w:tcBorders>
               <w:top w:val="nil"/>
+              <w:left w:val="nil"/>
               <w:bottom w:val="nil"/>
               <w:right w:val="nil"/>
             </w:tcBorders>
@@ -4046,6 +4159,8 @@
             <w:cnfStyle w:val="001000000000" w:firstRow="0" w:lastRow="0" w:firstColumn="1" w:lastColumn="0" w:oddVBand="0" w:evenVBand="0" w:oddHBand="0" w:evenHBand="0" w:firstRowFirstColumn="0" w:firstRowLastColumn="0" w:lastRowFirstColumn="0" w:lastRowLastColumn="0"/>
             <w:tcBorders>
               <w:top w:val="nil"/>
+              <w:left w:val="nil"/>
+              <w:bottom w:val="nil"/>
               <w:right w:val="nil"/>
             </w:tcBorders>
             <w:shd w:color="auto" w:fill="FFFFFF" w:themeFill="background1" w:val="clear"/>
@@ -4138,6 +4253,8 @@
             <w:gridSpan w:val="2"/>
             <w:cnfStyle w:val="001000000100" w:firstRow="0" w:lastRow="0" w:firstColumn="1" w:lastColumn="0" w:oddVBand="0" w:evenVBand="0" w:oddHBand="0" w:evenHBand="0" w:firstRowFirstColumn="1" w:firstRowLastColumn="0" w:lastRowFirstColumn="0" w:lastRowLastColumn="0"/>
             <w:tcBorders>
+              <w:top w:val="nil"/>
+              <w:left w:val="nil"/>
               <w:right w:val="nil"/>
             </w:tcBorders>
             <w:shd w:color="auto" w:fill="FFFFFF" w:themeFill="background1" w:val="clear"/>
@@ -4178,6 +4295,7 @@
             <w:cnfStyle w:val="001000000000" w:firstRow="0" w:lastRow="0" w:firstColumn="1" w:lastColumn="0" w:oddVBand="0" w:evenVBand="0" w:oddHBand="0" w:evenHBand="0" w:firstRowFirstColumn="0" w:firstRowLastColumn="0" w:lastRowFirstColumn="0" w:lastRowLastColumn="0"/>
             <w:tcBorders>
               <w:top w:val="nil"/>
+              <w:left w:val="nil"/>
               <w:bottom w:val="nil"/>
               <w:right w:val="nil"/>
             </w:tcBorders>
@@ -4231,6 +4349,8 @@
             <w:cnfStyle w:val="001000000000" w:firstRow="0" w:lastRow="0" w:firstColumn="1" w:lastColumn="0" w:oddVBand="0" w:evenVBand="0" w:oddHBand="0" w:evenHBand="0" w:firstRowFirstColumn="0" w:firstRowLastColumn="0" w:lastRowFirstColumn="0" w:lastRowLastColumn="0"/>
             <w:tcBorders>
               <w:top w:val="nil"/>
+              <w:left w:val="nil"/>
+              <w:bottom w:val="nil"/>
               <w:right w:val="nil"/>
             </w:tcBorders>
             <w:shd w:color="auto" w:fill="FFFFFF" w:themeFill="background1" w:val="clear"/>
@@ -4313,6 +4433,8 @@
             <w:gridSpan w:val="2"/>
             <w:cnfStyle w:val="001000000100" w:firstRow="0" w:lastRow="0" w:firstColumn="1" w:lastColumn="0" w:oddVBand="0" w:evenVBand="0" w:oddHBand="0" w:evenHBand="0" w:firstRowFirstColumn="1" w:firstRowLastColumn="0" w:lastRowFirstColumn="0" w:lastRowLastColumn="0"/>
             <w:tcBorders>
+              <w:top w:val="nil"/>
+              <w:left w:val="nil"/>
               <w:right w:val="nil"/>
             </w:tcBorders>
             <w:shd w:color="auto" w:fill="FFFFFF" w:themeFill="background1" w:val="clear"/>
@@ -4353,6 +4475,7 @@
             <w:cnfStyle w:val="001000000000" w:firstRow="0" w:lastRow="0" w:firstColumn="1" w:lastColumn="0" w:oddVBand="0" w:evenVBand="0" w:oddHBand="0" w:evenHBand="0" w:firstRowFirstColumn="0" w:firstRowLastColumn="0" w:lastRowFirstColumn="0" w:lastRowLastColumn="0"/>
             <w:tcBorders>
               <w:top w:val="nil"/>
+              <w:left w:val="nil"/>
               <w:bottom w:val="nil"/>
               <w:right w:val="nil"/>
             </w:tcBorders>
@@ -4406,6 +4529,8 @@
             <w:cnfStyle w:val="001000000000" w:firstRow="0" w:lastRow="0" w:firstColumn="1" w:lastColumn="0" w:oddVBand="0" w:evenVBand="0" w:oddHBand="0" w:evenHBand="0" w:firstRowFirstColumn="0" w:firstRowLastColumn="0" w:lastRowFirstColumn="0" w:lastRowLastColumn="0"/>
             <w:tcBorders>
               <w:top w:val="nil"/>
+              <w:left w:val="nil"/>
+              <w:bottom w:val="nil"/>
               <w:right w:val="nil"/>
             </w:tcBorders>
             <w:shd w:color="auto" w:fill="FFFFFF" w:themeFill="background1" w:val="clear"/>
@@ -4488,6 +4613,8 @@
             <w:gridSpan w:val="2"/>
             <w:cnfStyle w:val="001000000100" w:firstRow="0" w:lastRow="0" w:firstColumn="1" w:lastColumn="0" w:oddVBand="0" w:evenVBand="0" w:oddHBand="0" w:evenHBand="0" w:firstRowFirstColumn="1" w:firstRowLastColumn="0" w:lastRowFirstColumn="0" w:lastRowLastColumn="0"/>
             <w:tcBorders>
+              <w:top w:val="nil"/>
+              <w:left w:val="nil"/>
               <w:right w:val="nil"/>
             </w:tcBorders>
             <w:shd w:color="auto" w:fill="FFFFFF" w:themeFill="background1" w:val="clear"/>
@@ -4528,6 +4655,7 @@
             <w:cnfStyle w:val="001000000000" w:firstRow="0" w:lastRow="0" w:firstColumn="1" w:lastColumn="0" w:oddVBand="0" w:evenVBand="0" w:oddHBand="0" w:evenHBand="0" w:firstRowFirstColumn="0" w:firstRowLastColumn="0" w:lastRowFirstColumn="0" w:lastRowLastColumn="0"/>
             <w:tcBorders>
               <w:top w:val="nil"/>
+              <w:left w:val="nil"/>
               <w:bottom w:val="nil"/>
               <w:right w:val="nil"/>
             </w:tcBorders>
@@ -4581,6 +4709,8 @@
             <w:cnfStyle w:val="001000000000" w:firstRow="0" w:lastRow="0" w:firstColumn="1" w:lastColumn="0" w:oddVBand="0" w:evenVBand="0" w:oddHBand="0" w:evenHBand="0" w:firstRowFirstColumn="0" w:firstRowLastColumn="0" w:lastRowFirstColumn="0" w:lastRowLastColumn="0"/>
             <w:tcBorders>
               <w:top w:val="nil"/>
+              <w:left w:val="nil"/>
+              <w:bottom w:val="nil"/>
               <w:right w:val="nil"/>
             </w:tcBorders>
             <w:shd w:color="auto" w:fill="FFFFFF" w:themeFill="background1" w:val="clear"/>
@@ -4663,6 +4793,8 @@
             <w:gridSpan w:val="2"/>
             <w:cnfStyle w:val="001000000100" w:firstRow="0" w:lastRow="0" w:firstColumn="1" w:lastColumn="0" w:oddVBand="0" w:evenVBand="0" w:oddHBand="0" w:evenHBand="0" w:firstRowFirstColumn="1" w:firstRowLastColumn="0" w:lastRowFirstColumn="0" w:lastRowLastColumn="0"/>
             <w:tcBorders>
+              <w:top w:val="nil"/>
+              <w:left w:val="nil"/>
               <w:right w:val="nil"/>
             </w:tcBorders>
             <w:shd w:color="auto" w:fill="FFFFFF" w:themeFill="background1" w:val="clear"/>
@@ -4703,6 +4835,7 @@
             <w:cnfStyle w:val="001000000000" w:firstRow="0" w:lastRow="0" w:firstColumn="1" w:lastColumn="0" w:oddVBand="0" w:evenVBand="0" w:oddHBand="0" w:evenHBand="0" w:firstRowFirstColumn="0" w:firstRowLastColumn="0" w:lastRowFirstColumn="0" w:lastRowLastColumn="0"/>
             <w:tcBorders>
               <w:top w:val="nil"/>
+              <w:left w:val="nil"/>
               <w:bottom w:val="nil"/>
               <w:right w:val="nil"/>
             </w:tcBorders>
@@ -4756,6 +4889,8 @@
             <w:cnfStyle w:val="001000000000" w:firstRow="0" w:lastRow="0" w:firstColumn="1" w:lastColumn="0" w:oddVBand="0" w:evenVBand="0" w:oddHBand="0" w:evenHBand="0" w:firstRowFirstColumn="0" w:firstRowLastColumn="0" w:lastRowFirstColumn="0" w:lastRowLastColumn="0"/>
             <w:tcBorders>
               <w:top w:val="nil"/>
+              <w:left w:val="nil"/>
+              <w:bottom w:val="nil"/>
               <w:right w:val="nil"/>
             </w:tcBorders>
             <w:shd w:color="auto" w:fill="FFFFFF" w:themeFill="background1" w:val="clear"/>
@@ -4818,6 +4953,377 @@
       <w:r>
         <w:rPr/>
         <w:t>THEME 6 Epics (Test Runner)</w:t>
+      </w:r>
+      <w:bookmarkStart w:id="1" w:name="__DdeLink__2157_4270375371"/>
+    </w:p>
+    <w:tbl>
+      <w:tblPr>
+        <w:tblStyle w:val="GridTable3-Accent1"/>
+        <w:tblW w:w="9016" w:type="dxa"/>
+        <w:jc w:val="left"/>
+        <w:tblInd w:w="0" w:type="dxa"/>
+        <w:tblCellMar>
+          <w:top w:w="0" w:type="dxa"/>
+          <w:left w:w="113" w:type="dxa"/>
+          <w:bottom w:w="0" w:type="dxa"/>
+          <w:right w:w="108" w:type="dxa"/>
+        </w:tblCellMar>
+        <w:tblLook w:noVBand="1" w:val="04a0" w:noHBand="0" w:lastColumn="0" w:firstColumn="1" w:lastRow="0" w:firstRow="1"/>
+      </w:tblPr>
+      <w:tblGrid>
+        <w:gridCol w:w="4508"/>
+        <w:gridCol w:w="4507"/>
+      </w:tblGrid>
+      <w:tr>
+        <w:trPr>
+          <w:cnfStyle w:val="100000000000" w:firstRow="1" w:lastRow="0" w:firstColumn="0" w:lastColumn="0" w:oddVBand="0" w:evenVBand="0" w:oddHBand="0" w:evenHBand="0" w:firstRowFirstColumn="0" w:firstRowLastColumn="0" w:lastRowFirstColumn="0" w:lastRowLastColumn="0"/>
+        </w:trPr>
+        <w:tc>
+          <w:tcPr>
+            <w:tcW w:w="9015" w:type="dxa"/>
+            <w:gridSpan w:val="2"/>
+            <w:cnfStyle w:val="001000000100" w:firstRow="0" w:lastRow="0" w:firstColumn="1" w:lastColumn="0" w:oddVBand="0" w:evenVBand="0" w:oddHBand="0" w:evenHBand="0" w:firstRowFirstColumn="1" w:firstRowLastColumn="0" w:lastRowFirstColumn="0" w:lastRowLastColumn="0"/>
+            <w:tcBorders>
+              <w:top w:val="nil"/>
+              <w:left w:val="nil"/>
+              <w:right w:val="nil"/>
+            </w:tcBorders>
+            <w:shd w:color="auto" w:fill="FFFFFF" w:themeFill="background1" w:val="clear"/>
+          </w:tcPr>
+          <w:p>
+            <w:pPr>
+              <w:pStyle w:val="Normal"/>
+              <w:spacing w:lineRule="auto" w:line="240" w:before="0" w:after="0"/>
+              <w:jc w:val="right"/>
+              <w:rPr>
+                <w:b/>
+                <w:b/>
+                <w:bCs/>
+                <w:i/>
+                <w:i/>
+                <w:iCs/>
+              </w:rPr>
+            </w:pPr>
+            <w:r>
+              <w:rPr>
+                <w:b/>
+                <w:bCs/>
+                <w:i/>
+                <w:iCs/>
+              </w:rPr>
+              <w:t>EPIC 6.1</w:t>
+            </w:r>
+          </w:p>
+        </w:tc>
+      </w:tr>
+      <w:tr>
+        <w:trPr>
+          <w:cnfStyle w:val="000000100000" w:firstRow="0" w:lastRow="0" w:firstColumn="0" w:lastColumn="0" w:oddVBand="0" w:evenVBand="0" w:oddHBand="1" w:evenHBand="0" w:firstRowFirstColumn="0" w:firstRowLastColumn="0" w:lastRowFirstColumn="0" w:lastRowLastColumn="0"/>
+        </w:trPr>
+        <w:tc>
+          <w:tcPr>
+            <w:tcW w:w="4508" w:type="dxa"/>
+            <w:cnfStyle w:val="001000000000" w:firstRow="0" w:lastRow="0" w:firstColumn="1" w:lastColumn="0" w:oddVBand="0" w:evenVBand="0" w:oddHBand="0" w:evenHBand="0" w:firstRowFirstColumn="0" w:firstRowLastColumn="0" w:lastRowFirstColumn="0" w:lastRowLastColumn="0"/>
+            <w:tcBorders>
+              <w:top w:val="nil"/>
+              <w:left w:val="nil"/>
+              <w:bottom w:val="nil"/>
+              <w:right w:val="nil"/>
+            </w:tcBorders>
+            <w:shd w:color="auto" w:fill="FFFFFF" w:themeFill="background1" w:val="clear"/>
+          </w:tcPr>
+          <w:p>
+            <w:pPr>
+              <w:pStyle w:val="Normal"/>
+              <w:spacing w:lineRule="auto" w:line="240" w:before="0" w:after="0"/>
+              <w:jc w:val="right"/>
+              <w:rPr>
+                <w:i/>
+                <w:i/>
+                <w:iCs/>
+              </w:rPr>
+            </w:pPr>
+            <w:r>
+              <w:rPr>
+                <w:i/>
+                <w:iCs/>
+              </w:rPr>
+              <w:t>The</w:t>
+            </w:r>
+          </w:p>
+        </w:tc>
+        <w:tc>
+          <w:tcPr>
+            <w:tcW w:w="4507" w:type="dxa"/>
+            <w:tcBorders/>
+            <w:shd w:color="auto" w:fill="D9E2F3" w:themeFill="accent1" w:themeFillTint="33" w:val="clear"/>
+          </w:tcPr>
+          <w:p>
+            <w:pPr>
+              <w:pStyle w:val="Normal"/>
+              <w:spacing w:lineRule="auto" w:line="240" w:before="0" w:after="0"/>
+              <w:cnfStyle w:val="000000100000" w:firstRow="0" w:lastRow="0" w:firstColumn="0" w:lastColumn="0" w:oddVBand="0" w:evenVBand="0" w:oddHBand="1" w:evenHBand="0" w:firstRowFirstColumn="0" w:firstRowLastColumn="0" w:lastRowFirstColumn="0" w:lastRowLastColumn="0"/>
+              <w:rPr/>
+            </w:pPr>
+            <w:r>
+              <w:rPr/>
+              <w:t>Test Runner</w:t>
+            </w:r>
+          </w:p>
+        </w:tc>
+      </w:tr>
+      <w:tr>
+        <w:trPr/>
+        <w:tc>
+          <w:tcPr>
+            <w:tcW w:w="4508" w:type="dxa"/>
+            <w:cnfStyle w:val="001000000000" w:firstRow="0" w:lastRow="0" w:firstColumn="1" w:lastColumn="0" w:oddVBand="0" w:evenVBand="0" w:oddHBand="0" w:evenHBand="0" w:firstRowFirstColumn="0" w:firstRowLastColumn="0" w:lastRowFirstColumn="0" w:lastRowLastColumn="0"/>
+            <w:tcBorders>
+              <w:top w:val="nil"/>
+              <w:left w:val="nil"/>
+              <w:bottom w:val="nil"/>
+              <w:right w:val="nil"/>
+            </w:tcBorders>
+            <w:shd w:color="auto" w:fill="FFFFFF" w:themeFill="background1" w:val="clear"/>
+          </w:tcPr>
+          <w:p>
+            <w:pPr>
+              <w:pStyle w:val="Normal"/>
+              <w:spacing w:lineRule="auto" w:line="240" w:before="0" w:after="0"/>
+              <w:jc w:val="right"/>
+              <w:rPr>
+                <w:i/>
+                <w:i/>
+                <w:iCs/>
+              </w:rPr>
+            </w:pPr>
+            <w:r>
+              <w:rPr>
+                <w:i/>
+                <w:iCs/>
+              </w:rPr>
+              <w:t>Needs to</w:t>
+            </w:r>
+          </w:p>
+        </w:tc>
+        <w:tc>
+          <w:tcPr>
+            <w:tcW w:w="4507" w:type="dxa"/>
+            <w:tcBorders/>
+            <w:shd w:fill="auto" w:val="clear"/>
+          </w:tcPr>
+          <w:p>
+            <w:pPr>
+              <w:pStyle w:val="Normal"/>
+              <w:spacing w:lineRule="auto" w:line="240" w:before="0" w:after="0"/>
+              <w:cnfStyle w:val="000000000000" w:firstRow="0" w:lastRow="0" w:firstColumn="0" w:lastColumn="0" w:oddVBand="0" w:evenVBand="0" w:oddHBand="0" w:evenHBand="0" w:firstRowFirstColumn="0" w:firstRowLastColumn="0" w:lastRowFirstColumn="0" w:lastRowLastColumn="0"/>
+              <w:rPr/>
+            </w:pPr>
+            <w:r>
+              <w:rPr/>
+              <w:t>Send data to a target</w:t>
+            </w:r>
+          </w:p>
+        </w:tc>
+      </w:tr>
+    </w:tbl>
+    <w:p>
+      <w:pPr>
+        <w:pStyle w:val="Normal"/>
+        <w:rPr/>
+      </w:pPr>
+      <w:r>
+        <w:rPr/>
+      </w:r>
+      <w:bookmarkEnd w:id="1"/>
+    </w:p>
+    <w:tbl>
+      <w:tblPr>
+        <w:tblStyle w:val="GridTable3-Accent1"/>
+        <w:tblW w:w="9016" w:type="dxa"/>
+        <w:jc w:val="left"/>
+        <w:tblInd w:w="0" w:type="dxa"/>
+        <w:tblCellMar>
+          <w:top w:w="0" w:type="dxa"/>
+          <w:left w:w="113" w:type="dxa"/>
+          <w:bottom w:w="0" w:type="dxa"/>
+          <w:right w:w="108" w:type="dxa"/>
+        </w:tblCellMar>
+        <w:tblLook w:noVBand="1" w:val="04a0" w:noHBand="0" w:lastColumn="0" w:firstColumn="1" w:lastRow="0" w:firstRow="1"/>
+      </w:tblPr>
+      <w:tblGrid>
+        <w:gridCol w:w="4508"/>
+        <w:gridCol w:w="4507"/>
+      </w:tblGrid>
+      <w:tr>
+        <w:trPr>
+          <w:cnfStyle w:val="100000000000" w:firstRow="1" w:lastRow="0" w:firstColumn="0" w:lastColumn="0" w:oddVBand="0" w:evenVBand="0" w:oddHBand="0" w:evenHBand="0" w:firstRowFirstColumn="0" w:firstRowLastColumn="0" w:lastRowFirstColumn="0" w:lastRowLastColumn="0"/>
+        </w:trPr>
+        <w:tc>
+          <w:tcPr>
+            <w:tcW w:w="9015" w:type="dxa"/>
+            <w:gridSpan w:val="2"/>
+            <w:cnfStyle w:val="001000000100" w:firstRow="0" w:lastRow="0" w:firstColumn="1" w:lastColumn="0" w:oddVBand="0" w:evenVBand="0" w:oddHBand="0" w:evenHBand="0" w:firstRowFirstColumn="1" w:firstRowLastColumn="0" w:lastRowFirstColumn="0" w:lastRowLastColumn="0"/>
+            <w:tcBorders>
+              <w:top w:val="nil"/>
+              <w:left w:val="nil"/>
+              <w:right w:val="nil"/>
+            </w:tcBorders>
+            <w:shd w:color="auto" w:fill="FFFFFF" w:themeFill="background1" w:val="clear"/>
+          </w:tcPr>
+          <w:p>
+            <w:pPr>
+              <w:pStyle w:val="Normal"/>
+              <w:spacing w:lineRule="auto" w:line="240" w:before="0" w:after="0"/>
+              <w:jc w:val="right"/>
+              <w:rPr>
+                <w:b/>
+                <w:b/>
+                <w:bCs/>
+                <w:i/>
+                <w:i/>
+                <w:iCs/>
+              </w:rPr>
+            </w:pPr>
+            <w:r>
+              <w:rPr>
+                <w:b/>
+                <w:bCs/>
+                <w:i/>
+                <w:iCs/>
+              </w:rPr>
+              <w:t>EPIC 6.2</w:t>
+            </w:r>
+          </w:p>
+        </w:tc>
+      </w:tr>
+      <w:tr>
+        <w:trPr>
+          <w:cnfStyle w:val="000000100000" w:firstRow="0" w:lastRow="0" w:firstColumn="0" w:lastColumn="0" w:oddVBand="0" w:evenVBand="0" w:oddHBand="1" w:evenHBand="0" w:firstRowFirstColumn="0" w:firstRowLastColumn="0" w:lastRowFirstColumn="0" w:lastRowLastColumn="0"/>
+        </w:trPr>
+        <w:tc>
+          <w:tcPr>
+            <w:tcW w:w="4508" w:type="dxa"/>
+            <w:cnfStyle w:val="001000000000" w:firstRow="0" w:lastRow="0" w:firstColumn="1" w:lastColumn="0" w:oddVBand="0" w:evenVBand="0" w:oddHBand="0" w:evenHBand="0" w:firstRowFirstColumn="0" w:firstRowLastColumn="0" w:lastRowFirstColumn="0" w:lastRowLastColumn="0"/>
+            <w:tcBorders>
+              <w:top w:val="nil"/>
+              <w:left w:val="nil"/>
+              <w:bottom w:val="nil"/>
+              <w:right w:val="nil"/>
+            </w:tcBorders>
+            <w:shd w:color="auto" w:fill="FFFFFF" w:themeFill="background1" w:val="clear"/>
+          </w:tcPr>
+          <w:p>
+            <w:pPr>
+              <w:pStyle w:val="Normal"/>
+              <w:spacing w:lineRule="auto" w:line="240" w:before="0" w:after="0"/>
+              <w:jc w:val="right"/>
+              <w:rPr>
+                <w:i/>
+                <w:i/>
+                <w:iCs/>
+              </w:rPr>
+            </w:pPr>
+            <w:r>
+              <w:rPr>
+                <w:i/>
+                <w:iCs/>
+              </w:rPr>
+              <w:t>The</w:t>
+            </w:r>
+          </w:p>
+        </w:tc>
+        <w:tc>
+          <w:tcPr>
+            <w:tcW w:w="4507" w:type="dxa"/>
+            <w:tcBorders/>
+            <w:shd w:color="auto" w:fill="D9E2F3" w:themeFill="accent1" w:themeFillTint="33" w:val="clear"/>
+          </w:tcPr>
+          <w:p>
+            <w:pPr>
+              <w:pStyle w:val="Normal"/>
+              <w:spacing w:lineRule="auto" w:line="240" w:before="0" w:after="0"/>
+              <w:cnfStyle w:val="000000100000" w:firstRow="0" w:lastRow="0" w:firstColumn="0" w:lastColumn="0" w:oddVBand="0" w:evenVBand="0" w:oddHBand="1" w:evenHBand="0" w:firstRowFirstColumn="0" w:firstRowLastColumn="0" w:lastRowFirstColumn="0" w:lastRowLastColumn="0"/>
+              <w:rPr/>
+            </w:pPr>
+            <w:r>
+              <w:rPr/>
+              <w:t>Test Runner</w:t>
+            </w:r>
+          </w:p>
+        </w:tc>
+      </w:tr>
+      <w:tr>
+        <w:trPr/>
+        <w:tc>
+          <w:tcPr>
+            <w:tcW w:w="4508" w:type="dxa"/>
+            <w:cnfStyle w:val="001000000000" w:firstRow="0" w:lastRow="0" w:firstColumn="1" w:lastColumn="0" w:oddVBand="0" w:evenVBand="0" w:oddHBand="0" w:evenHBand="0" w:firstRowFirstColumn="0" w:firstRowLastColumn="0" w:lastRowFirstColumn="0" w:lastRowLastColumn="0"/>
+            <w:tcBorders>
+              <w:top w:val="nil"/>
+              <w:left w:val="nil"/>
+              <w:bottom w:val="nil"/>
+              <w:right w:val="nil"/>
+            </w:tcBorders>
+            <w:shd w:color="auto" w:fill="FFFFFF" w:themeFill="background1" w:val="clear"/>
+          </w:tcPr>
+          <w:p>
+            <w:pPr>
+              <w:pStyle w:val="Normal"/>
+              <w:spacing w:lineRule="auto" w:line="240" w:before="0" w:after="0"/>
+              <w:jc w:val="right"/>
+              <w:rPr>
+                <w:i/>
+                <w:i/>
+                <w:iCs/>
+              </w:rPr>
+            </w:pPr>
+            <w:r>
+              <w:rPr>
+                <w:i/>
+                <w:iCs/>
+              </w:rPr>
+              <w:t>Needs to</w:t>
+            </w:r>
+          </w:p>
+        </w:tc>
+        <w:tc>
+          <w:tcPr>
+            <w:tcW w:w="4507" w:type="dxa"/>
+            <w:tcBorders/>
+            <w:shd w:fill="auto" w:val="clear"/>
+          </w:tcPr>
+          <w:p>
+            <w:pPr>
+              <w:pStyle w:val="Normal"/>
+              <w:spacing w:lineRule="auto" w:line="240" w:before="0" w:after="0"/>
+              <w:cnfStyle w:val="000000000000" w:firstRow="0" w:lastRow="0" w:firstColumn="0" w:lastColumn="0" w:oddVBand="0" w:evenVBand="0" w:oddHBand="0" w:evenHBand="0" w:firstRowFirstColumn="0" w:firstRowLastColumn="0" w:lastRowFirstColumn="0" w:lastRowLastColumn="0"/>
+              <w:rPr/>
+            </w:pPr>
+            <w:r>
+              <w:rPr/>
+              <w:t>Receive Data from a target</w:t>
+            </w:r>
+          </w:p>
+        </w:tc>
+      </w:tr>
+    </w:tbl>
+    <w:p>
+      <w:pPr>
+        <w:pStyle w:val="Normal"/>
+        <w:rPr/>
+      </w:pPr>
+      <w:r>
+        <w:rPr/>
+      </w:r>
+    </w:p>
+    <w:p>
+      <w:pPr>
+        <w:pStyle w:val="Normal"/>
+        <w:rPr/>
+      </w:pPr>
+      <w:r>
+        <w:rPr/>
       </w:r>
     </w:p>
     <w:tbl>
@@ -4848,6 +5354,8 @@
             <w:gridSpan w:val="2"/>
             <w:cnfStyle w:val="001000000100" w:firstRow="0" w:lastRow="0" w:firstColumn="1" w:lastColumn="0" w:oddVBand="0" w:evenVBand="0" w:oddHBand="0" w:evenHBand="0" w:firstRowFirstColumn="1" w:firstRowLastColumn="0" w:lastRowFirstColumn="0" w:lastRowLastColumn="0"/>
             <w:tcBorders>
+              <w:top w:val="nil"/>
+              <w:left w:val="nil"/>
               <w:right w:val="nil"/>
             </w:tcBorders>
             <w:shd w:color="auto" w:fill="FFFFFF" w:themeFill="background1" w:val="clear"/>
@@ -4863,7 +5371,6 @@
                 <w:bCs/>
                 <w:i/>
                 <w:i/>
-                <w:iCs/>
               </w:rPr>
             </w:pPr>
             <w:r>
@@ -4873,7 +5380,7 @@
                 <w:i/>
                 <w:iCs/>
               </w:rPr>
-              <w:t>EPIC 6.1</w:t>
+              <w:t>EPIC 6.3</w:t>
             </w:r>
           </w:p>
         </w:tc>
@@ -4888,20 +5395,20 @@
             <w:cnfStyle w:val="001000000000" w:firstRow="0" w:lastRow="0" w:firstColumn="1" w:lastColumn="0" w:oddVBand="0" w:evenVBand="0" w:oddHBand="0" w:evenHBand="0" w:firstRowFirstColumn="0" w:firstRowLastColumn="0" w:lastRowFirstColumn="0" w:lastRowLastColumn="0"/>
             <w:tcBorders>
               <w:top w:val="nil"/>
-              <w:bottom w:val="nil"/>
-              <w:right w:val="nil"/>
-            </w:tcBorders>
-            <w:shd w:color="auto" w:fill="FFFFFF" w:themeFill="background1" w:val="clear"/>
-          </w:tcPr>
-          <w:p>
-            <w:pPr>
-              <w:pStyle w:val="Normal"/>
-              <w:spacing w:lineRule="auto" w:line="240" w:before="0" w:after="0"/>
-              <w:jc w:val="right"/>
-              <w:rPr>
-                <w:i/>
-                <w:i/>
-                <w:iCs/>
+              <w:left w:val="nil"/>
+              <w:bottom w:val="nil"/>
+              <w:right w:val="nil"/>
+            </w:tcBorders>
+            <w:shd w:color="auto" w:fill="FFFFFF" w:themeFill="background1" w:val="clear"/>
+          </w:tcPr>
+          <w:p>
+            <w:pPr>
+              <w:pStyle w:val="Normal"/>
+              <w:spacing w:lineRule="auto" w:line="240" w:before="0" w:after="0"/>
+              <w:jc w:val="right"/>
+              <w:rPr>
+                <w:i/>
+                <w:i/>
               </w:rPr>
             </w:pPr>
             <w:r>
@@ -4941,363 +5448,8 @@
             <w:cnfStyle w:val="001000000000" w:firstRow="0" w:lastRow="0" w:firstColumn="1" w:lastColumn="0" w:oddVBand="0" w:evenVBand="0" w:oddHBand="0" w:evenHBand="0" w:firstRowFirstColumn="0" w:firstRowLastColumn="0" w:lastRowFirstColumn="0" w:lastRowLastColumn="0"/>
             <w:tcBorders>
               <w:top w:val="nil"/>
-              <w:right w:val="nil"/>
-            </w:tcBorders>
-            <w:shd w:color="auto" w:fill="FFFFFF" w:themeFill="background1" w:val="clear"/>
-          </w:tcPr>
-          <w:p>
-            <w:pPr>
-              <w:pStyle w:val="Normal"/>
-              <w:spacing w:lineRule="auto" w:line="240" w:before="0" w:after="0"/>
-              <w:jc w:val="right"/>
-              <w:rPr>
-                <w:i/>
-                <w:i/>
-                <w:iCs/>
-              </w:rPr>
-            </w:pPr>
-            <w:r>
-              <w:rPr>
-                <w:i/>
-                <w:iCs/>
-              </w:rPr>
-              <w:t>Needs to</w:t>
-            </w:r>
-          </w:p>
-        </w:tc>
-        <w:tc>
-          <w:tcPr>
-            <w:tcW w:w="4507" w:type="dxa"/>
-            <w:tcBorders/>
-            <w:shd w:fill="auto" w:val="clear"/>
-          </w:tcPr>
-          <w:p>
-            <w:pPr>
-              <w:pStyle w:val="Normal"/>
-              <w:spacing w:lineRule="auto" w:line="240" w:before="0" w:after="0"/>
-              <w:cnfStyle w:val="000000000000" w:firstRow="0" w:lastRow="0" w:firstColumn="0" w:lastColumn="0" w:oddVBand="0" w:evenVBand="0" w:oddHBand="0" w:evenHBand="0" w:firstRowFirstColumn="0" w:firstRowLastColumn="0" w:lastRowFirstColumn="0" w:lastRowLastColumn="0"/>
-              <w:rPr/>
-            </w:pPr>
-            <w:r>
-              <w:rPr/>
-              <w:t>Send data to a target</w:t>
-            </w:r>
-          </w:p>
-        </w:tc>
-      </w:tr>
-    </w:tbl>
-    <w:p>
-      <w:pPr>
-        <w:pStyle w:val="Normal"/>
-        <w:rPr/>
-      </w:pPr>
-      <w:r>
-        <w:rPr/>
-      </w:r>
-    </w:p>
-    <w:tbl>
-      <w:tblPr>
-        <w:tblStyle w:val="GridTable3-Accent1"/>
-        <w:tblW w:w="9016" w:type="dxa"/>
-        <w:jc w:val="left"/>
-        <w:tblInd w:w="0" w:type="dxa"/>
-        <w:tblCellMar>
-          <w:top w:w="0" w:type="dxa"/>
-          <w:left w:w="113" w:type="dxa"/>
-          <w:bottom w:w="0" w:type="dxa"/>
-          <w:right w:w="108" w:type="dxa"/>
-        </w:tblCellMar>
-        <w:tblLook w:noVBand="1" w:val="04a0" w:noHBand="0" w:lastColumn="0" w:firstColumn="1" w:lastRow="0" w:firstRow="1"/>
-      </w:tblPr>
-      <w:tblGrid>
-        <w:gridCol w:w="4508"/>
-        <w:gridCol w:w="4507"/>
-      </w:tblGrid>
-      <w:tr>
-        <w:trPr>
-          <w:cnfStyle w:val="100000000000" w:firstRow="1" w:lastRow="0" w:firstColumn="0" w:lastColumn="0" w:oddVBand="0" w:evenVBand="0" w:oddHBand="0" w:evenHBand="0" w:firstRowFirstColumn="0" w:firstRowLastColumn="0" w:lastRowFirstColumn="0" w:lastRowLastColumn="0"/>
-        </w:trPr>
-        <w:tc>
-          <w:tcPr>
-            <w:tcW w:w="9015" w:type="dxa"/>
-            <w:gridSpan w:val="2"/>
-            <w:cnfStyle w:val="001000000100" w:firstRow="0" w:lastRow="0" w:firstColumn="1" w:lastColumn="0" w:oddVBand="0" w:evenVBand="0" w:oddHBand="0" w:evenHBand="0" w:firstRowFirstColumn="1" w:firstRowLastColumn="0" w:lastRowFirstColumn="0" w:lastRowLastColumn="0"/>
-            <w:tcBorders>
-              <w:right w:val="nil"/>
-            </w:tcBorders>
-            <w:shd w:color="auto" w:fill="FFFFFF" w:themeFill="background1" w:val="clear"/>
-          </w:tcPr>
-          <w:p>
-            <w:pPr>
-              <w:pStyle w:val="Normal"/>
-              <w:spacing w:lineRule="auto" w:line="240" w:before="0" w:after="0"/>
-              <w:jc w:val="right"/>
-              <w:rPr>
-                <w:b/>
-                <w:b/>
-                <w:bCs/>
-                <w:i/>
-                <w:i/>
-                <w:iCs/>
-              </w:rPr>
-            </w:pPr>
-            <w:r>
-              <w:rPr>
-                <w:b/>
-                <w:bCs/>
-                <w:i/>
-                <w:iCs/>
-              </w:rPr>
-              <w:t>EPIC 6.2</w:t>
-            </w:r>
-          </w:p>
-        </w:tc>
-      </w:tr>
-      <w:tr>
-        <w:trPr>
-          <w:cnfStyle w:val="000000100000" w:firstRow="0" w:lastRow="0" w:firstColumn="0" w:lastColumn="0" w:oddVBand="0" w:evenVBand="0" w:oddHBand="1" w:evenHBand="0" w:firstRowFirstColumn="0" w:firstRowLastColumn="0" w:lastRowFirstColumn="0" w:lastRowLastColumn="0"/>
-        </w:trPr>
-        <w:tc>
-          <w:tcPr>
-            <w:tcW w:w="4508" w:type="dxa"/>
-            <w:cnfStyle w:val="001000000000" w:firstRow="0" w:lastRow="0" w:firstColumn="1" w:lastColumn="0" w:oddVBand="0" w:evenVBand="0" w:oddHBand="0" w:evenHBand="0" w:firstRowFirstColumn="0" w:firstRowLastColumn="0" w:lastRowFirstColumn="0" w:lastRowLastColumn="0"/>
-            <w:tcBorders>
-              <w:top w:val="nil"/>
-              <w:bottom w:val="nil"/>
-              <w:right w:val="nil"/>
-            </w:tcBorders>
-            <w:shd w:color="auto" w:fill="FFFFFF" w:themeFill="background1" w:val="clear"/>
-          </w:tcPr>
-          <w:p>
-            <w:pPr>
-              <w:pStyle w:val="Normal"/>
-              <w:spacing w:lineRule="auto" w:line="240" w:before="0" w:after="0"/>
-              <w:jc w:val="right"/>
-              <w:rPr>
-                <w:i/>
-                <w:i/>
-                <w:iCs/>
-              </w:rPr>
-            </w:pPr>
-            <w:r>
-              <w:rPr>
-                <w:i/>
-                <w:iCs/>
-              </w:rPr>
-              <w:t>The</w:t>
-            </w:r>
-          </w:p>
-        </w:tc>
-        <w:tc>
-          <w:tcPr>
-            <w:tcW w:w="4507" w:type="dxa"/>
-            <w:tcBorders/>
-            <w:shd w:color="auto" w:fill="D9E2F3" w:themeFill="accent1" w:themeFillTint="33" w:val="clear"/>
-          </w:tcPr>
-          <w:p>
-            <w:pPr>
-              <w:pStyle w:val="Normal"/>
-              <w:spacing w:lineRule="auto" w:line="240" w:before="0" w:after="0"/>
-              <w:cnfStyle w:val="000000100000" w:firstRow="0" w:lastRow="0" w:firstColumn="0" w:lastColumn="0" w:oddVBand="0" w:evenVBand="0" w:oddHBand="1" w:evenHBand="0" w:firstRowFirstColumn="0" w:firstRowLastColumn="0" w:lastRowFirstColumn="0" w:lastRowLastColumn="0"/>
-              <w:rPr/>
-            </w:pPr>
-            <w:r>
-              <w:rPr/>
-              <w:t>Test Runner</w:t>
-            </w:r>
-          </w:p>
-        </w:tc>
-      </w:tr>
-      <w:tr>
-        <w:trPr/>
-        <w:tc>
-          <w:tcPr>
-            <w:tcW w:w="4508" w:type="dxa"/>
-            <w:cnfStyle w:val="001000000000" w:firstRow="0" w:lastRow="0" w:firstColumn="1" w:lastColumn="0" w:oddVBand="0" w:evenVBand="0" w:oddHBand="0" w:evenHBand="0" w:firstRowFirstColumn="0" w:firstRowLastColumn="0" w:lastRowFirstColumn="0" w:lastRowLastColumn="0"/>
-            <w:tcBorders>
-              <w:top w:val="nil"/>
-              <w:right w:val="nil"/>
-            </w:tcBorders>
-            <w:shd w:color="auto" w:fill="FFFFFF" w:themeFill="background1" w:val="clear"/>
-          </w:tcPr>
-          <w:p>
-            <w:pPr>
-              <w:pStyle w:val="Normal"/>
-              <w:spacing w:lineRule="auto" w:line="240" w:before="0" w:after="0"/>
-              <w:jc w:val="right"/>
-              <w:rPr>
-                <w:i/>
-                <w:i/>
-                <w:iCs/>
-              </w:rPr>
-            </w:pPr>
-            <w:r>
-              <w:rPr>
-                <w:i/>
-                <w:iCs/>
-              </w:rPr>
-              <w:t>Needs to</w:t>
-            </w:r>
-          </w:p>
-        </w:tc>
-        <w:tc>
-          <w:tcPr>
-            <w:tcW w:w="4507" w:type="dxa"/>
-            <w:tcBorders/>
-            <w:shd w:fill="auto" w:val="clear"/>
-          </w:tcPr>
-          <w:p>
-            <w:pPr>
-              <w:pStyle w:val="Normal"/>
-              <w:spacing w:lineRule="auto" w:line="240" w:before="0" w:after="0"/>
-              <w:cnfStyle w:val="000000000000" w:firstRow="0" w:lastRow="0" w:firstColumn="0" w:lastColumn="0" w:oddVBand="0" w:evenVBand="0" w:oddHBand="0" w:evenHBand="0" w:firstRowFirstColumn="0" w:firstRowLastColumn="0" w:lastRowFirstColumn="0" w:lastRowLastColumn="0"/>
-              <w:rPr/>
-            </w:pPr>
-            <w:r>
-              <w:rPr/>
-              <w:t>Receive Data from a target</w:t>
-            </w:r>
-          </w:p>
-        </w:tc>
-      </w:tr>
-    </w:tbl>
-    <w:p>
-      <w:pPr>
-        <w:pStyle w:val="Normal"/>
-        <w:rPr/>
-      </w:pPr>
-      <w:r>
-        <w:rPr/>
-      </w:r>
-    </w:p>
-    <w:p>
-      <w:pPr>
-        <w:pStyle w:val="Normal"/>
-        <w:rPr/>
-      </w:pPr>
-      <w:r>
-        <w:rPr/>
-      </w:r>
-    </w:p>
-    <w:tbl>
-      <w:tblPr>
-        <w:tblStyle w:val="GridTable3-Accent1"/>
-        <w:tblW w:w="9016" w:type="dxa"/>
-        <w:jc w:val="left"/>
-        <w:tblInd w:w="0" w:type="dxa"/>
-        <w:tblCellMar>
-          <w:top w:w="0" w:type="dxa"/>
-          <w:left w:w="113" w:type="dxa"/>
-          <w:bottom w:w="0" w:type="dxa"/>
-          <w:right w:w="108" w:type="dxa"/>
-        </w:tblCellMar>
-        <w:tblLook w:noVBand="1" w:val="04a0" w:noHBand="0" w:lastColumn="0" w:firstColumn="1" w:lastRow="0" w:firstRow="1"/>
-      </w:tblPr>
-      <w:tblGrid>
-        <w:gridCol w:w="4508"/>
-        <w:gridCol w:w="4507"/>
-      </w:tblGrid>
-      <w:tr>
-        <w:trPr>
-          <w:cnfStyle w:val="100000000000" w:firstRow="1" w:lastRow="0" w:firstColumn="0" w:lastColumn="0" w:oddVBand="0" w:evenVBand="0" w:oddHBand="0" w:evenHBand="0" w:firstRowFirstColumn="0" w:firstRowLastColumn="0" w:lastRowFirstColumn="0" w:lastRowLastColumn="0"/>
-        </w:trPr>
-        <w:tc>
-          <w:tcPr>
-            <w:tcW w:w="9015" w:type="dxa"/>
-            <w:gridSpan w:val="2"/>
-            <w:cnfStyle w:val="001000000100" w:firstRow="0" w:lastRow="0" w:firstColumn="1" w:lastColumn="0" w:oddVBand="0" w:evenVBand="0" w:oddHBand="0" w:evenHBand="0" w:firstRowFirstColumn="1" w:firstRowLastColumn="0" w:lastRowFirstColumn="0" w:lastRowLastColumn="0"/>
-            <w:tcBorders>
-              <w:right w:val="nil"/>
-            </w:tcBorders>
-            <w:shd w:color="auto" w:fill="FFFFFF" w:themeFill="background1" w:val="clear"/>
-          </w:tcPr>
-          <w:p>
-            <w:pPr>
-              <w:pStyle w:val="Normal"/>
-              <w:spacing w:lineRule="auto" w:line="240" w:before="0" w:after="0"/>
-              <w:jc w:val="right"/>
-              <w:rPr>
-                <w:b/>
-                <w:b/>
-                <w:bCs/>
-                <w:i/>
-                <w:i/>
-              </w:rPr>
-            </w:pPr>
-            <w:r>
-              <w:rPr>
-                <w:b/>
-                <w:bCs/>
-                <w:i/>
-                <w:iCs/>
-              </w:rPr>
-              <w:t>EPIC 6.3</w:t>
-            </w:r>
-          </w:p>
-        </w:tc>
-      </w:tr>
-      <w:tr>
-        <w:trPr>
-          <w:cnfStyle w:val="000000100000" w:firstRow="0" w:lastRow="0" w:firstColumn="0" w:lastColumn="0" w:oddVBand="0" w:evenVBand="0" w:oddHBand="1" w:evenHBand="0" w:firstRowFirstColumn="0" w:firstRowLastColumn="0" w:lastRowFirstColumn="0" w:lastRowLastColumn="0"/>
-        </w:trPr>
-        <w:tc>
-          <w:tcPr>
-            <w:tcW w:w="4508" w:type="dxa"/>
-            <w:cnfStyle w:val="001000000000" w:firstRow="0" w:lastRow="0" w:firstColumn="1" w:lastColumn="0" w:oddVBand="0" w:evenVBand="0" w:oddHBand="0" w:evenHBand="0" w:firstRowFirstColumn="0" w:firstRowLastColumn="0" w:lastRowFirstColumn="0" w:lastRowLastColumn="0"/>
-            <w:tcBorders>
-              <w:top w:val="nil"/>
-              <w:bottom w:val="nil"/>
-              <w:right w:val="nil"/>
-            </w:tcBorders>
-            <w:shd w:color="auto" w:fill="FFFFFF" w:themeFill="background1" w:val="clear"/>
-          </w:tcPr>
-          <w:p>
-            <w:pPr>
-              <w:pStyle w:val="Normal"/>
-              <w:spacing w:lineRule="auto" w:line="240" w:before="0" w:after="0"/>
-              <w:jc w:val="right"/>
-              <w:rPr>
-                <w:i/>
-                <w:i/>
-              </w:rPr>
-            </w:pPr>
-            <w:r>
-              <w:rPr>
-                <w:i/>
-                <w:iCs/>
-              </w:rPr>
-              <w:t>The</w:t>
-            </w:r>
-          </w:p>
-        </w:tc>
-        <w:tc>
-          <w:tcPr>
-            <w:tcW w:w="4507" w:type="dxa"/>
-            <w:tcBorders/>
-            <w:shd w:color="auto" w:fill="D9E2F3" w:themeFill="accent1" w:themeFillTint="33" w:val="clear"/>
-          </w:tcPr>
-          <w:p>
-            <w:pPr>
-              <w:pStyle w:val="Normal"/>
-              <w:spacing w:lineRule="auto" w:line="240" w:before="0" w:after="0"/>
-              <w:cnfStyle w:val="000000100000" w:firstRow="0" w:lastRow="0" w:firstColumn="0" w:lastColumn="0" w:oddVBand="0" w:evenVBand="0" w:oddHBand="1" w:evenHBand="0" w:firstRowFirstColumn="0" w:firstRowLastColumn="0" w:lastRowFirstColumn="0" w:lastRowLastColumn="0"/>
-              <w:rPr/>
-            </w:pPr>
-            <w:r>
-              <w:rPr/>
-              <w:t>Test Runner</w:t>
-            </w:r>
-          </w:p>
-        </w:tc>
-      </w:tr>
-      <w:tr>
-        <w:trPr/>
-        <w:tc>
-          <w:tcPr>
-            <w:tcW w:w="4508" w:type="dxa"/>
-            <w:cnfStyle w:val="001000000000" w:firstRow="0" w:lastRow="0" w:firstColumn="1" w:lastColumn="0" w:oddVBand="0" w:evenVBand="0" w:oddHBand="0" w:evenHBand="0" w:firstRowFirstColumn="0" w:firstRowLastColumn="0" w:lastRowFirstColumn="0" w:lastRowLastColumn="0"/>
-            <w:tcBorders>
-              <w:top w:val="nil"/>
+              <w:left w:val="nil"/>
+              <w:bottom w:val="nil"/>
               <w:right w:val="nil"/>
             </w:tcBorders>
             <w:shd w:color="auto" w:fill="FFFFFF" w:themeFill="background1" w:val="clear"/>
@@ -5389,6 +5541,8 @@
             <w:gridSpan w:val="2"/>
             <w:cnfStyle w:val="001000000100" w:firstRow="0" w:lastRow="0" w:firstColumn="1" w:lastColumn="0" w:oddVBand="0" w:evenVBand="0" w:oddHBand="0" w:evenHBand="0" w:firstRowFirstColumn="1" w:firstRowLastColumn="0" w:lastRowFirstColumn="0" w:lastRowLastColumn="0"/>
             <w:tcBorders>
+              <w:top w:val="nil"/>
+              <w:left w:val="nil"/>
               <w:right w:val="nil"/>
             </w:tcBorders>
             <w:shd w:color="auto" w:fill="FFFFFF" w:themeFill="background1" w:val="clear"/>
@@ -5429,6 +5583,7 @@
             <w:cnfStyle w:val="001000000000" w:firstRow="0" w:lastRow="0" w:firstColumn="1" w:lastColumn="0" w:oddVBand="0" w:evenVBand="0" w:oddHBand="0" w:evenHBand="0" w:firstRowFirstColumn="0" w:firstRowLastColumn="0" w:lastRowFirstColumn="0" w:lastRowLastColumn="0"/>
             <w:tcBorders>
               <w:top w:val="nil"/>
+              <w:left w:val="nil"/>
               <w:bottom w:val="nil"/>
               <w:right w:val="nil"/>
             </w:tcBorders>
@@ -5482,6 +5637,8 @@
             <w:cnfStyle w:val="001000000000" w:firstRow="0" w:lastRow="0" w:firstColumn="1" w:lastColumn="0" w:oddVBand="0" w:evenVBand="0" w:oddHBand="0" w:evenHBand="0" w:firstRowFirstColumn="0" w:firstRowLastColumn="0" w:lastRowFirstColumn="0" w:lastRowLastColumn="0"/>
             <w:tcBorders>
               <w:top w:val="nil"/>
+              <w:left w:val="nil"/>
+              <w:bottom w:val="nil"/>
               <w:right w:val="nil"/>
             </w:tcBorders>
             <w:shd w:color="auto" w:fill="FFFFFF" w:themeFill="background1" w:val="clear"/>
@@ -5564,6 +5721,8 @@
             <w:gridSpan w:val="2"/>
             <w:cnfStyle w:val="001000000100" w:firstRow="0" w:lastRow="0" w:firstColumn="1" w:lastColumn="0" w:oddVBand="0" w:evenVBand="0" w:oddHBand="0" w:evenHBand="0" w:firstRowFirstColumn="1" w:firstRowLastColumn="0" w:lastRowFirstColumn="0" w:lastRowLastColumn="0"/>
             <w:tcBorders>
+              <w:top w:val="nil"/>
+              <w:left w:val="nil"/>
               <w:right w:val="nil"/>
             </w:tcBorders>
             <w:shd w:color="auto" w:fill="FFFFFF" w:themeFill="background1" w:val="clear"/>
@@ -5604,6 +5763,7 @@
             <w:cnfStyle w:val="001000000000" w:firstRow="0" w:lastRow="0" w:firstColumn="1" w:lastColumn="0" w:oddVBand="0" w:evenVBand="0" w:oddHBand="0" w:evenHBand="0" w:firstRowFirstColumn="0" w:firstRowLastColumn="0" w:lastRowFirstColumn="0" w:lastRowLastColumn="0"/>
             <w:tcBorders>
               <w:top w:val="nil"/>
+              <w:left w:val="nil"/>
               <w:bottom w:val="nil"/>
               <w:right w:val="nil"/>
             </w:tcBorders>
@@ -5657,6 +5817,8 @@
             <w:cnfStyle w:val="001000000000" w:firstRow="0" w:lastRow="0" w:firstColumn="1" w:lastColumn="0" w:oddVBand="0" w:evenVBand="0" w:oddHBand="0" w:evenHBand="0" w:firstRowFirstColumn="0" w:firstRowLastColumn="0" w:lastRowFirstColumn="0" w:lastRowLastColumn="0"/>
             <w:tcBorders>
               <w:top w:val="nil"/>
+              <w:left w:val="nil"/>
+              <w:bottom w:val="nil"/>
               <w:right w:val="nil"/>
             </w:tcBorders>
             <w:shd w:color="auto" w:fill="FFFFFF" w:themeFill="background1" w:val="clear"/>
@@ -5739,6 +5901,8 @@
             <w:gridSpan w:val="2"/>
             <w:cnfStyle w:val="001000000100" w:firstRow="0" w:lastRow="0" w:firstColumn="1" w:lastColumn="0" w:oddVBand="0" w:evenVBand="0" w:oddHBand="0" w:evenHBand="0" w:firstRowFirstColumn="1" w:firstRowLastColumn="0" w:lastRowFirstColumn="0" w:lastRowLastColumn="0"/>
             <w:tcBorders>
+              <w:top w:val="nil"/>
+              <w:left w:val="nil"/>
               <w:right w:val="nil"/>
             </w:tcBorders>
             <w:shd w:color="auto" w:fill="FFFFFF" w:themeFill="background1" w:val="clear"/>
@@ -5779,6 +5943,7 @@
             <w:cnfStyle w:val="001000000000" w:firstRow="0" w:lastRow="0" w:firstColumn="1" w:lastColumn="0" w:oddVBand="0" w:evenVBand="0" w:oddHBand="0" w:evenHBand="0" w:firstRowFirstColumn="0" w:firstRowLastColumn="0" w:lastRowFirstColumn="0" w:lastRowLastColumn="0"/>
             <w:tcBorders>
               <w:top w:val="nil"/>
+              <w:left w:val="nil"/>
               <w:bottom w:val="nil"/>
               <w:right w:val="nil"/>
             </w:tcBorders>
@@ -5832,6 +5997,8 @@
             <w:cnfStyle w:val="001000000000" w:firstRow="0" w:lastRow="0" w:firstColumn="1" w:lastColumn="0" w:oddVBand="0" w:evenVBand="0" w:oddHBand="0" w:evenHBand="0" w:firstRowFirstColumn="0" w:firstRowLastColumn="0" w:lastRowFirstColumn="0" w:lastRowLastColumn="0"/>
             <w:tcBorders>
               <w:top w:val="nil"/>
+              <w:left w:val="nil"/>
+              <w:bottom w:val="nil"/>
               <w:right w:val="nil"/>
             </w:tcBorders>
             <w:shd w:color="auto" w:fill="FFFFFF" w:themeFill="background1" w:val="clear"/>
@@ -5924,6 +6091,8 @@
             <w:gridSpan w:val="2"/>
             <w:cnfStyle w:val="001000000100" w:firstRow="0" w:lastRow="0" w:firstColumn="1" w:lastColumn="0" w:oddVBand="0" w:evenVBand="0" w:oddHBand="0" w:evenHBand="0" w:firstRowFirstColumn="1" w:firstRowLastColumn="0" w:lastRowFirstColumn="0" w:lastRowLastColumn="0"/>
             <w:tcBorders>
+              <w:top w:val="nil"/>
+              <w:left w:val="nil"/>
               <w:right w:val="nil"/>
             </w:tcBorders>
             <w:shd w:color="auto" w:fill="FFFFFF" w:themeFill="background1" w:val="clear"/>
@@ -5964,6 +6133,7 @@
             <w:cnfStyle w:val="001000000000" w:firstRow="0" w:lastRow="0" w:firstColumn="1" w:lastColumn="0" w:oddVBand="0" w:evenVBand="0" w:oddHBand="0" w:evenHBand="0" w:firstRowFirstColumn="0" w:firstRowLastColumn="0" w:lastRowFirstColumn="0" w:lastRowLastColumn="0"/>
             <w:tcBorders>
               <w:top w:val="nil"/>
+              <w:left w:val="nil"/>
               <w:bottom w:val="nil"/>
               <w:right w:val="nil"/>
             </w:tcBorders>
@@ -6017,6 +6187,8 @@
             <w:cnfStyle w:val="001000000000" w:firstRow="0" w:lastRow="0" w:firstColumn="1" w:lastColumn="0" w:oddVBand="0" w:evenVBand="0" w:oddHBand="0" w:evenHBand="0" w:firstRowFirstColumn="0" w:firstRowLastColumn="0" w:lastRowFirstColumn="0" w:lastRowLastColumn="0"/>
             <w:tcBorders>
               <w:top w:val="nil"/>
+              <w:left w:val="nil"/>
+              <w:bottom w:val="nil"/>
               <w:right w:val="nil"/>
             </w:tcBorders>
             <w:shd w:color="auto" w:fill="FFFFFF" w:themeFill="background1" w:val="clear"/>
@@ -6058,8 +6230,8 @@
               <w:rPr/>
               <w:t>Be query’d by the program</w:t>
             </w:r>
-            <w:bookmarkStart w:id="1" w:name="_Hlk527995029"/>
-            <w:bookmarkEnd w:id="1"/>
+            <w:bookmarkStart w:id="2" w:name="_Hlk527995029"/>
+            <w:bookmarkEnd w:id="2"/>
           </w:p>
         </w:tc>
       </w:tr>
@@ -6101,6 +6273,8 @@
             <w:gridSpan w:val="2"/>
             <w:cnfStyle w:val="001000000100" w:firstRow="0" w:lastRow="0" w:firstColumn="1" w:lastColumn="0" w:oddVBand="0" w:evenVBand="0" w:oddHBand="0" w:evenHBand="0" w:firstRowFirstColumn="1" w:firstRowLastColumn="0" w:lastRowFirstColumn="0" w:lastRowLastColumn="0"/>
             <w:tcBorders>
+              <w:top w:val="nil"/>
+              <w:left w:val="nil"/>
               <w:right w:val="nil"/>
             </w:tcBorders>
             <w:shd w:color="auto" w:fill="FFFFFF" w:themeFill="background1" w:val="clear"/>
@@ -6141,6 +6315,7 @@
             <w:cnfStyle w:val="001000000000" w:firstRow="0" w:lastRow="0" w:firstColumn="1" w:lastColumn="0" w:oddVBand="0" w:evenVBand="0" w:oddHBand="0" w:evenHBand="0" w:firstRowFirstColumn="0" w:firstRowLastColumn="0" w:lastRowFirstColumn="0" w:lastRowLastColumn="0"/>
             <w:tcBorders>
               <w:top w:val="nil"/>
+              <w:left w:val="nil"/>
               <w:bottom w:val="nil"/>
               <w:right w:val="nil"/>
             </w:tcBorders>
@@ -6194,6 +6369,8 @@
             <w:cnfStyle w:val="001000000000" w:firstRow="0" w:lastRow="0" w:firstColumn="1" w:lastColumn="0" w:oddVBand="0" w:evenVBand="0" w:oddHBand="0" w:evenHBand="0" w:firstRowFirstColumn="0" w:firstRowLastColumn="0" w:lastRowFirstColumn="0" w:lastRowLastColumn="0"/>
             <w:tcBorders>
               <w:top w:val="nil"/>
+              <w:left w:val="nil"/>
+              <w:bottom w:val="nil"/>
               <w:right w:val="nil"/>
             </w:tcBorders>
             <w:shd w:color="auto" w:fill="FFFFFF" w:themeFill="background1" w:val="clear"/>
@@ -6276,6 +6453,8 @@
             <w:gridSpan w:val="2"/>
             <w:cnfStyle w:val="001000000100" w:firstRow="0" w:lastRow="0" w:firstColumn="1" w:lastColumn="0" w:oddVBand="0" w:evenVBand="0" w:oddHBand="0" w:evenHBand="0" w:firstRowFirstColumn="1" w:firstRowLastColumn="0" w:lastRowFirstColumn="0" w:lastRowLastColumn="0"/>
             <w:tcBorders>
+              <w:top w:val="nil"/>
+              <w:left w:val="nil"/>
               <w:right w:val="nil"/>
             </w:tcBorders>
             <w:shd w:color="auto" w:fill="FFFFFF" w:themeFill="background1" w:val="clear"/>
@@ -6316,6 +6495,7 @@
             <w:cnfStyle w:val="001000000000" w:firstRow="0" w:lastRow="0" w:firstColumn="1" w:lastColumn="0" w:oddVBand="0" w:evenVBand="0" w:oddHBand="0" w:evenHBand="0" w:firstRowFirstColumn="0" w:firstRowLastColumn="0" w:lastRowFirstColumn="0" w:lastRowLastColumn="0"/>
             <w:tcBorders>
               <w:top w:val="nil"/>
+              <w:left w:val="nil"/>
               <w:bottom w:val="nil"/>
               <w:right w:val="nil"/>
             </w:tcBorders>
@@ -6369,6 +6549,8 @@
             <w:cnfStyle w:val="001000000000" w:firstRow="0" w:lastRow="0" w:firstColumn="1" w:lastColumn="0" w:oddVBand="0" w:evenVBand="0" w:oddHBand="0" w:evenHBand="0" w:firstRowFirstColumn="0" w:firstRowLastColumn="0" w:lastRowFirstColumn="0" w:lastRowLastColumn="0"/>
             <w:tcBorders>
               <w:top w:val="nil"/>
+              <w:left w:val="nil"/>
+              <w:bottom w:val="nil"/>
               <w:right w:val="nil"/>
             </w:tcBorders>
             <w:shd w:color="auto" w:fill="FFFFFF" w:themeFill="background1" w:val="clear"/>
@@ -6461,6 +6643,8 @@
             <w:gridSpan w:val="2"/>
             <w:cnfStyle w:val="001000000100" w:firstRow="0" w:lastRow="0" w:firstColumn="1" w:lastColumn="0" w:oddVBand="0" w:evenVBand="0" w:oddHBand="0" w:evenHBand="0" w:firstRowFirstColumn="1" w:firstRowLastColumn="0" w:lastRowFirstColumn="0" w:lastRowLastColumn="0"/>
             <w:tcBorders>
+              <w:top w:val="nil"/>
+              <w:left w:val="nil"/>
               <w:right w:val="nil"/>
             </w:tcBorders>
             <w:shd w:color="auto" w:fill="FFFFFF" w:themeFill="background1" w:val="clear"/>
@@ -6501,6 +6685,7 @@
             <w:cnfStyle w:val="001000000000" w:firstRow="0" w:lastRow="0" w:firstColumn="1" w:lastColumn="0" w:oddVBand="0" w:evenVBand="0" w:oddHBand="0" w:evenHBand="0" w:firstRowFirstColumn="0" w:firstRowLastColumn="0" w:lastRowFirstColumn="0" w:lastRowLastColumn="0"/>
             <w:tcBorders>
               <w:top w:val="nil"/>
+              <w:left w:val="nil"/>
               <w:bottom w:val="nil"/>
               <w:right w:val="nil"/>
             </w:tcBorders>
@@ -6554,6 +6739,8 @@
             <w:cnfStyle w:val="001000000000" w:firstRow="0" w:lastRow="0" w:firstColumn="1" w:lastColumn="0" w:oddVBand="0" w:evenVBand="0" w:oddHBand="0" w:evenHBand="0" w:firstRowFirstColumn="0" w:firstRowLastColumn="0" w:lastRowFirstColumn="0" w:lastRowLastColumn="0"/>
             <w:tcBorders>
               <w:top w:val="nil"/>
+              <w:left w:val="nil"/>
+              <w:bottom w:val="nil"/>
               <w:right w:val="nil"/>
             </w:tcBorders>
             <w:shd w:color="auto" w:fill="FFFFFF" w:themeFill="background1" w:val="clear"/>
@@ -6636,6 +6823,8 @@
             <w:gridSpan w:val="2"/>
             <w:cnfStyle w:val="001000000100" w:firstRow="0" w:lastRow="0" w:firstColumn="1" w:lastColumn="0" w:oddVBand="0" w:evenVBand="0" w:oddHBand="0" w:evenHBand="0" w:firstRowFirstColumn="1" w:firstRowLastColumn="0" w:lastRowFirstColumn="0" w:lastRowLastColumn="0"/>
             <w:tcBorders>
+              <w:top w:val="nil"/>
+              <w:left w:val="nil"/>
               <w:right w:val="nil"/>
             </w:tcBorders>
             <w:shd w:color="auto" w:fill="FFFFFF" w:themeFill="background1" w:val="clear"/>
@@ -6676,6 +6865,7 @@
             <w:cnfStyle w:val="001000000000" w:firstRow="0" w:lastRow="0" w:firstColumn="1" w:lastColumn="0" w:oddVBand="0" w:evenVBand="0" w:oddHBand="0" w:evenHBand="0" w:firstRowFirstColumn="0" w:firstRowLastColumn="0" w:lastRowFirstColumn="0" w:lastRowLastColumn="0"/>
             <w:tcBorders>
               <w:top w:val="nil"/>
+              <w:left w:val="nil"/>
               <w:bottom w:val="nil"/>
               <w:right w:val="nil"/>
             </w:tcBorders>
@@ -6729,6 +6919,8 @@
             <w:cnfStyle w:val="001000000000" w:firstRow="0" w:lastRow="0" w:firstColumn="1" w:lastColumn="0" w:oddVBand="0" w:evenVBand="0" w:oddHBand="0" w:evenHBand="0" w:firstRowFirstColumn="0" w:firstRowLastColumn="0" w:lastRowFirstColumn="0" w:lastRowLastColumn="0"/>
             <w:tcBorders>
               <w:top w:val="nil"/>
+              <w:left w:val="nil"/>
+              <w:bottom w:val="nil"/>
               <w:right w:val="nil"/>
             </w:tcBorders>
             <w:shd w:color="auto" w:fill="FFFFFF" w:themeFill="background1" w:val="clear"/>
@@ -6830,6 +7022,8 @@
             <w:gridSpan w:val="2"/>
             <w:cnfStyle w:val="001000000100" w:firstRow="0" w:lastRow="0" w:firstColumn="1" w:lastColumn="0" w:oddVBand="0" w:evenVBand="0" w:oddHBand="0" w:evenHBand="0" w:firstRowFirstColumn="1" w:firstRowLastColumn="0" w:lastRowFirstColumn="0" w:lastRowLastColumn="0"/>
             <w:tcBorders>
+              <w:top w:val="nil"/>
+              <w:left w:val="nil"/>
               <w:right w:val="nil"/>
             </w:tcBorders>
             <w:shd w:color="auto" w:fill="FFFFFF" w:themeFill="background1" w:val="clear"/>
@@ -6870,6 +7064,7 @@
             <w:cnfStyle w:val="001000000000" w:firstRow="0" w:lastRow="0" w:firstColumn="1" w:lastColumn="0" w:oddVBand="0" w:evenVBand="0" w:oddHBand="0" w:evenHBand="0" w:firstRowFirstColumn="0" w:firstRowLastColumn="0" w:lastRowFirstColumn="0" w:lastRowLastColumn="0"/>
             <w:tcBorders>
               <w:top w:val="nil"/>
+              <w:left w:val="nil"/>
               <w:bottom w:val="nil"/>
               <w:right w:val="nil"/>
             </w:tcBorders>
@@ -6923,6 +7118,7 @@
             <w:cnfStyle w:val="001000000000" w:firstRow="0" w:lastRow="0" w:firstColumn="1" w:lastColumn="0" w:oddVBand="0" w:evenVBand="0" w:oddHBand="0" w:evenHBand="0" w:firstRowFirstColumn="0" w:firstRowLastColumn="0" w:lastRowFirstColumn="0" w:lastRowLastColumn="0"/>
             <w:tcBorders>
               <w:top w:val="nil"/>
+              <w:left w:val="nil"/>
               <w:bottom w:val="nil"/>
               <w:right w:val="nil"/>
             </w:tcBorders>
@@ -6978,6 +7174,7 @@
             <w:cnfStyle w:val="001000000000" w:firstRow="0" w:lastRow="0" w:firstColumn="1" w:lastColumn="0" w:oddVBand="0" w:evenVBand="0" w:oddHBand="0" w:evenHBand="0" w:firstRowFirstColumn="0" w:firstRowLastColumn="0" w:lastRowFirstColumn="0" w:lastRowLastColumn="0"/>
             <w:tcBorders>
               <w:top w:val="nil"/>
+              <w:left w:val="nil"/>
               <w:bottom w:val="nil"/>
               <w:right w:val="nil"/>
             </w:tcBorders>
@@ -7016,6 +7213,52 @@
               <w:cnfStyle w:val="000000100000" w:firstRow="0" w:lastRow="0" w:firstColumn="0" w:lastColumn="0" w:oddVBand="0" w:evenVBand="0" w:oddHBand="1" w:evenHBand="0" w:firstRowFirstColumn="0" w:firstRowLastColumn="0" w:lastRowFirstColumn="0" w:lastRowLastColumn="0"/>
               <w:rPr/>
             </w:pPr>
+            <w:bookmarkStart w:id="3" w:name="__UnoMark__33930_4270375371"/>
+            <w:bookmarkStart w:id="4" w:name="__UnoMark__33929_4270375371"/>
+            <w:bookmarkStart w:id="5" w:name="__UnoMark__33928_4270375371"/>
+            <w:bookmarkStart w:id="6" w:name="__UnoMark__33927_4270375371"/>
+            <w:bookmarkStart w:id="7" w:name="__UnoMark__33926_4270375371"/>
+            <w:bookmarkStart w:id="8" w:name="__UnoMark__33925_4270375371"/>
+            <w:bookmarkStart w:id="9" w:name="__UnoMark__33924_4270375371"/>
+            <w:bookmarkStart w:id="10" w:name="__UnoMark__33923_4270375371"/>
+            <w:bookmarkStart w:id="11" w:name="__UnoMark__33922_4270375371"/>
+            <w:bookmarkStart w:id="12" w:name="__UnoMark__33921_4270375371"/>
+            <w:bookmarkStart w:id="13" w:name="__UnoMark__33920_4270375371"/>
+            <w:bookmarkStart w:id="14" w:name="__UnoMark__33919_4270375371"/>
+            <w:bookmarkStart w:id="15" w:name="__UnoMark__33918_4270375371"/>
+            <w:bookmarkStart w:id="16" w:name="__UnoMark__33917_4270375371"/>
+            <w:bookmarkStart w:id="17" w:name="__UnoMark__33916_4270375371"/>
+            <w:bookmarkStart w:id="18" w:name="__UnoMark__33915_4270375371"/>
+            <w:bookmarkStart w:id="19" w:name="__UnoMark__33914_4270375371"/>
+            <w:bookmarkStart w:id="20" w:name="__UnoMark__33913_4270375371"/>
+            <w:bookmarkStart w:id="21" w:name="__UnoMark__33912_4270375371"/>
+            <w:bookmarkStart w:id="22" w:name="__UnoMark__33911_4270375371"/>
+            <w:bookmarkStart w:id="23" w:name="__UnoMark__33910_4270375371"/>
+            <w:bookmarkStart w:id="24" w:name="__UnoMark__33909_4270375371"/>
+            <w:bookmarkStart w:id="25" w:name="__UnoMark__33908_4270375371"/>
+            <w:bookmarkEnd w:id="3"/>
+            <w:bookmarkEnd w:id="4"/>
+            <w:bookmarkEnd w:id="5"/>
+            <w:bookmarkEnd w:id="6"/>
+            <w:bookmarkEnd w:id="7"/>
+            <w:bookmarkEnd w:id="8"/>
+            <w:bookmarkEnd w:id="9"/>
+            <w:bookmarkEnd w:id="10"/>
+            <w:bookmarkEnd w:id="11"/>
+            <w:bookmarkEnd w:id="12"/>
+            <w:bookmarkEnd w:id="13"/>
+            <w:bookmarkEnd w:id="14"/>
+            <w:bookmarkEnd w:id="15"/>
+            <w:bookmarkEnd w:id="16"/>
+            <w:bookmarkEnd w:id="17"/>
+            <w:bookmarkEnd w:id="18"/>
+            <w:bookmarkEnd w:id="19"/>
+            <w:bookmarkEnd w:id="20"/>
+            <w:bookmarkEnd w:id="21"/>
+            <w:bookmarkEnd w:id="22"/>
+            <w:bookmarkEnd w:id="23"/>
+            <w:bookmarkEnd w:id="24"/>
+            <w:bookmarkEnd w:id="25"/>
             <w:r>
               <w:rPr/>
               <w:t>Build traffic based on a protocol message builder</w:t>
@@ -7034,6 +7277,7 @@
             <w:cnfStyle w:val="001000000100" w:firstRow="0" w:lastRow="0" w:firstColumn="1" w:lastColumn="0" w:oddVBand="0" w:evenVBand="0" w:oddHBand="0" w:evenHBand="0" w:firstRowFirstColumn="1" w:firstRowLastColumn="0" w:lastRowFirstColumn="0" w:lastRowLastColumn="0"/>
             <w:tcBorders>
               <w:top w:val="nil"/>
+              <w:left w:val="nil"/>
               <w:bottom w:val="nil"/>
               <w:right w:val="nil"/>
             </w:tcBorders>
@@ -7074,6 +7318,7 @@
             <w:cnfStyle w:val="001000000000" w:firstRow="0" w:lastRow="0" w:firstColumn="1" w:lastColumn="0" w:oddVBand="0" w:evenVBand="0" w:oddHBand="0" w:evenHBand="0" w:firstRowFirstColumn="0" w:firstRowLastColumn="0" w:lastRowFirstColumn="0" w:lastRowLastColumn="0"/>
             <w:tcBorders>
               <w:top w:val="nil"/>
+              <w:left w:val="nil"/>
               <w:bottom w:val="nil"/>
               <w:right w:val="nil"/>
             </w:tcBorders>
@@ -7127,6 +7372,7 @@
             <w:cnfStyle w:val="001000000000" w:firstRow="0" w:lastRow="0" w:firstColumn="1" w:lastColumn="0" w:oddVBand="0" w:evenVBand="0" w:oddHBand="0" w:evenHBand="0" w:firstRowFirstColumn="0" w:firstRowLastColumn="0" w:lastRowFirstColumn="0" w:lastRowLastColumn="0"/>
             <w:tcBorders>
               <w:top w:val="nil"/>
+              <w:left w:val="nil"/>
               <w:bottom w:val="nil"/>
               <w:right w:val="nil"/>
             </w:tcBorders>
@@ -7182,6 +7428,8 @@
             <w:cnfStyle w:val="001000000000" w:firstRow="0" w:lastRow="0" w:firstColumn="1" w:lastColumn="0" w:oddVBand="0" w:evenVBand="0" w:oddHBand="0" w:evenHBand="0" w:firstRowFirstColumn="0" w:firstRowLastColumn="0" w:lastRowFirstColumn="0" w:lastRowLastColumn="0"/>
             <w:tcBorders>
               <w:top w:val="nil"/>
+              <w:left w:val="nil"/>
+              <w:bottom w:val="nil"/>
               <w:right w:val="nil"/>
             </w:tcBorders>
             <w:shd w:color="auto" w:fill="FFFFFF" w:themeFill="background1" w:val="clear"/>
@@ -7274,6 +7522,8 @@
             <w:gridSpan w:val="2"/>
             <w:cnfStyle w:val="001000000100" w:firstRow="0" w:lastRow="0" w:firstColumn="1" w:lastColumn="0" w:oddVBand="0" w:evenVBand="0" w:oddHBand="0" w:evenHBand="0" w:firstRowFirstColumn="1" w:firstRowLastColumn="0" w:lastRowFirstColumn="0" w:lastRowLastColumn="0"/>
             <w:tcBorders>
+              <w:top w:val="nil"/>
+              <w:left w:val="nil"/>
               <w:right w:val="nil"/>
             </w:tcBorders>
             <w:shd w:color="auto" w:fill="FFFFFF" w:themeFill="background1" w:val="clear"/>
@@ -7314,6 +7564,7 @@
             <w:cnfStyle w:val="001000000000" w:firstRow="0" w:lastRow="0" w:firstColumn="1" w:lastColumn="0" w:oddVBand="0" w:evenVBand="0" w:oddHBand="0" w:evenHBand="0" w:firstRowFirstColumn="0" w:firstRowLastColumn="0" w:lastRowFirstColumn="0" w:lastRowLastColumn="0"/>
             <w:tcBorders>
               <w:top w:val="nil"/>
+              <w:left w:val="nil"/>
               <w:bottom w:val="nil"/>
               <w:right w:val="nil"/>
             </w:tcBorders>
@@ -7367,6 +7618,7 @@
             <w:cnfStyle w:val="001000000000" w:firstRow="0" w:lastRow="0" w:firstColumn="1" w:lastColumn="0" w:oddVBand="0" w:evenVBand="0" w:oddHBand="0" w:evenHBand="0" w:firstRowFirstColumn="0" w:firstRowLastColumn="0" w:lastRowFirstColumn="0" w:lastRowLastColumn="0"/>
             <w:tcBorders>
               <w:top w:val="nil"/>
+              <w:left w:val="nil"/>
               <w:bottom w:val="nil"/>
               <w:right w:val="nil"/>
             </w:tcBorders>
@@ -7423,6 +7675,8 @@
             <w:cnfStyle w:val="001000000000" w:firstRow="0" w:lastRow="0" w:firstColumn="1" w:lastColumn="0" w:oddVBand="0" w:evenVBand="0" w:oddHBand="0" w:evenHBand="0" w:firstRowFirstColumn="0" w:firstRowLastColumn="0" w:lastRowFirstColumn="0" w:lastRowLastColumn="0"/>
             <w:tcBorders>
               <w:top w:val="nil"/>
+              <w:left w:val="nil"/>
+              <w:bottom w:val="nil"/>
               <w:right w:val="nil"/>
             </w:tcBorders>
             <w:shd w:color="auto" w:fill="FFFFFF" w:themeFill="background1" w:val="clear"/>
@@ -7505,6 +7759,8 @@
             <w:gridSpan w:val="2"/>
             <w:cnfStyle w:val="001000000100" w:firstRow="0" w:lastRow="0" w:firstColumn="1" w:lastColumn="0" w:oddVBand="0" w:evenVBand="0" w:oddHBand="0" w:evenHBand="0" w:firstRowFirstColumn="1" w:firstRowLastColumn="0" w:lastRowFirstColumn="0" w:lastRowLastColumn="0"/>
             <w:tcBorders>
+              <w:top w:val="nil"/>
+              <w:left w:val="nil"/>
               <w:right w:val="nil"/>
             </w:tcBorders>
             <w:shd w:color="auto" w:fill="FFFFFF" w:themeFill="background1" w:val="clear"/>
@@ -7545,6 +7801,7 @@
             <w:cnfStyle w:val="001000000000" w:firstRow="0" w:lastRow="0" w:firstColumn="1" w:lastColumn="0" w:oddVBand="0" w:evenVBand="0" w:oddHBand="0" w:evenHBand="0" w:firstRowFirstColumn="0" w:firstRowLastColumn="0" w:lastRowFirstColumn="0" w:lastRowLastColumn="0"/>
             <w:tcBorders>
               <w:top w:val="nil"/>
+              <w:left w:val="nil"/>
               <w:bottom w:val="nil"/>
               <w:right w:val="nil"/>
             </w:tcBorders>
@@ -7598,6 +7855,7 @@
             <w:cnfStyle w:val="001000000000" w:firstRow="0" w:lastRow="0" w:firstColumn="1" w:lastColumn="0" w:oddVBand="0" w:evenVBand="0" w:oddHBand="0" w:evenHBand="0" w:firstRowFirstColumn="0" w:firstRowLastColumn="0" w:lastRowFirstColumn="0" w:lastRowLastColumn="0"/>
             <w:tcBorders>
               <w:top w:val="nil"/>
+              <w:left w:val="nil"/>
               <w:bottom w:val="nil"/>
               <w:right w:val="nil"/>
             </w:tcBorders>
@@ -7654,6 +7912,8 @@
             <w:cnfStyle w:val="001000000000" w:firstRow="0" w:lastRow="0" w:firstColumn="1" w:lastColumn="0" w:oddVBand="0" w:evenVBand="0" w:oddHBand="0" w:evenHBand="0" w:firstRowFirstColumn="0" w:firstRowLastColumn="0" w:lastRowFirstColumn="0" w:lastRowLastColumn="0"/>
             <w:tcBorders>
               <w:top w:val="nil"/>
+              <w:left w:val="nil"/>
+              <w:bottom w:val="nil"/>
               <w:right w:val="nil"/>
             </w:tcBorders>
             <w:shd w:color="auto" w:fill="FFFFFF" w:themeFill="background1" w:val="clear"/>
@@ -7746,6 +8006,8 @@
             <w:gridSpan w:val="2"/>
             <w:cnfStyle w:val="001000000100" w:firstRow="0" w:lastRow="0" w:firstColumn="1" w:lastColumn="0" w:oddVBand="0" w:evenVBand="0" w:oddHBand="0" w:evenHBand="0" w:firstRowFirstColumn="1" w:firstRowLastColumn="0" w:lastRowFirstColumn="0" w:lastRowLastColumn="0"/>
             <w:tcBorders>
+              <w:top w:val="nil"/>
+              <w:left w:val="nil"/>
               <w:right w:val="nil"/>
             </w:tcBorders>
             <w:shd w:color="auto" w:fill="FFFFFF" w:themeFill="background1" w:val="clear"/>
@@ -7786,6 +8048,7 @@
             <w:cnfStyle w:val="001000000000" w:firstRow="0" w:lastRow="0" w:firstColumn="1" w:lastColumn="0" w:oddVBand="0" w:evenVBand="0" w:oddHBand="0" w:evenHBand="0" w:firstRowFirstColumn="0" w:firstRowLastColumn="0" w:lastRowFirstColumn="0" w:lastRowLastColumn="0"/>
             <w:tcBorders>
               <w:top w:val="nil"/>
+              <w:left w:val="nil"/>
               <w:bottom w:val="nil"/>
               <w:right w:val="nil"/>
             </w:tcBorders>
@@ -7839,6 +8102,7 @@
             <w:cnfStyle w:val="001000000000" w:firstRow="0" w:lastRow="0" w:firstColumn="1" w:lastColumn="0" w:oddVBand="0" w:evenVBand="0" w:oddHBand="0" w:evenHBand="0" w:firstRowFirstColumn="0" w:firstRowLastColumn="0" w:lastRowFirstColumn="0" w:lastRowLastColumn="0"/>
             <w:tcBorders>
               <w:top w:val="nil"/>
+              <w:left w:val="nil"/>
               <w:bottom w:val="nil"/>
               <w:right w:val="nil"/>
             </w:tcBorders>
@@ -7894,6 +8158,8 @@
             <w:cnfStyle w:val="001000000000" w:firstRow="0" w:lastRow="0" w:firstColumn="1" w:lastColumn="0" w:oddVBand="0" w:evenVBand="0" w:oddHBand="0" w:evenHBand="0" w:firstRowFirstColumn="0" w:firstRowLastColumn="0" w:lastRowFirstColumn="0" w:lastRowLastColumn="0"/>
             <w:tcBorders>
               <w:top w:val="nil"/>
+              <w:left w:val="nil"/>
+              <w:bottom w:val="nil"/>
               <w:right w:val="nil"/>
             </w:tcBorders>
             <w:shd w:color="auto" w:fill="FFFFFF" w:themeFill="background1" w:val="clear"/>
@@ -7976,6 +8242,8 @@
             <w:gridSpan w:val="2"/>
             <w:cnfStyle w:val="001000000100" w:firstRow="0" w:lastRow="0" w:firstColumn="1" w:lastColumn="0" w:oddVBand="0" w:evenVBand="0" w:oddHBand="0" w:evenHBand="0" w:firstRowFirstColumn="1" w:firstRowLastColumn="0" w:lastRowFirstColumn="0" w:lastRowLastColumn="0"/>
             <w:tcBorders>
+              <w:top w:val="nil"/>
+              <w:left w:val="nil"/>
               <w:right w:val="nil"/>
             </w:tcBorders>
             <w:shd w:color="auto" w:fill="FFFFFF" w:themeFill="background1" w:val="clear"/>
@@ -8016,6 +8284,7 @@
             <w:cnfStyle w:val="001000000000" w:firstRow="0" w:lastRow="0" w:firstColumn="1" w:lastColumn="0" w:oddVBand="0" w:evenVBand="0" w:oddHBand="0" w:evenHBand="0" w:firstRowFirstColumn="0" w:firstRowLastColumn="0" w:lastRowFirstColumn="0" w:lastRowLastColumn="0"/>
             <w:tcBorders>
               <w:top w:val="nil"/>
+              <w:left w:val="nil"/>
               <w:bottom w:val="nil"/>
               <w:right w:val="nil"/>
             </w:tcBorders>
@@ -8069,6 +8338,7 @@
             <w:cnfStyle w:val="001000000000" w:firstRow="0" w:lastRow="0" w:firstColumn="1" w:lastColumn="0" w:oddVBand="0" w:evenVBand="0" w:oddHBand="0" w:evenHBand="0" w:firstRowFirstColumn="0" w:firstRowLastColumn="0" w:lastRowFirstColumn="0" w:lastRowLastColumn="0"/>
             <w:tcBorders>
               <w:top w:val="nil"/>
+              <w:left w:val="nil"/>
               <w:bottom w:val="nil"/>
               <w:right w:val="nil"/>
             </w:tcBorders>
@@ -8124,6 +8394,8 @@
             <w:cnfStyle w:val="001000000000" w:firstRow="0" w:lastRow="0" w:firstColumn="1" w:lastColumn="0" w:oddVBand="0" w:evenVBand="0" w:oddHBand="0" w:evenHBand="0" w:firstRowFirstColumn="0" w:firstRowLastColumn="0" w:lastRowFirstColumn="0" w:lastRowLastColumn="0"/>
             <w:tcBorders>
               <w:top w:val="nil"/>
+              <w:left w:val="nil"/>
+              <w:bottom w:val="nil"/>
               <w:right w:val="nil"/>
             </w:tcBorders>
             <w:shd w:color="auto" w:fill="FFFFFF" w:themeFill="background1" w:val="clear"/>
@@ -8206,6 +8478,8 @@
             <w:gridSpan w:val="2"/>
             <w:cnfStyle w:val="001000000100" w:firstRow="0" w:lastRow="0" w:firstColumn="1" w:lastColumn="0" w:oddVBand="0" w:evenVBand="0" w:oddHBand="0" w:evenHBand="0" w:firstRowFirstColumn="1" w:firstRowLastColumn="0" w:lastRowFirstColumn="0" w:lastRowLastColumn="0"/>
             <w:tcBorders>
+              <w:top w:val="nil"/>
+              <w:left w:val="nil"/>
               <w:right w:val="nil"/>
             </w:tcBorders>
             <w:shd w:color="auto" w:fill="FFFFFF" w:themeFill="background1" w:val="clear"/>
@@ -8246,6 +8520,7 @@
             <w:cnfStyle w:val="001000000000" w:firstRow="0" w:lastRow="0" w:firstColumn="1" w:lastColumn="0" w:oddVBand="0" w:evenVBand="0" w:oddHBand="0" w:evenHBand="0" w:firstRowFirstColumn="0" w:firstRowLastColumn="0" w:lastRowFirstColumn="0" w:lastRowLastColumn="0"/>
             <w:tcBorders>
               <w:top w:val="nil"/>
+              <w:left w:val="nil"/>
               <w:bottom w:val="nil"/>
               <w:right w:val="nil"/>
             </w:tcBorders>
@@ -8299,6 +8574,7 @@
             <w:cnfStyle w:val="001000000000" w:firstRow="0" w:lastRow="0" w:firstColumn="1" w:lastColumn="0" w:oddVBand="0" w:evenVBand="0" w:oddHBand="0" w:evenHBand="0" w:firstRowFirstColumn="0" w:firstRowLastColumn="0" w:lastRowFirstColumn="0" w:lastRowLastColumn="0"/>
             <w:tcBorders>
               <w:top w:val="nil"/>
+              <w:left w:val="nil"/>
               <w:bottom w:val="nil"/>
               <w:right w:val="nil"/>
             </w:tcBorders>
@@ -8354,6 +8630,8 @@
             <w:cnfStyle w:val="001000000000" w:firstRow="0" w:lastRow="0" w:firstColumn="1" w:lastColumn="0" w:oddVBand="0" w:evenVBand="0" w:oddHBand="0" w:evenHBand="0" w:firstRowFirstColumn="0" w:firstRowLastColumn="0" w:lastRowFirstColumn="0" w:lastRowLastColumn="0"/>
             <w:tcBorders>
               <w:top w:val="nil"/>
+              <w:left w:val="nil"/>
+              <w:bottom w:val="nil"/>
               <w:right w:val="nil"/>
             </w:tcBorders>
             <w:shd w:color="auto" w:fill="FFFFFF" w:themeFill="background1" w:val="clear"/>
@@ -8436,6 +8714,8 @@
             <w:gridSpan w:val="2"/>
             <w:cnfStyle w:val="001000000100" w:firstRow="0" w:lastRow="0" w:firstColumn="1" w:lastColumn="0" w:oddVBand="0" w:evenVBand="0" w:oddHBand="0" w:evenHBand="0" w:firstRowFirstColumn="1" w:firstRowLastColumn="0" w:lastRowFirstColumn="0" w:lastRowLastColumn="0"/>
             <w:tcBorders>
+              <w:top w:val="nil"/>
+              <w:left w:val="nil"/>
               <w:right w:val="nil"/>
             </w:tcBorders>
             <w:shd w:color="auto" w:fill="FFFFFF" w:themeFill="background1" w:val="clear"/>
@@ -8476,6 +8756,7 @@
             <w:cnfStyle w:val="001000000000" w:firstRow="0" w:lastRow="0" w:firstColumn="1" w:lastColumn="0" w:oddVBand="0" w:evenVBand="0" w:oddHBand="0" w:evenHBand="0" w:firstRowFirstColumn="0" w:firstRowLastColumn="0" w:lastRowFirstColumn="0" w:lastRowLastColumn="0"/>
             <w:tcBorders>
               <w:top w:val="nil"/>
+              <w:left w:val="nil"/>
               <w:bottom w:val="nil"/>
               <w:right w:val="nil"/>
             </w:tcBorders>
@@ -8529,6 +8810,7 @@
             <w:cnfStyle w:val="001000000000" w:firstRow="0" w:lastRow="0" w:firstColumn="1" w:lastColumn="0" w:oddVBand="0" w:evenVBand="0" w:oddHBand="0" w:evenHBand="0" w:firstRowFirstColumn="0" w:firstRowLastColumn="0" w:lastRowFirstColumn="0" w:lastRowLastColumn="0"/>
             <w:tcBorders>
               <w:top w:val="nil"/>
+              <w:left w:val="nil"/>
               <w:bottom w:val="nil"/>
               <w:right w:val="nil"/>
             </w:tcBorders>
@@ -8584,6 +8866,8 @@
             <w:cnfStyle w:val="001000000000" w:firstRow="0" w:lastRow="0" w:firstColumn="1" w:lastColumn="0" w:oddVBand="0" w:evenVBand="0" w:oddHBand="0" w:evenHBand="0" w:firstRowFirstColumn="0" w:firstRowLastColumn="0" w:lastRowFirstColumn="0" w:lastRowLastColumn="0"/>
             <w:tcBorders>
               <w:top w:val="nil"/>
+              <w:left w:val="nil"/>
+              <w:bottom w:val="nil"/>
               <w:right w:val="nil"/>
             </w:tcBorders>
             <w:shd w:color="auto" w:fill="FFFFFF" w:themeFill="background1" w:val="clear"/>
@@ -8676,6 +8960,8 @@
             <w:gridSpan w:val="2"/>
             <w:cnfStyle w:val="001000000100" w:firstRow="0" w:lastRow="0" w:firstColumn="1" w:lastColumn="0" w:oddVBand="0" w:evenVBand="0" w:oddHBand="0" w:evenHBand="0" w:firstRowFirstColumn="1" w:firstRowLastColumn="0" w:lastRowFirstColumn="0" w:lastRowLastColumn="0"/>
             <w:tcBorders>
+              <w:top w:val="nil"/>
+              <w:left w:val="nil"/>
               <w:right w:val="nil"/>
             </w:tcBorders>
             <w:shd w:color="auto" w:fill="FFFFFF" w:themeFill="background1" w:val="clear"/>
@@ -8716,6 +9002,7 @@
             <w:cnfStyle w:val="001000000000" w:firstRow="0" w:lastRow="0" w:firstColumn="1" w:lastColumn="0" w:oddVBand="0" w:evenVBand="0" w:oddHBand="0" w:evenHBand="0" w:firstRowFirstColumn="0" w:firstRowLastColumn="0" w:lastRowFirstColumn="0" w:lastRowLastColumn="0"/>
             <w:tcBorders>
               <w:top w:val="nil"/>
+              <w:left w:val="nil"/>
               <w:bottom w:val="nil"/>
               <w:right w:val="nil"/>
             </w:tcBorders>
@@ -8769,6 +9056,7 @@
             <w:cnfStyle w:val="001000000000" w:firstRow="0" w:lastRow="0" w:firstColumn="1" w:lastColumn="0" w:oddVBand="0" w:evenVBand="0" w:oddHBand="0" w:evenHBand="0" w:firstRowFirstColumn="0" w:firstRowLastColumn="0" w:lastRowFirstColumn="0" w:lastRowLastColumn="0"/>
             <w:tcBorders>
               <w:top w:val="nil"/>
+              <w:left w:val="nil"/>
               <w:bottom w:val="nil"/>
               <w:right w:val="nil"/>
             </w:tcBorders>
@@ -8824,6 +9112,8 @@
             <w:cnfStyle w:val="001000000000" w:firstRow="0" w:lastRow="0" w:firstColumn="1" w:lastColumn="0" w:oddVBand="0" w:evenVBand="0" w:oddHBand="0" w:evenHBand="0" w:firstRowFirstColumn="0" w:firstRowLastColumn="0" w:lastRowFirstColumn="0" w:lastRowLastColumn="0"/>
             <w:tcBorders>
               <w:top w:val="nil"/>
+              <w:left w:val="nil"/>
+              <w:bottom w:val="nil"/>
               <w:right w:val="nil"/>
             </w:tcBorders>
             <w:shd w:color="auto" w:fill="FFFFFF" w:themeFill="background1" w:val="clear"/>
@@ -8925,6 +9215,8 @@
             <w:gridSpan w:val="2"/>
             <w:cnfStyle w:val="001000000100" w:firstRow="0" w:lastRow="0" w:firstColumn="1" w:lastColumn="0" w:oddVBand="0" w:evenVBand="0" w:oddHBand="0" w:evenHBand="0" w:firstRowFirstColumn="1" w:firstRowLastColumn="0" w:lastRowFirstColumn="0" w:lastRowLastColumn="0"/>
             <w:tcBorders>
+              <w:top w:val="nil"/>
+              <w:left w:val="nil"/>
               <w:right w:val="nil"/>
             </w:tcBorders>
             <w:shd w:color="auto" w:fill="FFFFFF" w:themeFill="background1" w:val="clear"/>
@@ -8965,6 +9257,7 @@
             <w:cnfStyle w:val="001000000000" w:firstRow="0" w:lastRow="0" w:firstColumn="1" w:lastColumn="0" w:oddVBand="0" w:evenVBand="0" w:oddHBand="0" w:evenHBand="0" w:firstRowFirstColumn="0" w:firstRowLastColumn="0" w:lastRowFirstColumn="0" w:lastRowLastColumn="0"/>
             <w:tcBorders>
               <w:top w:val="nil"/>
+              <w:left w:val="nil"/>
               <w:bottom w:val="nil"/>
               <w:right w:val="nil"/>
             </w:tcBorders>
@@ -9018,6 +9311,7 @@
             <w:cnfStyle w:val="001000000000" w:firstRow="0" w:lastRow="0" w:firstColumn="1" w:lastColumn="0" w:oddVBand="0" w:evenVBand="0" w:oddHBand="0" w:evenHBand="0" w:firstRowFirstColumn="0" w:firstRowLastColumn="0" w:lastRowFirstColumn="0" w:lastRowLastColumn="0"/>
             <w:tcBorders>
               <w:top w:val="nil"/>
+              <w:left w:val="nil"/>
               <w:bottom w:val="nil"/>
               <w:right w:val="nil"/>
             </w:tcBorders>
@@ -9073,6 +9367,8 @@
             <w:cnfStyle w:val="001000000000" w:firstRow="0" w:lastRow="0" w:firstColumn="1" w:lastColumn="0" w:oddVBand="0" w:evenVBand="0" w:oddHBand="0" w:evenHBand="0" w:firstRowFirstColumn="0" w:firstRowLastColumn="0" w:lastRowFirstColumn="0" w:lastRowLastColumn="0"/>
             <w:tcBorders>
               <w:top w:val="nil"/>
+              <w:left w:val="nil"/>
+              <w:bottom w:val="nil"/>
               <w:right w:val="nil"/>
             </w:tcBorders>
             <w:shd w:color="auto" w:fill="FFFFFF" w:themeFill="background1" w:val="clear"/>
@@ -9155,6 +9451,8 @@
             <w:gridSpan w:val="2"/>
             <w:cnfStyle w:val="001000000100" w:firstRow="0" w:lastRow="0" w:firstColumn="1" w:lastColumn="0" w:oddVBand="0" w:evenVBand="0" w:oddHBand="0" w:evenHBand="0" w:firstRowFirstColumn="1" w:firstRowLastColumn="0" w:lastRowFirstColumn="0" w:lastRowLastColumn="0"/>
             <w:tcBorders>
+              <w:top w:val="nil"/>
+              <w:left w:val="nil"/>
               <w:right w:val="nil"/>
             </w:tcBorders>
             <w:shd w:color="auto" w:fill="FFFFFF" w:themeFill="background1" w:val="clear"/>
@@ -9195,6 +9493,7 @@
             <w:cnfStyle w:val="001000000000" w:firstRow="0" w:lastRow="0" w:firstColumn="1" w:lastColumn="0" w:oddVBand="0" w:evenVBand="0" w:oddHBand="0" w:evenHBand="0" w:firstRowFirstColumn="0" w:firstRowLastColumn="0" w:lastRowFirstColumn="0" w:lastRowLastColumn="0"/>
             <w:tcBorders>
               <w:top w:val="nil"/>
+              <w:left w:val="nil"/>
               <w:bottom w:val="nil"/>
               <w:right w:val="nil"/>
             </w:tcBorders>
@@ -9248,6 +9547,7 @@
             <w:cnfStyle w:val="001000000000" w:firstRow="0" w:lastRow="0" w:firstColumn="1" w:lastColumn="0" w:oddVBand="0" w:evenVBand="0" w:oddHBand="0" w:evenHBand="0" w:firstRowFirstColumn="0" w:firstRowLastColumn="0" w:lastRowFirstColumn="0" w:lastRowLastColumn="0"/>
             <w:tcBorders>
               <w:top w:val="nil"/>
+              <w:left w:val="nil"/>
               <w:bottom w:val="nil"/>
               <w:right w:val="nil"/>
             </w:tcBorders>
@@ -9303,6 +9603,8 @@
             <w:cnfStyle w:val="001000000000" w:firstRow="0" w:lastRow="0" w:firstColumn="1" w:lastColumn="0" w:oddVBand="0" w:evenVBand="0" w:oddHBand="0" w:evenHBand="0" w:firstRowFirstColumn="0" w:firstRowLastColumn="0" w:lastRowFirstColumn="0" w:lastRowLastColumn="0"/>
             <w:tcBorders>
               <w:top w:val="nil"/>
+              <w:left w:val="nil"/>
+              <w:bottom w:val="nil"/>
               <w:right w:val="nil"/>
             </w:tcBorders>
             <w:shd w:color="auto" w:fill="FFFFFF" w:themeFill="background1" w:val="clear"/>
@@ -9386,6 +9688,8 @@
             <w:gridSpan w:val="2"/>
             <w:cnfStyle w:val="001000000100" w:firstRow="0" w:lastRow="0" w:firstColumn="1" w:lastColumn="0" w:oddVBand="0" w:evenVBand="0" w:oddHBand="0" w:evenHBand="0" w:firstRowFirstColumn="1" w:firstRowLastColumn="0" w:lastRowFirstColumn="0" w:lastRowLastColumn="0"/>
             <w:tcBorders>
+              <w:top w:val="nil"/>
+              <w:left w:val="nil"/>
               <w:right w:val="nil"/>
             </w:tcBorders>
             <w:shd w:color="auto" w:fill="FFFFFF" w:themeFill="background1" w:val="clear"/>
@@ -9426,6 +9730,7 @@
             <w:cnfStyle w:val="001000000000" w:firstRow="0" w:lastRow="0" w:firstColumn="1" w:lastColumn="0" w:oddVBand="0" w:evenVBand="0" w:oddHBand="0" w:evenHBand="0" w:firstRowFirstColumn="0" w:firstRowLastColumn="0" w:lastRowFirstColumn="0" w:lastRowLastColumn="0"/>
             <w:tcBorders>
               <w:top w:val="nil"/>
+              <w:left w:val="nil"/>
               <w:bottom w:val="nil"/>
               <w:right w:val="nil"/>
             </w:tcBorders>
@@ -9479,6 +9784,7 @@
             <w:cnfStyle w:val="001000000000" w:firstRow="0" w:lastRow="0" w:firstColumn="1" w:lastColumn="0" w:oddVBand="0" w:evenVBand="0" w:oddHBand="0" w:evenHBand="0" w:firstRowFirstColumn="0" w:firstRowLastColumn="0" w:lastRowFirstColumn="0" w:lastRowLastColumn="0"/>
             <w:tcBorders>
               <w:top w:val="nil"/>
+              <w:left w:val="nil"/>
               <w:bottom w:val="nil"/>
               <w:right w:val="nil"/>
             </w:tcBorders>
@@ -9534,6 +9840,8 @@
             <w:cnfStyle w:val="001000000000" w:firstRow="0" w:lastRow="0" w:firstColumn="1" w:lastColumn="0" w:oddVBand="0" w:evenVBand="0" w:oddHBand="0" w:evenHBand="0" w:firstRowFirstColumn="0" w:firstRowLastColumn="0" w:lastRowFirstColumn="0" w:lastRowLastColumn="0"/>
             <w:tcBorders>
               <w:top w:val="nil"/>
+              <w:left w:val="nil"/>
+              <w:bottom w:val="nil"/>
               <w:right w:val="nil"/>
             </w:tcBorders>
             <w:shd w:color="auto" w:fill="FFFFFF" w:themeFill="background1" w:val="clear"/>
@@ -9616,6 +9924,8 @@
             <w:gridSpan w:val="2"/>
             <w:cnfStyle w:val="001000000100" w:firstRow="0" w:lastRow="0" w:firstColumn="1" w:lastColumn="0" w:oddVBand="0" w:evenVBand="0" w:oddHBand="0" w:evenHBand="0" w:firstRowFirstColumn="1" w:firstRowLastColumn="0" w:lastRowFirstColumn="0" w:lastRowLastColumn="0"/>
             <w:tcBorders>
+              <w:top w:val="nil"/>
+              <w:left w:val="nil"/>
               <w:right w:val="nil"/>
             </w:tcBorders>
             <w:shd w:color="auto" w:fill="FFFFFF" w:themeFill="background1" w:val="clear"/>
@@ -9656,6 +9966,7 @@
             <w:cnfStyle w:val="001000000000" w:firstRow="0" w:lastRow="0" w:firstColumn="1" w:lastColumn="0" w:oddVBand="0" w:evenVBand="0" w:oddHBand="0" w:evenHBand="0" w:firstRowFirstColumn="0" w:firstRowLastColumn="0" w:lastRowFirstColumn="0" w:lastRowLastColumn="0"/>
             <w:tcBorders>
               <w:top w:val="nil"/>
+              <w:left w:val="nil"/>
               <w:bottom w:val="nil"/>
               <w:right w:val="nil"/>
             </w:tcBorders>
@@ -9709,6 +10020,7 @@
             <w:cnfStyle w:val="001000000000" w:firstRow="0" w:lastRow="0" w:firstColumn="1" w:lastColumn="0" w:oddVBand="0" w:evenVBand="0" w:oddHBand="0" w:evenHBand="0" w:firstRowFirstColumn="0" w:firstRowLastColumn="0" w:lastRowFirstColumn="0" w:lastRowLastColumn="0"/>
             <w:tcBorders>
               <w:top w:val="nil"/>
+              <w:left w:val="nil"/>
               <w:bottom w:val="nil"/>
               <w:right w:val="nil"/>
             </w:tcBorders>
@@ -9764,6 +10076,8 @@
             <w:cnfStyle w:val="001000000000" w:firstRow="0" w:lastRow="0" w:firstColumn="1" w:lastColumn="0" w:oddVBand="0" w:evenVBand="0" w:oddHBand="0" w:evenHBand="0" w:firstRowFirstColumn="0" w:firstRowLastColumn="0" w:lastRowFirstColumn="0" w:lastRowLastColumn="0"/>
             <w:tcBorders>
               <w:top w:val="nil"/>
+              <w:left w:val="nil"/>
+              <w:bottom w:val="nil"/>
               <w:right w:val="nil"/>
             </w:tcBorders>
             <w:shd w:color="auto" w:fill="FFFFFF" w:themeFill="background1" w:val="clear"/>
@@ -9846,6 +10160,8 @@
             <w:gridSpan w:val="2"/>
             <w:cnfStyle w:val="001000000100" w:firstRow="0" w:lastRow="0" w:firstColumn="1" w:lastColumn="0" w:oddVBand="0" w:evenVBand="0" w:oddHBand="0" w:evenHBand="0" w:firstRowFirstColumn="1" w:firstRowLastColumn="0" w:lastRowFirstColumn="0" w:lastRowLastColumn="0"/>
             <w:tcBorders>
+              <w:top w:val="nil"/>
+              <w:left w:val="nil"/>
               <w:right w:val="nil"/>
             </w:tcBorders>
             <w:shd w:color="auto" w:fill="FFFFFF" w:themeFill="background1" w:val="clear"/>
@@ -9886,6 +10202,7 @@
             <w:cnfStyle w:val="001000000000" w:firstRow="0" w:lastRow="0" w:firstColumn="1" w:lastColumn="0" w:oddVBand="0" w:evenVBand="0" w:oddHBand="0" w:evenHBand="0" w:firstRowFirstColumn="0" w:firstRowLastColumn="0" w:lastRowFirstColumn="0" w:lastRowLastColumn="0"/>
             <w:tcBorders>
               <w:top w:val="nil"/>
+              <w:left w:val="nil"/>
               <w:bottom w:val="nil"/>
               <w:right w:val="nil"/>
             </w:tcBorders>
@@ -9939,6 +10256,7 @@
             <w:cnfStyle w:val="001000000000" w:firstRow="0" w:lastRow="0" w:firstColumn="1" w:lastColumn="0" w:oddVBand="0" w:evenVBand="0" w:oddHBand="0" w:evenHBand="0" w:firstRowFirstColumn="0" w:firstRowLastColumn="0" w:lastRowFirstColumn="0" w:lastRowLastColumn="0"/>
             <w:tcBorders>
               <w:top w:val="nil"/>
+              <w:left w:val="nil"/>
               <w:bottom w:val="nil"/>
               <w:right w:val="nil"/>
             </w:tcBorders>
@@ -9994,6 +10312,8 @@
             <w:cnfStyle w:val="001000000000" w:firstRow="0" w:lastRow="0" w:firstColumn="1" w:lastColumn="0" w:oddVBand="0" w:evenVBand="0" w:oddHBand="0" w:evenHBand="0" w:firstRowFirstColumn="0" w:firstRowLastColumn="0" w:lastRowFirstColumn="0" w:lastRowLastColumn="0"/>
             <w:tcBorders>
               <w:top w:val="nil"/>
+              <w:left w:val="nil"/>
+              <w:bottom w:val="nil"/>
               <w:right w:val="nil"/>
             </w:tcBorders>
             <w:shd w:color="auto" w:fill="FFFFFF" w:themeFill="background1" w:val="clear"/>
@@ -10076,6 +10396,8 @@
             <w:gridSpan w:val="2"/>
             <w:cnfStyle w:val="001000000100" w:firstRow="0" w:lastRow="0" w:firstColumn="1" w:lastColumn="0" w:oddVBand="0" w:evenVBand="0" w:oddHBand="0" w:evenHBand="0" w:firstRowFirstColumn="1" w:firstRowLastColumn="0" w:lastRowFirstColumn="0" w:lastRowLastColumn="0"/>
             <w:tcBorders>
+              <w:top w:val="nil"/>
+              <w:left w:val="nil"/>
               <w:right w:val="nil"/>
             </w:tcBorders>
             <w:shd w:color="auto" w:fill="FFFFFF" w:themeFill="background1" w:val="clear"/>
@@ -10116,6 +10438,7 @@
             <w:cnfStyle w:val="001000000000" w:firstRow="0" w:lastRow="0" w:firstColumn="1" w:lastColumn="0" w:oddVBand="0" w:evenVBand="0" w:oddHBand="0" w:evenHBand="0" w:firstRowFirstColumn="0" w:firstRowLastColumn="0" w:lastRowFirstColumn="0" w:lastRowLastColumn="0"/>
             <w:tcBorders>
               <w:top w:val="nil"/>
+              <w:left w:val="nil"/>
               <w:bottom w:val="nil"/>
               <w:right w:val="nil"/>
             </w:tcBorders>
@@ -10169,6 +10492,7 @@
             <w:cnfStyle w:val="001000000000" w:firstRow="0" w:lastRow="0" w:firstColumn="1" w:lastColumn="0" w:oddVBand="0" w:evenVBand="0" w:oddHBand="0" w:evenHBand="0" w:firstRowFirstColumn="0" w:firstRowLastColumn="0" w:lastRowFirstColumn="0" w:lastRowLastColumn="0"/>
             <w:tcBorders>
               <w:top w:val="nil"/>
+              <w:left w:val="nil"/>
               <w:bottom w:val="nil"/>
               <w:right w:val="nil"/>
             </w:tcBorders>
@@ -10224,6 +10548,8 @@
             <w:cnfStyle w:val="001000000000" w:firstRow="0" w:lastRow="0" w:firstColumn="1" w:lastColumn="0" w:oddVBand="0" w:evenVBand="0" w:oddHBand="0" w:evenHBand="0" w:firstRowFirstColumn="0" w:firstRowLastColumn="0" w:lastRowFirstColumn="0" w:lastRowLastColumn="0"/>
             <w:tcBorders>
               <w:top w:val="nil"/>
+              <w:left w:val="nil"/>
+              <w:bottom w:val="nil"/>
               <w:right w:val="nil"/>
             </w:tcBorders>
             <w:shd w:color="auto" w:fill="FFFFFF" w:themeFill="background1" w:val="clear"/>
@@ -10306,6 +10632,8 @@
             <w:gridSpan w:val="2"/>
             <w:cnfStyle w:val="001000000100" w:firstRow="0" w:lastRow="0" w:firstColumn="1" w:lastColumn="0" w:oddVBand="0" w:evenVBand="0" w:oddHBand="0" w:evenHBand="0" w:firstRowFirstColumn="1" w:firstRowLastColumn="0" w:lastRowFirstColumn="0" w:lastRowLastColumn="0"/>
             <w:tcBorders>
+              <w:top w:val="nil"/>
+              <w:left w:val="nil"/>
               <w:right w:val="nil"/>
             </w:tcBorders>
             <w:shd w:color="auto" w:fill="FFFFFF" w:themeFill="background1" w:val="clear"/>
@@ -10346,6 +10674,7 @@
             <w:cnfStyle w:val="001000000000" w:firstRow="0" w:lastRow="0" w:firstColumn="1" w:lastColumn="0" w:oddVBand="0" w:evenVBand="0" w:oddHBand="0" w:evenHBand="0" w:firstRowFirstColumn="0" w:firstRowLastColumn="0" w:lastRowFirstColumn="0" w:lastRowLastColumn="0"/>
             <w:tcBorders>
               <w:top w:val="nil"/>
+              <w:left w:val="nil"/>
               <w:bottom w:val="nil"/>
               <w:right w:val="nil"/>
             </w:tcBorders>
@@ -10399,6 +10728,7 @@
             <w:cnfStyle w:val="001000000000" w:firstRow="0" w:lastRow="0" w:firstColumn="1" w:lastColumn="0" w:oddVBand="0" w:evenVBand="0" w:oddHBand="0" w:evenHBand="0" w:firstRowFirstColumn="0" w:firstRowLastColumn="0" w:lastRowFirstColumn="0" w:lastRowLastColumn="0"/>
             <w:tcBorders>
               <w:top w:val="nil"/>
+              <w:left w:val="nil"/>
               <w:bottom w:val="nil"/>
               <w:right w:val="nil"/>
             </w:tcBorders>
@@ -10454,6 +10784,8 @@
             <w:cnfStyle w:val="001000000000" w:firstRow="0" w:lastRow="0" w:firstColumn="1" w:lastColumn="0" w:oddVBand="0" w:evenVBand="0" w:oddHBand="0" w:evenHBand="0" w:firstRowFirstColumn="0" w:firstRowLastColumn="0" w:lastRowFirstColumn="0" w:lastRowLastColumn="0"/>
             <w:tcBorders>
               <w:top w:val="nil"/>
+              <w:left w:val="nil"/>
+              <w:bottom w:val="nil"/>
               <w:right w:val="nil"/>
             </w:tcBorders>
             <w:shd w:color="auto" w:fill="FFFFFF" w:themeFill="background1" w:val="clear"/>
@@ -10536,6 +10868,8 @@
             <w:gridSpan w:val="2"/>
             <w:cnfStyle w:val="001000000100" w:firstRow="0" w:lastRow="0" w:firstColumn="1" w:lastColumn="0" w:oddVBand="0" w:evenVBand="0" w:oddHBand="0" w:evenHBand="0" w:firstRowFirstColumn="1" w:firstRowLastColumn="0" w:lastRowFirstColumn="0" w:lastRowLastColumn="0"/>
             <w:tcBorders>
+              <w:top w:val="nil"/>
+              <w:left w:val="nil"/>
               <w:right w:val="nil"/>
             </w:tcBorders>
             <w:shd w:color="auto" w:fill="FFFFFF" w:themeFill="background1" w:val="clear"/>
@@ -10576,6 +10910,7 @@
             <w:cnfStyle w:val="001000000000" w:firstRow="0" w:lastRow="0" w:firstColumn="1" w:lastColumn="0" w:oddVBand="0" w:evenVBand="0" w:oddHBand="0" w:evenHBand="0" w:firstRowFirstColumn="0" w:firstRowLastColumn="0" w:lastRowFirstColumn="0" w:lastRowLastColumn="0"/>
             <w:tcBorders>
               <w:top w:val="nil"/>
+              <w:left w:val="nil"/>
               <w:bottom w:val="nil"/>
               <w:right w:val="nil"/>
             </w:tcBorders>
@@ -10629,6 +10964,7 @@
             <w:cnfStyle w:val="001000000000" w:firstRow="0" w:lastRow="0" w:firstColumn="1" w:lastColumn="0" w:oddVBand="0" w:evenVBand="0" w:oddHBand="0" w:evenHBand="0" w:firstRowFirstColumn="0" w:firstRowLastColumn="0" w:lastRowFirstColumn="0" w:lastRowLastColumn="0"/>
             <w:tcBorders>
               <w:top w:val="nil"/>
+              <w:left w:val="nil"/>
               <w:bottom w:val="nil"/>
               <w:right w:val="nil"/>
             </w:tcBorders>
@@ -10684,6 +11020,8 @@
             <w:cnfStyle w:val="001000000000" w:firstRow="0" w:lastRow="0" w:firstColumn="1" w:lastColumn="0" w:oddVBand="0" w:evenVBand="0" w:oddHBand="0" w:evenHBand="0" w:firstRowFirstColumn="0" w:firstRowLastColumn="0" w:lastRowFirstColumn="0" w:lastRowLastColumn="0"/>
             <w:tcBorders>
               <w:top w:val="nil"/>
+              <w:left w:val="nil"/>
+              <w:bottom w:val="nil"/>
               <w:right w:val="nil"/>
             </w:tcBorders>
             <w:shd w:color="auto" w:fill="FFFFFF" w:themeFill="background1" w:val="clear"/>
@@ -10776,6 +11114,8 @@
             <w:gridSpan w:val="2"/>
             <w:cnfStyle w:val="001000000100" w:firstRow="0" w:lastRow="0" w:firstColumn="1" w:lastColumn="0" w:oddVBand="0" w:evenVBand="0" w:oddHBand="0" w:evenHBand="0" w:firstRowFirstColumn="1" w:firstRowLastColumn="0" w:lastRowFirstColumn="0" w:lastRowLastColumn="0"/>
             <w:tcBorders>
+              <w:top w:val="nil"/>
+              <w:left w:val="nil"/>
               <w:right w:val="nil"/>
             </w:tcBorders>
             <w:shd w:color="auto" w:fill="FFFFFF" w:themeFill="background1" w:val="clear"/>
@@ -10816,6 +11156,7 @@
             <w:cnfStyle w:val="001000000000" w:firstRow="0" w:lastRow="0" w:firstColumn="1" w:lastColumn="0" w:oddVBand="0" w:evenVBand="0" w:oddHBand="0" w:evenHBand="0" w:firstRowFirstColumn="0" w:firstRowLastColumn="0" w:lastRowFirstColumn="0" w:lastRowLastColumn="0"/>
             <w:tcBorders>
               <w:top w:val="nil"/>
+              <w:left w:val="nil"/>
               <w:bottom w:val="nil"/>
               <w:right w:val="nil"/>
             </w:tcBorders>
@@ -10869,6 +11210,7 @@
             <w:cnfStyle w:val="001000000000" w:firstRow="0" w:lastRow="0" w:firstColumn="1" w:lastColumn="0" w:oddVBand="0" w:evenVBand="0" w:oddHBand="0" w:evenHBand="0" w:firstRowFirstColumn="0" w:firstRowLastColumn="0" w:lastRowFirstColumn="0" w:lastRowLastColumn="0"/>
             <w:tcBorders>
               <w:top w:val="nil"/>
+              <w:left w:val="nil"/>
               <w:bottom w:val="nil"/>
               <w:right w:val="nil"/>
             </w:tcBorders>
@@ -10924,6 +11266,8 @@
             <w:cnfStyle w:val="001000000000" w:firstRow="0" w:lastRow="0" w:firstColumn="1" w:lastColumn="0" w:oddVBand="0" w:evenVBand="0" w:oddHBand="0" w:evenHBand="0" w:firstRowFirstColumn="0" w:firstRowLastColumn="0" w:lastRowFirstColumn="0" w:lastRowLastColumn="0"/>
             <w:tcBorders>
               <w:top w:val="nil"/>
+              <w:left w:val="nil"/>
+              <w:bottom w:val="nil"/>
               <w:right w:val="nil"/>
             </w:tcBorders>
             <w:shd w:color="auto" w:fill="FFFFFF" w:themeFill="background1" w:val="clear"/>
@@ -11006,6 +11350,8 @@
             <w:gridSpan w:val="2"/>
             <w:cnfStyle w:val="001000000100" w:firstRow="0" w:lastRow="0" w:firstColumn="1" w:lastColumn="0" w:oddVBand="0" w:evenVBand="0" w:oddHBand="0" w:evenHBand="0" w:firstRowFirstColumn="1" w:firstRowLastColumn="0" w:lastRowFirstColumn="0" w:lastRowLastColumn="0"/>
             <w:tcBorders>
+              <w:top w:val="nil"/>
+              <w:left w:val="nil"/>
               <w:right w:val="nil"/>
             </w:tcBorders>
             <w:shd w:color="auto" w:fill="FFFFFF" w:themeFill="background1" w:val="clear"/>
@@ -11046,6 +11392,7 @@
             <w:cnfStyle w:val="001000000000" w:firstRow="0" w:lastRow="0" w:firstColumn="1" w:lastColumn="0" w:oddVBand="0" w:evenVBand="0" w:oddHBand="0" w:evenHBand="0" w:firstRowFirstColumn="0" w:firstRowLastColumn="0" w:lastRowFirstColumn="0" w:lastRowLastColumn="0"/>
             <w:tcBorders>
               <w:top w:val="nil"/>
+              <w:left w:val="nil"/>
               <w:bottom w:val="nil"/>
               <w:right w:val="nil"/>
             </w:tcBorders>
@@ -11099,6 +11446,7 @@
             <w:cnfStyle w:val="001000000000" w:firstRow="0" w:lastRow="0" w:firstColumn="1" w:lastColumn="0" w:oddVBand="0" w:evenVBand="0" w:oddHBand="0" w:evenHBand="0" w:firstRowFirstColumn="0" w:firstRowLastColumn="0" w:lastRowFirstColumn="0" w:lastRowLastColumn="0"/>
             <w:tcBorders>
               <w:top w:val="nil"/>
+              <w:left w:val="nil"/>
               <w:bottom w:val="nil"/>
               <w:right w:val="nil"/>
             </w:tcBorders>
@@ -11154,6 +11502,8 @@
             <w:cnfStyle w:val="001000000000" w:firstRow="0" w:lastRow="0" w:firstColumn="1" w:lastColumn="0" w:oddVBand="0" w:evenVBand="0" w:oddHBand="0" w:evenHBand="0" w:firstRowFirstColumn="0" w:firstRowLastColumn="0" w:lastRowFirstColumn="0" w:lastRowLastColumn="0"/>
             <w:tcBorders>
               <w:top w:val="nil"/>
+              <w:left w:val="nil"/>
+              <w:bottom w:val="nil"/>
               <w:right w:val="nil"/>
             </w:tcBorders>
             <w:shd w:color="auto" w:fill="FFFFFF" w:themeFill="background1" w:val="clear"/>
@@ -11237,6 +11587,8 @@
             <w:gridSpan w:val="2"/>
             <w:cnfStyle w:val="001000000100" w:firstRow="0" w:lastRow="0" w:firstColumn="1" w:lastColumn="0" w:oddVBand="0" w:evenVBand="0" w:oddHBand="0" w:evenHBand="0" w:firstRowFirstColumn="1" w:firstRowLastColumn="0" w:lastRowFirstColumn="0" w:lastRowLastColumn="0"/>
             <w:tcBorders>
+              <w:top w:val="nil"/>
+              <w:left w:val="nil"/>
               <w:right w:val="nil"/>
             </w:tcBorders>
             <w:shd w:color="auto" w:fill="FFFFFF" w:themeFill="background1" w:val="clear"/>
@@ -11277,6 +11629,7 @@
             <w:cnfStyle w:val="001000000000" w:firstRow="0" w:lastRow="0" w:firstColumn="1" w:lastColumn="0" w:oddVBand="0" w:evenVBand="0" w:oddHBand="0" w:evenHBand="0" w:firstRowFirstColumn="0" w:firstRowLastColumn="0" w:lastRowFirstColumn="0" w:lastRowLastColumn="0"/>
             <w:tcBorders>
               <w:top w:val="nil"/>
+              <w:left w:val="nil"/>
               <w:bottom w:val="nil"/>
               <w:right w:val="nil"/>
             </w:tcBorders>
@@ -11330,6 +11683,7 @@
             <w:cnfStyle w:val="001000000000" w:firstRow="0" w:lastRow="0" w:firstColumn="1" w:lastColumn="0" w:oddVBand="0" w:evenVBand="0" w:oddHBand="0" w:evenHBand="0" w:firstRowFirstColumn="0" w:firstRowLastColumn="0" w:lastRowFirstColumn="0" w:lastRowLastColumn="0"/>
             <w:tcBorders>
               <w:top w:val="nil"/>
+              <w:left w:val="nil"/>
               <w:bottom w:val="nil"/>
               <w:right w:val="nil"/>
             </w:tcBorders>
@@ -11385,6 +11739,8 @@
             <w:cnfStyle w:val="001000000000" w:firstRow="0" w:lastRow="0" w:firstColumn="1" w:lastColumn="0" w:oddVBand="0" w:evenVBand="0" w:oddHBand="0" w:evenHBand="0" w:firstRowFirstColumn="0" w:firstRowLastColumn="0" w:lastRowFirstColumn="0" w:lastRowLastColumn="0"/>
             <w:tcBorders>
               <w:top w:val="nil"/>
+              <w:left w:val="nil"/>
+              <w:bottom w:val="nil"/>
               <w:right w:val="nil"/>
             </w:tcBorders>
             <w:shd w:color="auto" w:fill="FFFFFF" w:themeFill="background1" w:val="clear"/>
@@ -11468,6 +11824,8 @@
             <w:gridSpan w:val="2"/>
             <w:cnfStyle w:val="001000000100" w:firstRow="0" w:lastRow="0" w:firstColumn="1" w:lastColumn="0" w:oddVBand="0" w:evenVBand="0" w:oddHBand="0" w:evenHBand="0" w:firstRowFirstColumn="1" w:firstRowLastColumn="0" w:lastRowFirstColumn="0" w:lastRowLastColumn="0"/>
             <w:tcBorders>
+              <w:top w:val="nil"/>
+              <w:left w:val="nil"/>
               <w:right w:val="nil"/>
             </w:tcBorders>
             <w:shd w:color="auto" w:fill="FFFFFF" w:themeFill="background1" w:val="clear"/>
@@ -11508,6 +11866,7 @@
             <w:cnfStyle w:val="001000000000" w:firstRow="0" w:lastRow="0" w:firstColumn="1" w:lastColumn="0" w:oddVBand="0" w:evenVBand="0" w:oddHBand="0" w:evenHBand="0" w:firstRowFirstColumn="0" w:firstRowLastColumn="0" w:lastRowFirstColumn="0" w:lastRowLastColumn="0"/>
             <w:tcBorders>
               <w:top w:val="nil"/>
+              <w:left w:val="nil"/>
               <w:bottom w:val="nil"/>
               <w:right w:val="nil"/>
             </w:tcBorders>
@@ -11561,6 +11920,7 @@
             <w:cnfStyle w:val="001000000000" w:firstRow="0" w:lastRow="0" w:firstColumn="1" w:lastColumn="0" w:oddVBand="0" w:evenVBand="0" w:oddHBand="0" w:evenHBand="0" w:firstRowFirstColumn="0" w:firstRowLastColumn="0" w:lastRowFirstColumn="0" w:lastRowLastColumn="0"/>
             <w:tcBorders>
               <w:top w:val="nil"/>
+              <w:left w:val="nil"/>
               <w:bottom w:val="nil"/>
               <w:right w:val="nil"/>
             </w:tcBorders>
@@ -11616,6 +11976,8 @@
             <w:cnfStyle w:val="001000000000" w:firstRow="0" w:lastRow="0" w:firstColumn="1" w:lastColumn="0" w:oddVBand="0" w:evenVBand="0" w:oddHBand="0" w:evenHBand="0" w:firstRowFirstColumn="0" w:firstRowLastColumn="0" w:lastRowFirstColumn="0" w:lastRowLastColumn="0"/>
             <w:tcBorders>
               <w:top w:val="nil"/>
+              <w:left w:val="nil"/>
+              <w:bottom w:val="nil"/>
               <w:right w:val="nil"/>
             </w:tcBorders>
             <w:shd w:color="auto" w:fill="FFFFFF" w:themeFill="background1" w:val="clear"/>
@@ -11699,6 +12061,8 @@
             <w:gridSpan w:val="2"/>
             <w:cnfStyle w:val="001000000100" w:firstRow="0" w:lastRow="0" w:firstColumn="1" w:lastColumn="0" w:oddVBand="0" w:evenVBand="0" w:oddHBand="0" w:evenHBand="0" w:firstRowFirstColumn="1" w:firstRowLastColumn="0" w:lastRowFirstColumn="0" w:lastRowLastColumn="0"/>
             <w:tcBorders>
+              <w:top w:val="nil"/>
+              <w:left w:val="nil"/>
               <w:right w:val="nil"/>
             </w:tcBorders>
             <w:shd w:color="auto" w:fill="FFFFFF" w:themeFill="background1" w:val="clear"/>
@@ -11739,6 +12103,7 @@
             <w:cnfStyle w:val="001000000000" w:firstRow="0" w:lastRow="0" w:firstColumn="1" w:lastColumn="0" w:oddVBand="0" w:evenVBand="0" w:oddHBand="0" w:evenHBand="0" w:firstRowFirstColumn="0" w:firstRowLastColumn="0" w:lastRowFirstColumn="0" w:lastRowLastColumn="0"/>
             <w:tcBorders>
               <w:top w:val="nil"/>
+              <w:left w:val="nil"/>
               <w:bottom w:val="nil"/>
               <w:right w:val="nil"/>
             </w:tcBorders>
@@ -11792,6 +12157,7 @@
             <w:cnfStyle w:val="001000000000" w:firstRow="0" w:lastRow="0" w:firstColumn="1" w:lastColumn="0" w:oddVBand="0" w:evenVBand="0" w:oddHBand="0" w:evenHBand="0" w:firstRowFirstColumn="0" w:firstRowLastColumn="0" w:lastRowFirstColumn="0" w:lastRowLastColumn="0"/>
             <w:tcBorders>
               <w:top w:val="nil"/>
+              <w:left w:val="nil"/>
               <w:bottom w:val="nil"/>
               <w:right w:val="nil"/>
             </w:tcBorders>
@@ -11847,6 +12213,8 @@
             <w:cnfStyle w:val="001000000000" w:firstRow="0" w:lastRow="0" w:firstColumn="1" w:lastColumn="0" w:oddVBand="0" w:evenVBand="0" w:oddHBand="0" w:evenHBand="0" w:firstRowFirstColumn="0" w:firstRowLastColumn="0" w:lastRowFirstColumn="0" w:lastRowLastColumn="0"/>
             <w:tcBorders>
               <w:top w:val="nil"/>
+              <w:left w:val="nil"/>
+              <w:bottom w:val="nil"/>
               <w:right w:val="nil"/>
             </w:tcBorders>
             <w:shd w:color="auto" w:fill="FFFFFF" w:themeFill="background1" w:val="clear"/>
@@ -11930,6 +12298,8 @@
             <w:gridSpan w:val="2"/>
             <w:cnfStyle w:val="001000000100" w:firstRow="0" w:lastRow="0" w:firstColumn="1" w:lastColumn="0" w:oddVBand="0" w:evenVBand="0" w:oddHBand="0" w:evenHBand="0" w:firstRowFirstColumn="1" w:firstRowLastColumn="0" w:lastRowFirstColumn="0" w:lastRowLastColumn="0"/>
             <w:tcBorders>
+              <w:top w:val="nil"/>
+              <w:left w:val="nil"/>
               <w:right w:val="nil"/>
             </w:tcBorders>
             <w:shd w:color="auto" w:fill="FFFFFF" w:themeFill="background1" w:val="clear"/>
@@ -11970,6 +12340,7 @@
             <w:cnfStyle w:val="001000000000" w:firstRow="0" w:lastRow="0" w:firstColumn="1" w:lastColumn="0" w:oddVBand="0" w:evenVBand="0" w:oddHBand="0" w:evenHBand="0" w:firstRowFirstColumn="0" w:firstRowLastColumn="0" w:lastRowFirstColumn="0" w:lastRowLastColumn="0"/>
             <w:tcBorders>
               <w:top w:val="nil"/>
+              <w:left w:val="nil"/>
               <w:bottom w:val="nil"/>
               <w:right w:val="nil"/>
             </w:tcBorders>
@@ -12023,6 +12394,7 @@
             <w:cnfStyle w:val="001000000000" w:firstRow="0" w:lastRow="0" w:firstColumn="1" w:lastColumn="0" w:oddVBand="0" w:evenVBand="0" w:oddHBand="0" w:evenHBand="0" w:firstRowFirstColumn="0" w:firstRowLastColumn="0" w:lastRowFirstColumn="0" w:lastRowLastColumn="0"/>
             <w:tcBorders>
               <w:top w:val="nil"/>
+              <w:left w:val="nil"/>
               <w:bottom w:val="nil"/>
               <w:right w:val="nil"/>
             </w:tcBorders>
@@ -12078,6 +12450,8 @@
             <w:cnfStyle w:val="001000000000" w:firstRow="0" w:lastRow="0" w:firstColumn="1" w:lastColumn="0" w:oddVBand="0" w:evenVBand="0" w:oddHBand="0" w:evenHBand="0" w:firstRowFirstColumn="0" w:firstRowLastColumn="0" w:lastRowFirstColumn="0" w:lastRowLastColumn="0"/>
             <w:tcBorders>
               <w:top w:val="nil"/>
+              <w:left w:val="nil"/>
+              <w:bottom w:val="nil"/>
               <w:right w:val="nil"/>
             </w:tcBorders>
             <w:shd w:color="auto" w:fill="FFFFFF" w:themeFill="background1" w:val="clear"/>
@@ -12119,8 +12493,8 @@
               <w:rPr/>
               <w:t>Have an easier time with setting it up</w:t>
             </w:r>
-            <w:bookmarkStart w:id="2" w:name="_Hlk528002443"/>
-            <w:bookmarkEnd w:id="2"/>
+            <w:bookmarkStart w:id="26" w:name="_Hlk528002443"/>
+            <w:bookmarkEnd w:id="26"/>
           </w:p>
         </w:tc>
       </w:tr>
@@ -12162,6 +12536,8 @@
             <w:gridSpan w:val="2"/>
             <w:cnfStyle w:val="001000000100" w:firstRow="0" w:lastRow="0" w:firstColumn="1" w:lastColumn="0" w:oddVBand="0" w:evenVBand="0" w:oddHBand="0" w:evenHBand="0" w:firstRowFirstColumn="1" w:firstRowLastColumn="0" w:lastRowFirstColumn="0" w:lastRowLastColumn="0"/>
             <w:tcBorders>
+              <w:top w:val="nil"/>
+              <w:left w:val="nil"/>
               <w:right w:val="nil"/>
             </w:tcBorders>
             <w:shd w:color="auto" w:fill="FFFFFF" w:themeFill="background1" w:val="clear"/>
@@ -12202,6 +12578,7 @@
             <w:cnfStyle w:val="001000000000" w:firstRow="0" w:lastRow="0" w:firstColumn="1" w:lastColumn="0" w:oddVBand="0" w:evenVBand="0" w:oddHBand="0" w:evenHBand="0" w:firstRowFirstColumn="0" w:firstRowLastColumn="0" w:lastRowFirstColumn="0" w:lastRowLastColumn="0"/>
             <w:tcBorders>
               <w:top w:val="nil"/>
+              <w:left w:val="nil"/>
               <w:bottom w:val="nil"/>
               <w:right w:val="nil"/>
             </w:tcBorders>
@@ -12255,6 +12632,7 @@
             <w:cnfStyle w:val="001000000000" w:firstRow="0" w:lastRow="0" w:firstColumn="1" w:lastColumn="0" w:oddVBand="0" w:evenVBand="0" w:oddHBand="0" w:evenHBand="0" w:firstRowFirstColumn="0" w:firstRowLastColumn="0" w:lastRowFirstColumn="0" w:lastRowLastColumn="0"/>
             <w:tcBorders>
               <w:top w:val="nil"/>
+              <w:left w:val="nil"/>
               <w:bottom w:val="nil"/>
               <w:right w:val="nil"/>
             </w:tcBorders>
@@ -12310,6 +12688,8 @@
             <w:cnfStyle w:val="001000000000" w:firstRow="0" w:lastRow="0" w:firstColumn="1" w:lastColumn="0" w:oddVBand="0" w:evenVBand="0" w:oddHBand="0" w:evenHBand="0" w:firstRowFirstColumn="0" w:firstRowLastColumn="0" w:lastRowFirstColumn="0" w:lastRowLastColumn="0"/>
             <w:tcBorders>
               <w:top w:val="nil"/>
+              <w:left w:val="nil"/>
+              <w:bottom w:val="nil"/>
               <w:right w:val="nil"/>
             </w:tcBorders>
             <w:shd w:color="auto" w:fill="FFFFFF" w:themeFill="background1" w:val="clear"/>
@@ -12351,8 +12731,8 @@
               <w:rPr/>
               <w:t>Worry less about floating files</w:t>
             </w:r>
-            <w:bookmarkStart w:id="3" w:name="_GoBack"/>
-            <w:bookmarkEnd w:id="3"/>
+            <w:bookmarkStart w:id="27" w:name="_GoBack"/>
+            <w:bookmarkEnd w:id="27"/>
           </w:p>
         </w:tc>
       </w:tr>
@@ -12395,6 +12775,8 @@
             <w:gridSpan w:val="2"/>
             <w:cnfStyle w:val="001000000100" w:firstRow="0" w:lastRow="0" w:firstColumn="1" w:lastColumn="0" w:oddVBand="0" w:evenVBand="0" w:oddHBand="0" w:evenHBand="0" w:firstRowFirstColumn="1" w:firstRowLastColumn="0" w:lastRowFirstColumn="0" w:lastRowLastColumn="0"/>
             <w:tcBorders>
+              <w:top w:val="nil"/>
+              <w:left w:val="nil"/>
               <w:right w:val="nil"/>
             </w:tcBorders>
             <w:shd w:color="auto" w:fill="FFFFFF" w:themeFill="background1" w:val="clear"/>
@@ -12435,6 +12817,7 @@
             <w:cnfStyle w:val="001000000000" w:firstRow="0" w:lastRow="0" w:firstColumn="1" w:lastColumn="0" w:oddVBand="0" w:evenVBand="0" w:oddHBand="0" w:evenHBand="0" w:firstRowFirstColumn="0" w:firstRowLastColumn="0" w:lastRowFirstColumn="0" w:lastRowLastColumn="0"/>
             <w:tcBorders>
               <w:top w:val="nil"/>
+              <w:left w:val="nil"/>
               <w:bottom w:val="nil"/>
               <w:right w:val="nil"/>
             </w:tcBorders>
@@ -12488,6 +12871,7 @@
             <w:cnfStyle w:val="001000000000" w:firstRow="0" w:lastRow="0" w:firstColumn="1" w:lastColumn="0" w:oddVBand="0" w:evenVBand="0" w:oddHBand="0" w:evenHBand="0" w:firstRowFirstColumn="0" w:firstRowLastColumn="0" w:lastRowFirstColumn="0" w:lastRowLastColumn="0"/>
             <w:tcBorders>
               <w:top w:val="nil"/>
+              <w:left w:val="nil"/>
               <w:bottom w:val="nil"/>
               <w:right w:val="nil"/>
             </w:tcBorders>
@@ -12543,6 +12927,8 @@
             <w:cnfStyle w:val="001000000000" w:firstRow="0" w:lastRow="0" w:firstColumn="1" w:lastColumn="0" w:oddVBand="0" w:evenVBand="0" w:oddHBand="0" w:evenHBand="0" w:firstRowFirstColumn="0" w:firstRowLastColumn="0" w:lastRowFirstColumn="0" w:lastRowLastColumn="0"/>
             <w:tcBorders>
               <w:top w:val="nil"/>
+              <w:left w:val="nil"/>
+              <w:bottom w:val="nil"/>
               <w:right w:val="nil"/>
             </w:tcBorders>
             <w:shd w:color="auto" w:fill="FFFFFF" w:themeFill="background1" w:val="clear"/>
@@ -12644,6 +13030,8 @@
             <w:gridSpan w:val="2"/>
             <w:cnfStyle w:val="001000000100" w:firstRow="0" w:lastRow="0" w:firstColumn="1" w:lastColumn="0" w:oddVBand="0" w:evenVBand="0" w:oddHBand="0" w:evenHBand="0" w:firstRowFirstColumn="1" w:firstRowLastColumn="0" w:lastRowFirstColumn="0" w:lastRowLastColumn="0"/>
             <w:tcBorders>
+              <w:top w:val="nil"/>
+              <w:left w:val="nil"/>
               <w:right w:val="nil"/>
             </w:tcBorders>
             <w:shd w:color="auto" w:fill="FFFFFF" w:themeFill="background1" w:val="clear"/>
@@ -12684,6 +13072,7 @@
             <w:cnfStyle w:val="001000000000" w:firstRow="0" w:lastRow="0" w:firstColumn="1" w:lastColumn="0" w:oddVBand="0" w:evenVBand="0" w:oddHBand="0" w:evenHBand="0" w:firstRowFirstColumn="0" w:firstRowLastColumn="0" w:lastRowFirstColumn="0" w:lastRowLastColumn="0"/>
             <w:tcBorders>
               <w:top w:val="nil"/>
+              <w:left w:val="nil"/>
               <w:bottom w:val="nil"/>
               <w:right w:val="nil"/>
             </w:tcBorders>
@@ -12737,6 +13126,7 @@
             <w:cnfStyle w:val="001000000000" w:firstRow="0" w:lastRow="0" w:firstColumn="1" w:lastColumn="0" w:oddVBand="0" w:evenVBand="0" w:oddHBand="0" w:evenHBand="0" w:firstRowFirstColumn="0" w:firstRowLastColumn="0" w:lastRowFirstColumn="0" w:lastRowLastColumn="0"/>
             <w:tcBorders>
               <w:top w:val="nil"/>
+              <w:left w:val="nil"/>
               <w:bottom w:val="nil"/>
               <w:right w:val="nil"/>
             </w:tcBorders>
@@ -12792,6 +13182,8 @@
             <w:cnfStyle w:val="001000000000" w:firstRow="0" w:lastRow="0" w:firstColumn="1" w:lastColumn="0" w:oddVBand="0" w:evenVBand="0" w:oddHBand="0" w:evenHBand="0" w:firstRowFirstColumn="0" w:firstRowLastColumn="0" w:lastRowFirstColumn="0" w:lastRowLastColumn="0"/>
             <w:tcBorders>
               <w:top w:val="nil"/>
+              <w:left w:val="nil"/>
+              <w:bottom w:val="nil"/>
               <w:right w:val="nil"/>
             </w:tcBorders>
             <w:shd w:color="auto" w:fill="FFFFFF" w:themeFill="background1" w:val="clear"/>
@@ -12874,6 +13266,8 @@
             <w:gridSpan w:val="2"/>
             <w:cnfStyle w:val="001000000100" w:firstRow="0" w:lastRow="0" w:firstColumn="1" w:lastColumn="0" w:oddVBand="0" w:evenVBand="0" w:oddHBand="0" w:evenHBand="0" w:firstRowFirstColumn="1" w:firstRowLastColumn="0" w:lastRowFirstColumn="0" w:lastRowLastColumn="0"/>
             <w:tcBorders>
+              <w:top w:val="nil"/>
+              <w:left w:val="nil"/>
               <w:right w:val="nil"/>
             </w:tcBorders>
             <w:shd w:color="auto" w:fill="FFFFFF" w:themeFill="background1" w:val="clear"/>
@@ -12914,6 +13308,7 @@
             <w:cnfStyle w:val="001000000000" w:firstRow="0" w:lastRow="0" w:firstColumn="1" w:lastColumn="0" w:oddVBand="0" w:evenVBand="0" w:oddHBand="0" w:evenHBand="0" w:firstRowFirstColumn="0" w:firstRowLastColumn="0" w:lastRowFirstColumn="0" w:lastRowLastColumn="0"/>
             <w:tcBorders>
               <w:top w:val="nil"/>
+              <w:left w:val="nil"/>
               <w:bottom w:val="nil"/>
               <w:right w:val="nil"/>
             </w:tcBorders>
@@ -12967,6 +13362,7 @@
             <w:cnfStyle w:val="001000000000" w:firstRow="0" w:lastRow="0" w:firstColumn="1" w:lastColumn="0" w:oddVBand="0" w:evenVBand="0" w:oddHBand="0" w:evenHBand="0" w:firstRowFirstColumn="0" w:firstRowLastColumn="0" w:lastRowFirstColumn="0" w:lastRowLastColumn="0"/>
             <w:tcBorders>
               <w:top w:val="nil"/>
+              <w:left w:val="nil"/>
               <w:bottom w:val="nil"/>
               <w:right w:val="nil"/>
             </w:tcBorders>
@@ -13022,6 +13418,8 @@
             <w:cnfStyle w:val="001000000000" w:firstRow="0" w:lastRow="0" w:firstColumn="1" w:lastColumn="0" w:oddVBand="0" w:evenVBand="0" w:oddHBand="0" w:evenHBand="0" w:firstRowFirstColumn="0" w:firstRowLastColumn="0" w:lastRowFirstColumn="0" w:lastRowLastColumn="0"/>
             <w:tcBorders>
               <w:top w:val="nil"/>
+              <w:left w:val="nil"/>
+              <w:bottom w:val="nil"/>
               <w:right w:val="nil"/>
             </w:tcBorders>
             <w:shd w:color="auto" w:fill="FFFFFF" w:themeFill="background1" w:val="clear"/>
@@ -13105,6 +13503,8 @@
             <w:gridSpan w:val="2"/>
             <w:cnfStyle w:val="001000000100" w:firstRow="0" w:lastRow="0" w:firstColumn="1" w:lastColumn="0" w:oddVBand="0" w:evenVBand="0" w:oddHBand="0" w:evenHBand="0" w:firstRowFirstColumn="1" w:firstRowLastColumn="0" w:lastRowFirstColumn="0" w:lastRowLastColumn="0"/>
             <w:tcBorders>
+              <w:top w:val="nil"/>
+              <w:left w:val="nil"/>
               <w:right w:val="nil"/>
             </w:tcBorders>
             <w:shd w:color="auto" w:fill="FFFFFF" w:themeFill="background1" w:val="clear"/>
@@ -13145,6 +13545,7 @@
             <w:cnfStyle w:val="001000000000" w:firstRow="0" w:lastRow="0" w:firstColumn="1" w:lastColumn="0" w:oddVBand="0" w:evenVBand="0" w:oddHBand="0" w:evenHBand="0" w:firstRowFirstColumn="0" w:firstRowLastColumn="0" w:lastRowFirstColumn="0" w:lastRowLastColumn="0"/>
             <w:tcBorders>
               <w:top w:val="nil"/>
+              <w:left w:val="nil"/>
               <w:bottom w:val="nil"/>
               <w:right w:val="nil"/>
             </w:tcBorders>
@@ -13198,6 +13599,7 @@
             <w:cnfStyle w:val="001000000000" w:firstRow="0" w:lastRow="0" w:firstColumn="1" w:lastColumn="0" w:oddVBand="0" w:evenVBand="0" w:oddHBand="0" w:evenHBand="0" w:firstRowFirstColumn="0" w:firstRowLastColumn="0" w:lastRowFirstColumn="0" w:lastRowLastColumn="0"/>
             <w:tcBorders>
               <w:top w:val="nil"/>
+              <w:left w:val="nil"/>
               <w:bottom w:val="nil"/>
               <w:right w:val="nil"/>
             </w:tcBorders>
@@ -13253,6 +13655,8 @@
             <w:cnfStyle w:val="001000000000" w:firstRow="0" w:lastRow="0" w:firstColumn="1" w:lastColumn="0" w:oddVBand="0" w:evenVBand="0" w:oddHBand="0" w:evenHBand="0" w:firstRowFirstColumn="0" w:firstRowLastColumn="0" w:lastRowFirstColumn="0" w:lastRowLastColumn="0"/>
             <w:tcBorders>
               <w:top w:val="nil"/>
+              <w:left w:val="nil"/>
+              <w:bottom w:val="nil"/>
               <w:right w:val="nil"/>
             </w:tcBorders>
             <w:shd w:color="auto" w:fill="FFFFFF" w:themeFill="background1" w:val="clear"/>
@@ -13335,6 +13739,8 @@
             <w:gridSpan w:val="2"/>
             <w:cnfStyle w:val="001000000100" w:firstRow="0" w:lastRow="0" w:firstColumn="1" w:lastColumn="0" w:oddVBand="0" w:evenVBand="0" w:oddHBand="0" w:evenHBand="0" w:firstRowFirstColumn="1" w:firstRowLastColumn="0" w:lastRowFirstColumn="0" w:lastRowLastColumn="0"/>
             <w:tcBorders>
+              <w:top w:val="nil"/>
+              <w:left w:val="nil"/>
               <w:right w:val="nil"/>
             </w:tcBorders>
             <w:shd w:color="auto" w:fill="FFFFFF" w:themeFill="background1" w:val="clear"/>
@@ -13375,6 +13781,7 @@
             <w:cnfStyle w:val="001000000000" w:firstRow="0" w:lastRow="0" w:firstColumn="1" w:lastColumn="0" w:oddVBand="0" w:evenVBand="0" w:oddHBand="0" w:evenHBand="0" w:firstRowFirstColumn="0" w:firstRowLastColumn="0" w:lastRowFirstColumn="0" w:lastRowLastColumn="0"/>
             <w:tcBorders>
               <w:top w:val="nil"/>
+              <w:left w:val="nil"/>
               <w:bottom w:val="nil"/>
               <w:right w:val="nil"/>
             </w:tcBorders>
@@ -13428,6 +13835,7 @@
             <w:cnfStyle w:val="001000000000" w:firstRow="0" w:lastRow="0" w:firstColumn="1" w:lastColumn="0" w:oddVBand="0" w:evenVBand="0" w:oddHBand="0" w:evenHBand="0" w:firstRowFirstColumn="0" w:firstRowLastColumn="0" w:lastRowFirstColumn="0" w:lastRowLastColumn="0"/>
             <w:tcBorders>
               <w:top w:val="nil"/>
+              <w:left w:val="nil"/>
               <w:bottom w:val="nil"/>
               <w:right w:val="nil"/>
             </w:tcBorders>
@@ -13483,6 +13891,8 @@
             <w:cnfStyle w:val="001000000000" w:firstRow="0" w:lastRow="0" w:firstColumn="1" w:lastColumn="0" w:oddVBand="0" w:evenVBand="0" w:oddHBand="0" w:evenHBand="0" w:firstRowFirstColumn="0" w:firstRowLastColumn="0" w:lastRowFirstColumn="0" w:lastRowLastColumn="0"/>
             <w:tcBorders>
               <w:top w:val="nil"/>
+              <w:left w:val="nil"/>
+              <w:bottom w:val="nil"/>
               <w:right w:val="nil"/>
             </w:tcBorders>
             <w:shd w:color="auto" w:fill="FFFFFF" w:themeFill="background1" w:val="clear"/>
@@ -13575,6 +13985,8 @@
             <w:gridSpan w:val="2"/>
             <w:cnfStyle w:val="001000000100" w:firstRow="0" w:lastRow="0" w:firstColumn="1" w:lastColumn="0" w:oddVBand="0" w:evenVBand="0" w:oddHBand="0" w:evenHBand="0" w:firstRowFirstColumn="1" w:firstRowLastColumn="0" w:lastRowFirstColumn="0" w:lastRowLastColumn="0"/>
             <w:tcBorders>
+              <w:top w:val="nil"/>
+              <w:left w:val="nil"/>
               <w:right w:val="nil"/>
             </w:tcBorders>
             <w:shd w:color="auto" w:fill="FFFFFF" w:themeFill="background1" w:val="clear"/>
@@ -13615,6 +14027,7 @@
             <w:cnfStyle w:val="001000000000" w:firstRow="0" w:lastRow="0" w:firstColumn="1" w:lastColumn="0" w:oddVBand="0" w:evenVBand="0" w:oddHBand="0" w:evenHBand="0" w:firstRowFirstColumn="0" w:firstRowLastColumn="0" w:lastRowFirstColumn="0" w:lastRowLastColumn="0"/>
             <w:tcBorders>
               <w:top w:val="nil"/>
+              <w:left w:val="nil"/>
               <w:bottom w:val="nil"/>
               <w:right w:val="nil"/>
             </w:tcBorders>
@@ -13668,6 +14081,7 @@
             <w:cnfStyle w:val="001000000000" w:firstRow="0" w:lastRow="0" w:firstColumn="1" w:lastColumn="0" w:oddVBand="0" w:evenVBand="0" w:oddHBand="0" w:evenHBand="0" w:firstRowFirstColumn="0" w:firstRowLastColumn="0" w:lastRowFirstColumn="0" w:lastRowLastColumn="0"/>
             <w:tcBorders>
               <w:top w:val="nil"/>
+              <w:left w:val="nil"/>
               <w:bottom w:val="nil"/>
               <w:right w:val="nil"/>
             </w:tcBorders>
@@ -13723,6 +14137,8 @@
             <w:cnfStyle w:val="001000000000" w:firstRow="0" w:lastRow="0" w:firstColumn="1" w:lastColumn="0" w:oddVBand="0" w:evenVBand="0" w:oddHBand="0" w:evenHBand="0" w:firstRowFirstColumn="0" w:firstRowLastColumn="0" w:lastRowFirstColumn="0" w:lastRowLastColumn="0"/>
             <w:tcBorders>
               <w:top w:val="nil"/>
+              <w:left w:val="nil"/>
+              <w:bottom w:val="nil"/>
               <w:right w:val="nil"/>
             </w:tcBorders>
             <w:shd w:color="auto" w:fill="FFFFFF" w:themeFill="background1" w:val="clear"/>
@@ -13815,6 +14231,8 @@
             <w:gridSpan w:val="2"/>
             <w:cnfStyle w:val="001000000100" w:firstRow="0" w:lastRow="0" w:firstColumn="1" w:lastColumn="0" w:oddVBand="0" w:evenVBand="0" w:oddHBand="0" w:evenHBand="0" w:firstRowFirstColumn="1" w:firstRowLastColumn="0" w:lastRowFirstColumn="0" w:lastRowLastColumn="0"/>
             <w:tcBorders>
+              <w:top w:val="nil"/>
+              <w:left w:val="nil"/>
               <w:right w:val="nil"/>
             </w:tcBorders>
             <w:shd w:color="auto" w:fill="FFFFFF" w:themeFill="background1" w:val="clear"/>
@@ -13855,6 +14273,7 @@
             <w:cnfStyle w:val="001000000000" w:firstRow="0" w:lastRow="0" w:firstColumn="1" w:lastColumn="0" w:oddVBand="0" w:evenVBand="0" w:oddHBand="0" w:evenHBand="0" w:firstRowFirstColumn="0" w:firstRowLastColumn="0" w:lastRowFirstColumn="0" w:lastRowLastColumn="0"/>
             <w:tcBorders>
               <w:top w:val="nil"/>
+              <w:left w:val="nil"/>
               <w:bottom w:val="nil"/>
               <w:right w:val="nil"/>
             </w:tcBorders>
@@ -13908,6 +14327,7 @@
             <w:cnfStyle w:val="001000000000" w:firstRow="0" w:lastRow="0" w:firstColumn="1" w:lastColumn="0" w:oddVBand="0" w:evenVBand="0" w:oddHBand="0" w:evenHBand="0" w:firstRowFirstColumn="0" w:firstRowLastColumn="0" w:lastRowFirstColumn="0" w:lastRowLastColumn="0"/>
             <w:tcBorders>
               <w:top w:val="nil"/>
+              <w:left w:val="nil"/>
               <w:bottom w:val="nil"/>
               <w:right w:val="nil"/>
             </w:tcBorders>
@@ -13963,6 +14383,8 @@
             <w:cnfStyle w:val="001000000000" w:firstRow="0" w:lastRow="0" w:firstColumn="1" w:lastColumn="0" w:oddVBand="0" w:evenVBand="0" w:oddHBand="0" w:evenHBand="0" w:firstRowFirstColumn="0" w:firstRowLastColumn="0" w:lastRowFirstColumn="0" w:lastRowLastColumn="0"/>
             <w:tcBorders>
               <w:top w:val="nil"/>
+              <w:left w:val="nil"/>
+              <w:bottom w:val="nil"/>
               <w:right w:val="nil"/>
             </w:tcBorders>
             <w:shd w:color="auto" w:fill="FFFFFF" w:themeFill="background1" w:val="clear"/>
@@ -14055,6 +14477,8 @@
             <w:gridSpan w:val="2"/>
             <w:cnfStyle w:val="001000000100" w:firstRow="0" w:lastRow="0" w:firstColumn="1" w:lastColumn="0" w:oddVBand="0" w:evenVBand="0" w:oddHBand="0" w:evenHBand="0" w:firstRowFirstColumn="1" w:firstRowLastColumn="0" w:lastRowFirstColumn="0" w:lastRowLastColumn="0"/>
             <w:tcBorders>
+              <w:top w:val="nil"/>
+              <w:left w:val="nil"/>
               <w:right w:val="nil"/>
             </w:tcBorders>
             <w:shd w:color="auto" w:fill="FFFFFF" w:themeFill="background1" w:val="clear"/>
@@ -14095,6 +14519,7 @@
             <w:cnfStyle w:val="001000000000" w:firstRow="0" w:lastRow="0" w:firstColumn="1" w:lastColumn="0" w:oddVBand="0" w:evenVBand="0" w:oddHBand="0" w:evenHBand="0" w:firstRowFirstColumn="0" w:firstRowLastColumn="0" w:lastRowFirstColumn="0" w:lastRowLastColumn="0"/>
             <w:tcBorders>
               <w:top w:val="nil"/>
+              <w:left w:val="nil"/>
               <w:bottom w:val="nil"/>
               <w:right w:val="nil"/>
             </w:tcBorders>
@@ -14148,6 +14573,7 @@
             <w:cnfStyle w:val="001000000000" w:firstRow="0" w:lastRow="0" w:firstColumn="1" w:lastColumn="0" w:oddVBand="0" w:evenVBand="0" w:oddHBand="0" w:evenHBand="0" w:firstRowFirstColumn="0" w:firstRowLastColumn="0" w:lastRowFirstColumn="0" w:lastRowLastColumn="0"/>
             <w:tcBorders>
               <w:top w:val="nil"/>
+              <w:left w:val="nil"/>
               <w:bottom w:val="nil"/>
               <w:right w:val="nil"/>
             </w:tcBorders>
@@ -14203,6 +14629,8 @@
             <w:cnfStyle w:val="001000000000" w:firstRow="0" w:lastRow="0" w:firstColumn="1" w:lastColumn="0" w:oddVBand="0" w:evenVBand="0" w:oddHBand="0" w:evenHBand="0" w:firstRowFirstColumn="0" w:firstRowLastColumn="0" w:lastRowFirstColumn="0" w:lastRowLastColumn="0"/>
             <w:tcBorders>
               <w:top w:val="nil"/>
+              <w:left w:val="nil"/>
+              <w:bottom w:val="nil"/>
               <w:right w:val="nil"/>
             </w:tcBorders>
             <w:shd w:color="auto" w:fill="FFFFFF" w:themeFill="background1" w:val="clear"/>
@@ -14285,6 +14713,8 @@
             <w:gridSpan w:val="2"/>
             <w:cnfStyle w:val="001000000100" w:firstRow="0" w:lastRow="0" w:firstColumn="1" w:lastColumn="0" w:oddVBand="0" w:evenVBand="0" w:oddHBand="0" w:evenHBand="0" w:firstRowFirstColumn="1" w:firstRowLastColumn="0" w:lastRowFirstColumn="0" w:lastRowLastColumn="0"/>
             <w:tcBorders>
+              <w:top w:val="nil"/>
+              <w:left w:val="nil"/>
               <w:right w:val="nil"/>
             </w:tcBorders>
             <w:shd w:color="auto" w:fill="FFFFFF" w:themeFill="background1" w:val="clear"/>
@@ -14325,6 +14755,7 @@
             <w:cnfStyle w:val="001000000000" w:firstRow="0" w:lastRow="0" w:firstColumn="1" w:lastColumn="0" w:oddVBand="0" w:evenVBand="0" w:oddHBand="0" w:evenHBand="0" w:firstRowFirstColumn="0" w:firstRowLastColumn="0" w:lastRowFirstColumn="0" w:lastRowLastColumn="0"/>
             <w:tcBorders>
               <w:top w:val="nil"/>
+              <w:left w:val="nil"/>
               <w:bottom w:val="nil"/>
               <w:right w:val="nil"/>
             </w:tcBorders>
@@ -14378,6 +14809,7 @@
             <w:cnfStyle w:val="001000000000" w:firstRow="0" w:lastRow="0" w:firstColumn="1" w:lastColumn="0" w:oddVBand="0" w:evenVBand="0" w:oddHBand="0" w:evenHBand="0" w:firstRowFirstColumn="0" w:firstRowLastColumn="0" w:lastRowFirstColumn="0" w:lastRowLastColumn="0"/>
             <w:tcBorders>
               <w:top w:val="nil"/>
+              <w:left w:val="nil"/>
               <w:bottom w:val="nil"/>
               <w:right w:val="nil"/>
             </w:tcBorders>
@@ -14433,6 +14865,8 @@
             <w:cnfStyle w:val="001000000000" w:firstRow="0" w:lastRow="0" w:firstColumn="1" w:lastColumn="0" w:oddVBand="0" w:evenVBand="0" w:oddHBand="0" w:evenHBand="0" w:firstRowFirstColumn="0" w:firstRowLastColumn="0" w:lastRowFirstColumn="0" w:lastRowLastColumn="0"/>
             <w:tcBorders>
               <w:top w:val="nil"/>
+              <w:left w:val="nil"/>
+              <w:bottom w:val="nil"/>
               <w:right w:val="nil"/>
             </w:tcBorders>
             <w:shd w:color="auto" w:fill="FFFFFF" w:themeFill="background1" w:val="clear"/>
@@ -14515,6 +14949,8 @@
             <w:gridSpan w:val="2"/>
             <w:cnfStyle w:val="001000000100" w:firstRow="0" w:lastRow="0" w:firstColumn="1" w:lastColumn="0" w:oddVBand="0" w:evenVBand="0" w:oddHBand="0" w:evenHBand="0" w:firstRowFirstColumn="1" w:firstRowLastColumn="0" w:lastRowFirstColumn="0" w:lastRowLastColumn="0"/>
             <w:tcBorders>
+              <w:top w:val="nil"/>
+              <w:left w:val="nil"/>
               <w:right w:val="nil"/>
             </w:tcBorders>
             <w:shd w:color="auto" w:fill="FFFFFF" w:themeFill="background1" w:val="clear"/>
@@ -14554,6 +14990,7 @@
             <w:cnfStyle w:val="001000000000" w:firstRow="0" w:lastRow="0" w:firstColumn="1" w:lastColumn="0" w:oddVBand="0" w:evenVBand="0" w:oddHBand="0" w:evenHBand="0" w:firstRowFirstColumn="0" w:firstRowLastColumn="0" w:lastRowFirstColumn="0" w:lastRowLastColumn="0"/>
             <w:tcBorders>
               <w:top w:val="nil"/>
+              <w:left w:val="nil"/>
               <w:bottom w:val="nil"/>
               <w:right w:val="nil"/>
             </w:tcBorders>
@@ -14607,6 +15044,7 @@
             <w:cnfStyle w:val="001000000000" w:firstRow="0" w:lastRow="0" w:firstColumn="1" w:lastColumn="0" w:oddVBand="0" w:evenVBand="0" w:oddHBand="0" w:evenHBand="0" w:firstRowFirstColumn="0" w:firstRowLastColumn="0" w:lastRowFirstColumn="0" w:lastRowLastColumn="0"/>
             <w:tcBorders>
               <w:top w:val="nil"/>
+              <w:left w:val="nil"/>
               <w:bottom w:val="nil"/>
               <w:right w:val="nil"/>
             </w:tcBorders>
@@ -14662,6 +15100,8 @@
             <w:cnfStyle w:val="001000000000" w:firstRow="0" w:lastRow="0" w:firstColumn="1" w:lastColumn="0" w:oddVBand="0" w:evenVBand="0" w:oddHBand="0" w:evenHBand="0" w:firstRowFirstColumn="0" w:firstRowLastColumn="0" w:lastRowFirstColumn="0" w:lastRowLastColumn="0"/>
             <w:tcBorders>
               <w:top w:val="nil"/>
+              <w:left w:val="nil"/>
+              <w:bottom w:val="nil"/>
               <w:right w:val="nil"/>
             </w:tcBorders>
             <w:shd w:color="auto" w:fill="FFFFFF" w:themeFill="background1" w:val="clear"/>
@@ -14744,6 +15184,8 @@
             <w:gridSpan w:val="2"/>
             <w:cnfStyle w:val="001000000100" w:firstRow="0" w:lastRow="0" w:firstColumn="1" w:lastColumn="0" w:oddVBand="0" w:evenVBand="0" w:oddHBand="0" w:evenHBand="0" w:firstRowFirstColumn="1" w:firstRowLastColumn="0" w:lastRowFirstColumn="0" w:lastRowLastColumn="0"/>
             <w:tcBorders>
+              <w:top w:val="nil"/>
+              <w:left w:val="nil"/>
               <w:right w:val="nil"/>
             </w:tcBorders>
             <w:shd w:color="auto" w:fill="FFFFFF" w:themeFill="background1" w:val="clear"/>
@@ -14784,6 +15226,7 @@
             <w:cnfStyle w:val="001000000000" w:firstRow="0" w:lastRow="0" w:firstColumn="1" w:lastColumn="0" w:oddVBand="0" w:evenVBand="0" w:oddHBand="0" w:evenHBand="0" w:firstRowFirstColumn="0" w:firstRowLastColumn="0" w:lastRowFirstColumn="0" w:lastRowLastColumn="0"/>
             <w:tcBorders>
               <w:top w:val="nil"/>
+              <w:left w:val="nil"/>
               <w:bottom w:val="nil"/>
               <w:right w:val="nil"/>
             </w:tcBorders>
@@ -14837,6 +15280,7 @@
             <w:cnfStyle w:val="001000000000" w:firstRow="0" w:lastRow="0" w:firstColumn="1" w:lastColumn="0" w:oddVBand="0" w:evenVBand="0" w:oddHBand="0" w:evenHBand="0" w:firstRowFirstColumn="0" w:firstRowLastColumn="0" w:lastRowFirstColumn="0" w:lastRowLastColumn="0"/>
             <w:tcBorders>
               <w:top w:val="nil"/>
+              <w:left w:val="nil"/>
               <w:bottom w:val="nil"/>
               <w:right w:val="nil"/>
             </w:tcBorders>
@@ -14892,6 +15336,8 @@
             <w:cnfStyle w:val="001000000000" w:firstRow="0" w:lastRow="0" w:firstColumn="1" w:lastColumn="0" w:oddVBand="0" w:evenVBand="0" w:oddHBand="0" w:evenHBand="0" w:firstRowFirstColumn="0" w:firstRowLastColumn="0" w:lastRowFirstColumn="0" w:lastRowLastColumn="0"/>
             <w:tcBorders>
               <w:top w:val="nil"/>
+              <w:left w:val="nil"/>
+              <w:bottom w:val="nil"/>
               <w:right w:val="nil"/>
             </w:tcBorders>
             <w:shd w:color="auto" w:fill="FFFFFF" w:themeFill="background1" w:val="clear"/>
@@ -14975,6 +15421,8 @@
             <w:gridSpan w:val="2"/>
             <w:cnfStyle w:val="001000000100" w:firstRow="0" w:lastRow="0" w:firstColumn="1" w:lastColumn="0" w:oddVBand="0" w:evenVBand="0" w:oddHBand="0" w:evenHBand="0" w:firstRowFirstColumn="1" w:firstRowLastColumn="0" w:lastRowFirstColumn="0" w:lastRowLastColumn="0"/>
             <w:tcBorders>
+              <w:top w:val="nil"/>
+              <w:left w:val="nil"/>
               <w:right w:val="nil"/>
             </w:tcBorders>
             <w:shd w:color="auto" w:fill="FFFFFF" w:themeFill="background1" w:val="clear"/>
@@ -15015,6 +15463,7 @@
             <w:cnfStyle w:val="001000000000" w:firstRow="0" w:lastRow="0" w:firstColumn="1" w:lastColumn="0" w:oddVBand="0" w:evenVBand="0" w:oddHBand="0" w:evenHBand="0" w:firstRowFirstColumn="0" w:firstRowLastColumn="0" w:lastRowFirstColumn="0" w:lastRowLastColumn="0"/>
             <w:tcBorders>
               <w:top w:val="nil"/>
+              <w:left w:val="nil"/>
               <w:bottom w:val="nil"/>
               <w:right w:val="nil"/>
             </w:tcBorders>
@@ -15068,6 +15517,7 @@
             <w:cnfStyle w:val="001000000000" w:firstRow="0" w:lastRow="0" w:firstColumn="1" w:lastColumn="0" w:oddVBand="0" w:evenVBand="0" w:oddHBand="0" w:evenHBand="0" w:firstRowFirstColumn="0" w:firstRowLastColumn="0" w:lastRowFirstColumn="0" w:lastRowLastColumn="0"/>
             <w:tcBorders>
               <w:top w:val="nil"/>
+              <w:left w:val="nil"/>
               <w:bottom w:val="nil"/>
               <w:right w:val="nil"/>
             </w:tcBorders>
@@ -15123,6 +15573,8 @@
             <w:cnfStyle w:val="001000000000" w:firstRow="0" w:lastRow="0" w:firstColumn="1" w:lastColumn="0" w:oddVBand="0" w:evenVBand="0" w:oddHBand="0" w:evenHBand="0" w:firstRowFirstColumn="0" w:firstRowLastColumn="0" w:lastRowFirstColumn="0" w:lastRowLastColumn="0"/>
             <w:tcBorders>
               <w:top w:val="nil"/>
+              <w:left w:val="nil"/>
+              <w:bottom w:val="nil"/>
               <w:right w:val="nil"/>
             </w:tcBorders>
             <w:shd w:color="auto" w:fill="FFFFFF" w:themeFill="background1" w:val="clear"/>
@@ -15215,6 +15667,8 @@
             <w:gridSpan w:val="2"/>
             <w:cnfStyle w:val="001000000100" w:firstRow="0" w:lastRow="0" w:firstColumn="1" w:lastColumn="0" w:oddVBand="0" w:evenVBand="0" w:oddHBand="0" w:evenHBand="0" w:firstRowFirstColumn="1" w:firstRowLastColumn="0" w:lastRowFirstColumn="0" w:lastRowLastColumn="0"/>
             <w:tcBorders>
+              <w:top w:val="nil"/>
+              <w:left w:val="nil"/>
               <w:right w:val="nil"/>
             </w:tcBorders>
             <w:shd w:color="auto" w:fill="FFFFFF" w:themeFill="background1" w:val="clear"/>
@@ -15254,6 +15708,7 @@
             <w:cnfStyle w:val="001000000000" w:firstRow="0" w:lastRow="0" w:firstColumn="1" w:lastColumn="0" w:oddVBand="0" w:evenVBand="0" w:oddHBand="0" w:evenHBand="0" w:firstRowFirstColumn="0" w:firstRowLastColumn="0" w:lastRowFirstColumn="0" w:lastRowLastColumn="0"/>
             <w:tcBorders>
               <w:top w:val="nil"/>
+              <w:left w:val="nil"/>
               <w:bottom w:val="nil"/>
               <w:right w:val="nil"/>
             </w:tcBorders>
@@ -15306,6 +15761,7 @@
             <w:cnfStyle w:val="001000000000" w:firstRow="0" w:lastRow="0" w:firstColumn="1" w:lastColumn="0" w:oddVBand="0" w:evenVBand="0" w:oddHBand="0" w:evenHBand="0" w:firstRowFirstColumn="0" w:firstRowLastColumn="0" w:lastRowFirstColumn="0" w:lastRowLastColumn="0"/>
             <w:tcBorders>
               <w:top w:val="nil"/>
+              <w:left w:val="nil"/>
               <w:bottom w:val="nil"/>
               <w:right w:val="nil"/>
             </w:tcBorders>
@@ -15360,6 +15816,8 @@
             <w:cnfStyle w:val="001000000000" w:firstRow="0" w:lastRow="0" w:firstColumn="1" w:lastColumn="0" w:oddVBand="0" w:evenVBand="0" w:oddHBand="0" w:evenHBand="0" w:firstRowFirstColumn="0" w:firstRowLastColumn="0" w:lastRowFirstColumn="0" w:lastRowLastColumn="0"/>
             <w:tcBorders>
               <w:top w:val="nil"/>
+              <w:left w:val="nil"/>
+              <w:bottom w:val="nil"/>
               <w:right w:val="nil"/>
             </w:tcBorders>
             <w:shd w:color="auto" w:fill="FFFFFF" w:themeFill="background1" w:val="clear"/>
@@ -15400,8 +15858,8 @@
               <w:rPr/>
               <w:t>Measure it’s load or test a protocol</w:t>
             </w:r>
-            <w:bookmarkStart w:id="4" w:name="_Hlk528157877"/>
-            <w:bookmarkEnd w:id="4"/>
+            <w:bookmarkStart w:id="28" w:name="_Hlk528157877"/>
+            <w:bookmarkEnd w:id="28"/>
           </w:p>
         </w:tc>
       </w:tr>
@@ -15453,6 +15911,8 @@
             <w:gridSpan w:val="2"/>
             <w:cnfStyle w:val="001000000100" w:firstRow="0" w:lastRow="0" w:firstColumn="1" w:lastColumn="0" w:oddVBand="0" w:evenVBand="0" w:oddHBand="0" w:evenHBand="0" w:firstRowFirstColumn="1" w:firstRowLastColumn="0" w:lastRowFirstColumn="0" w:lastRowLastColumn="0"/>
             <w:tcBorders>
+              <w:top w:val="nil"/>
+              <w:left w:val="nil"/>
               <w:right w:val="nil"/>
             </w:tcBorders>
             <w:shd w:color="auto" w:fill="FFFFFF" w:themeFill="background1" w:val="clear"/>
@@ -15493,6 +15953,7 @@
             <w:cnfStyle w:val="001000000000" w:firstRow="0" w:lastRow="0" w:firstColumn="1" w:lastColumn="0" w:oddVBand="0" w:evenVBand="0" w:oddHBand="0" w:evenHBand="0" w:firstRowFirstColumn="0" w:firstRowLastColumn="0" w:lastRowFirstColumn="0" w:lastRowLastColumn="0"/>
             <w:tcBorders>
               <w:top w:val="nil"/>
+              <w:left w:val="nil"/>
               <w:bottom w:val="nil"/>
               <w:right w:val="nil"/>
             </w:tcBorders>
@@ -15546,6 +16007,7 @@
             <w:cnfStyle w:val="001000000000" w:firstRow="0" w:lastRow="0" w:firstColumn="1" w:lastColumn="0" w:oddVBand="0" w:evenVBand="0" w:oddHBand="0" w:evenHBand="0" w:firstRowFirstColumn="0" w:firstRowLastColumn="0" w:lastRowFirstColumn="0" w:lastRowLastColumn="0"/>
             <w:tcBorders>
               <w:top w:val="nil"/>
+              <w:left w:val="nil"/>
               <w:bottom w:val="nil"/>
               <w:right w:val="nil"/>
             </w:tcBorders>
@@ -15601,6 +16063,8 @@
             <w:cnfStyle w:val="001000000000" w:firstRow="0" w:lastRow="0" w:firstColumn="1" w:lastColumn="0" w:oddVBand="0" w:evenVBand="0" w:oddHBand="0" w:evenHBand="0" w:firstRowFirstColumn="0" w:firstRowLastColumn="0" w:lastRowFirstColumn="0" w:lastRowLastColumn="0"/>
             <w:tcBorders>
               <w:top w:val="nil"/>
+              <w:left w:val="nil"/>
+              <w:bottom w:val="nil"/>
               <w:right w:val="nil"/>
             </w:tcBorders>
             <w:shd w:color="auto" w:fill="FFFFFF" w:themeFill="background1" w:val="clear"/>
@@ -15693,6 +16157,8 @@
             <w:gridSpan w:val="2"/>
             <w:cnfStyle w:val="001000000100" w:firstRow="0" w:lastRow="0" w:firstColumn="1" w:lastColumn="0" w:oddVBand="0" w:evenVBand="0" w:oddHBand="0" w:evenHBand="0" w:firstRowFirstColumn="1" w:firstRowLastColumn="0" w:lastRowFirstColumn="0" w:lastRowLastColumn="0"/>
             <w:tcBorders>
+              <w:top w:val="nil"/>
+              <w:left w:val="nil"/>
               <w:right w:val="nil"/>
             </w:tcBorders>
             <w:shd w:color="auto" w:fill="FFFFFF" w:themeFill="background1" w:val="clear"/>
@@ -15732,6 +16198,7 @@
             <w:cnfStyle w:val="001000000000" w:firstRow="0" w:lastRow="0" w:firstColumn="1" w:lastColumn="0" w:oddVBand="0" w:evenVBand="0" w:oddHBand="0" w:evenHBand="0" w:firstRowFirstColumn="0" w:firstRowLastColumn="0" w:lastRowFirstColumn="0" w:lastRowLastColumn="0"/>
             <w:tcBorders>
               <w:top w:val="nil"/>
+              <w:left w:val="nil"/>
               <w:bottom w:val="nil"/>
               <w:right w:val="nil"/>
             </w:tcBorders>
@@ -15784,6 +16251,7 @@
             <w:cnfStyle w:val="001000000000" w:firstRow="0" w:lastRow="0" w:firstColumn="1" w:lastColumn="0" w:oddVBand="0" w:evenVBand="0" w:oddHBand="0" w:evenHBand="0" w:firstRowFirstColumn="0" w:firstRowLastColumn="0" w:lastRowFirstColumn="0" w:lastRowLastColumn="0"/>
             <w:tcBorders>
               <w:top w:val="nil"/>
+              <w:left w:val="nil"/>
               <w:bottom w:val="nil"/>
               <w:right w:val="nil"/>
             </w:tcBorders>
@@ -15838,6 +16306,8 @@
             <w:cnfStyle w:val="001000000000" w:firstRow="0" w:lastRow="0" w:firstColumn="1" w:lastColumn="0" w:oddVBand="0" w:evenVBand="0" w:oddHBand="0" w:evenHBand="0" w:firstRowFirstColumn="0" w:firstRowLastColumn="0" w:lastRowFirstColumn="0" w:lastRowLastColumn="0"/>
             <w:tcBorders>
               <w:top w:val="nil"/>
+              <w:left w:val="nil"/>
+              <w:bottom w:val="nil"/>
               <w:right w:val="nil"/>
             </w:tcBorders>
             <w:shd w:color="auto" w:fill="FFFFFF" w:themeFill="background1" w:val="clear"/>
@@ -15906,8 +16376,8 @@
         <w:tblLook w:noVBand="1" w:val="04a0" w:noHBand="0" w:lastColumn="0" w:firstColumn="1" w:lastRow="0" w:firstRow="1"/>
       </w:tblPr>
       <w:tblGrid>
-        <w:gridCol w:w="2401"/>
-        <w:gridCol w:w="6614"/>
+        <w:gridCol w:w="2400"/>
+        <w:gridCol w:w="6615"/>
       </w:tblGrid>
       <w:tr>
         <w:trPr>
@@ -15919,6 +16389,8 @@
             <w:gridSpan w:val="2"/>
             <w:cnfStyle w:val="001000000100" w:firstRow="0" w:lastRow="0" w:firstColumn="1" w:lastColumn="0" w:oddVBand="0" w:evenVBand="0" w:oddHBand="0" w:evenHBand="0" w:firstRowFirstColumn="1" w:firstRowLastColumn="0" w:lastRowFirstColumn="0" w:lastRowLastColumn="0"/>
             <w:tcBorders>
+              <w:top w:val="nil"/>
+              <w:left w:val="nil"/>
               <w:right w:val="nil"/>
             </w:tcBorders>
             <w:shd w:color="auto" w:fill="FFFFFF" w:themeFill="background1" w:val="clear"/>
@@ -15954,10 +16426,11 @@
         </w:trPr>
         <w:tc>
           <w:tcPr>
-            <w:tcW w:w="2401" w:type="dxa"/>
-            <w:cnfStyle w:val="001000000000" w:firstRow="0" w:lastRow="0" w:firstColumn="1" w:lastColumn="0" w:oddVBand="0" w:evenVBand="0" w:oddHBand="0" w:evenHBand="0" w:firstRowFirstColumn="0" w:firstRowLastColumn="0" w:lastRowFirstColumn="0" w:lastRowLastColumn="0"/>
-            <w:tcBorders>
-              <w:top w:val="nil"/>
+            <w:tcW w:w="2400" w:type="dxa"/>
+            <w:cnfStyle w:val="001000000000" w:firstRow="0" w:lastRow="0" w:firstColumn="1" w:lastColumn="0" w:oddVBand="0" w:evenVBand="0" w:oddHBand="0" w:evenHBand="0" w:firstRowFirstColumn="0" w:firstRowLastColumn="0" w:lastRowFirstColumn="0" w:lastRowLastColumn="0"/>
+            <w:tcBorders>
+              <w:top w:val="nil"/>
+              <w:left w:val="nil"/>
               <w:bottom w:val="nil"/>
               <w:right w:val="nil"/>
             </w:tcBorders>
@@ -15984,7 +16457,7 @@
         </w:tc>
         <w:tc>
           <w:tcPr>
-            <w:tcW w:w="6614" w:type="dxa"/>
+            <w:tcW w:w="6615" w:type="dxa"/>
             <w:tcBorders/>
             <w:shd w:color="auto" w:fill="DEEAF6" w:themeFill="accent5" w:themeFillTint="33" w:val="clear"/>
           </w:tcPr>
@@ -16006,10 +16479,11 @@
         <w:trPr/>
         <w:tc>
           <w:tcPr>
-            <w:tcW w:w="2401" w:type="dxa"/>
-            <w:cnfStyle w:val="001000000000" w:firstRow="0" w:lastRow="0" w:firstColumn="1" w:lastColumn="0" w:oddVBand="0" w:evenVBand="0" w:oddHBand="0" w:evenHBand="0" w:firstRowFirstColumn="0" w:firstRowLastColumn="0" w:lastRowFirstColumn="0" w:lastRowLastColumn="0"/>
-            <w:tcBorders>
-              <w:top w:val="nil"/>
+            <w:tcW w:w="2400" w:type="dxa"/>
+            <w:cnfStyle w:val="001000000000" w:firstRow="0" w:lastRow="0" w:firstColumn="1" w:lastColumn="0" w:oddVBand="0" w:evenVBand="0" w:oddHBand="0" w:evenHBand="0" w:firstRowFirstColumn="0" w:firstRowLastColumn="0" w:lastRowFirstColumn="0" w:lastRowLastColumn="0"/>
+            <w:tcBorders>
+              <w:top w:val="nil"/>
+              <w:left w:val="nil"/>
               <w:bottom w:val="nil"/>
               <w:right w:val="nil"/>
             </w:tcBorders>
@@ -16036,7 +16510,7 @@
         </w:tc>
         <w:tc>
           <w:tcPr>
-            <w:tcW w:w="6614" w:type="dxa"/>
+            <w:tcW w:w="6615" w:type="dxa"/>
             <w:tcBorders/>
             <w:shd w:fill="auto" w:val="clear"/>
           </w:tcPr>
@@ -16060,10 +16534,12 @@
         </w:trPr>
         <w:tc>
           <w:tcPr>
-            <w:tcW w:w="2401" w:type="dxa"/>
-            <w:cnfStyle w:val="001000000000" w:firstRow="0" w:lastRow="0" w:firstColumn="1" w:lastColumn="0" w:oddVBand="0" w:evenVBand="0" w:oddHBand="0" w:evenHBand="0" w:firstRowFirstColumn="0" w:firstRowLastColumn="0" w:lastRowFirstColumn="0" w:lastRowLastColumn="0"/>
-            <w:tcBorders>
-              <w:top w:val="nil"/>
+            <w:tcW w:w="2400" w:type="dxa"/>
+            <w:cnfStyle w:val="001000000000" w:firstRow="0" w:lastRow="0" w:firstColumn="1" w:lastColumn="0" w:oddVBand="0" w:evenVBand="0" w:oddHBand="0" w:evenHBand="0" w:firstRowFirstColumn="0" w:firstRowLastColumn="0" w:lastRowFirstColumn="0" w:lastRowLastColumn="0"/>
+            <w:tcBorders>
+              <w:top w:val="nil"/>
+              <w:left w:val="nil"/>
+              <w:bottom w:val="nil"/>
               <w:right w:val="nil"/>
             </w:tcBorders>
             <w:shd w:color="auto" w:fill="FFFFFF" w:themeFill="background1" w:val="clear"/>
@@ -16089,7 +16565,7 @@
         </w:tc>
         <w:tc>
           <w:tcPr>
-            <w:tcW w:w="6614" w:type="dxa"/>
+            <w:tcW w:w="6615" w:type="dxa"/>
             <w:tcBorders/>
             <w:shd w:color="auto" w:fill="DEEAF6" w:themeFill="accent5" w:themeFillTint="33" w:val="clear"/>
           </w:tcPr>
@@ -16132,8 +16608,8 @@
         <w:tblLook w:noVBand="1" w:val="04a0" w:noHBand="0" w:lastColumn="0" w:firstColumn="1" w:lastRow="0" w:firstRow="1"/>
       </w:tblPr>
       <w:tblGrid>
-        <w:gridCol w:w="2401"/>
-        <w:gridCol w:w="6614"/>
+        <w:gridCol w:w="2400"/>
+        <w:gridCol w:w="6615"/>
       </w:tblGrid>
       <w:tr>
         <w:trPr>
@@ -16145,6 +16621,8 @@
             <w:gridSpan w:val="2"/>
             <w:cnfStyle w:val="001000000100" w:firstRow="0" w:lastRow="0" w:firstColumn="1" w:lastColumn="0" w:oddVBand="0" w:evenVBand="0" w:oddHBand="0" w:evenHBand="0" w:firstRowFirstColumn="1" w:firstRowLastColumn="0" w:lastRowFirstColumn="0" w:lastRowLastColumn="0"/>
             <w:tcBorders>
+              <w:top w:val="nil"/>
+              <w:left w:val="nil"/>
               <w:right w:val="nil"/>
             </w:tcBorders>
             <w:shd w:color="auto" w:fill="FFFFFF" w:themeFill="background1" w:val="clear"/>
@@ -16180,10 +16658,11 @@
         </w:trPr>
         <w:tc>
           <w:tcPr>
-            <w:tcW w:w="2401" w:type="dxa"/>
-            <w:cnfStyle w:val="001000000000" w:firstRow="0" w:lastRow="0" w:firstColumn="1" w:lastColumn="0" w:oddVBand="0" w:evenVBand="0" w:oddHBand="0" w:evenHBand="0" w:firstRowFirstColumn="0" w:firstRowLastColumn="0" w:lastRowFirstColumn="0" w:lastRowLastColumn="0"/>
-            <w:tcBorders>
-              <w:top w:val="nil"/>
+            <w:tcW w:w="2400" w:type="dxa"/>
+            <w:cnfStyle w:val="001000000000" w:firstRow="0" w:lastRow="0" w:firstColumn="1" w:lastColumn="0" w:oddVBand="0" w:evenVBand="0" w:oddHBand="0" w:evenHBand="0" w:firstRowFirstColumn="0" w:firstRowLastColumn="0" w:lastRowFirstColumn="0" w:lastRowLastColumn="0"/>
+            <w:tcBorders>
+              <w:top w:val="nil"/>
+              <w:left w:val="nil"/>
               <w:bottom w:val="nil"/>
               <w:right w:val="nil"/>
             </w:tcBorders>
@@ -16210,7 +16689,7 @@
         </w:tc>
         <w:tc>
           <w:tcPr>
-            <w:tcW w:w="6614" w:type="dxa"/>
+            <w:tcW w:w="6615" w:type="dxa"/>
             <w:tcBorders/>
             <w:shd w:color="auto" w:fill="DEEAF6" w:themeFill="accent5" w:themeFillTint="33" w:val="clear"/>
           </w:tcPr>
@@ -16232,10 +16711,11 @@
         <w:trPr/>
         <w:tc>
           <w:tcPr>
-            <w:tcW w:w="2401" w:type="dxa"/>
-            <w:cnfStyle w:val="001000000000" w:firstRow="0" w:lastRow="0" w:firstColumn="1" w:lastColumn="0" w:oddVBand="0" w:evenVBand="0" w:oddHBand="0" w:evenHBand="0" w:firstRowFirstColumn="0" w:firstRowLastColumn="0" w:lastRowFirstColumn="0" w:lastRowLastColumn="0"/>
-            <w:tcBorders>
-              <w:top w:val="nil"/>
+            <w:tcW w:w="2400" w:type="dxa"/>
+            <w:cnfStyle w:val="001000000000" w:firstRow="0" w:lastRow="0" w:firstColumn="1" w:lastColumn="0" w:oddVBand="0" w:evenVBand="0" w:oddHBand="0" w:evenHBand="0" w:firstRowFirstColumn="0" w:firstRowLastColumn="0" w:lastRowFirstColumn="0" w:lastRowLastColumn="0"/>
+            <w:tcBorders>
+              <w:top w:val="nil"/>
+              <w:left w:val="nil"/>
               <w:bottom w:val="nil"/>
               <w:right w:val="nil"/>
             </w:tcBorders>
@@ -16262,7 +16742,7 @@
         </w:tc>
         <w:tc>
           <w:tcPr>
-            <w:tcW w:w="6614" w:type="dxa"/>
+            <w:tcW w:w="6615" w:type="dxa"/>
             <w:tcBorders/>
             <w:shd w:fill="auto" w:val="clear"/>
           </w:tcPr>
@@ -16286,10 +16766,12 @@
         </w:trPr>
         <w:tc>
           <w:tcPr>
-            <w:tcW w:w="2401" w:type="dxa"/>
-            <w:cnfStyle w:val="001000000000" w:firstRow="0" w:lastRow="0" w:firstColumn="1" w:lastColumn="0" w:oddVBand="0" w:evenVBand="0" w:oddHBand="0" w:evenHBand="0" w:firstRowFirstColumn="0" w:firstRowLastColumn="0" w:lastRowFirstColumn="0" w:lastRowLastColumn="0"/>
-            <w:tcBorders>
-              <w:top w:val="nil"/>
+            <w:tcW w:w="2400" w:type="dxa"/>
+            <w:cnfStyle w:val="001000000000" w:firstRow="0" w:lastRow="0" w:firstColumn="1" w:lastColumn="0" w:oddVBand="0" w:evenVBand="0" w:oddHBand="0" w:evenHBand="0" w:firstRowFirstColumn="0" w:firstRowLastColumn="0" w:lastRowFirstColumn="0" w:lastRowLastColumn="0"/>
+            <w:tcBorders>
+              <w:top w:val="nil"/>
+              <w:left w:val="nil"/>
+              <w:bottom w:val="nil"/>
               <w:right w:val="nil"/>
             </w:tcBorders>
             <w:shd w:color="auto" w:fill="FFFFFF" w:themeFill="background1" w:val="clear"/>
@@ -16315,7 +16797,7 @@
         </w:tc>
         <w:tc>
           <w:tcPr>
-            <w:tcW w:w="6614" w:type="dxa"/>
+            <w:tcW w:w="6615" w:type="dxa"/>
             <w:tcBorders/>
             <w:shd w:color="auto" w:fill="DEEAF6" w:themeFill="accent5" w:themeFillTint="33" w:val="clear"/>
           </w:tcPr>
@@ -16358,8 +16840,8 @@
         <w:tblLook w:noVBand="1" w:val="04a0" w:noHBand="0" w:lastColumn="0" w:firstColumn="1" w:lastRow="0" w:firstRow="1"/>
       </w:tblPr>
       <w:tblGrid>
-        <w:gridCol w:w="2401"/>
-        <w:gridCol w:w="6614"/>
+        <w:gridCol w:w="2400"/>
+        <w:gridCol w:w="6615"/>
       </w:tblGrid>
       <w:tr>
         <w:trPr>
@@ -16371,6 +16853,8 @@
             <w:gridSpan w:val="2"/>
             <w:cnfStyle w:val="001000000100" w:firstRow="0" w:lastRow="0" w:firstColumn="1" w:lastColumn="0" w:oddVBand="0" w:evenVBand="0" w:oddHBand="0" w:evenHBand="0" w:firstRowFirstColumn="1" w:firstRowLastColumn="0" w:lastRowFirstColumn="0" w:lastRowLastColumn="0"/>
             <w:tcBorders>
+              <w:top w:val="nil"/>
+              <w:left w:val="nil"/>
               <w:right w:val="nil"/>
             </w:tcBorders>
             <w:shd w:color="auto" w:fill="FFFFFF" w:themeFill="background1" w:val="clear"/>
@@ -16406,10 +16890,11 @@
         </w:trPr>
         <w:tc>
           <w:tcPr>
-            <w:tcW w:w="2401" w:type="dxa"/>
-            <w:cnfStyle w:val="001000000000" w:firstRow="0" w:lastRow="0" w:firstColumn="1" w:lastColumn="0" w:oddVBand="0" w:evenVBand="0" w:oddHBand="0" w:evenHBand="0" w:firstRowFirstColumn="0" w:firstRowLastColumn="0" w:lastRowFirstColumn="0" w:lastRowLastColumn="0"/>
-            <w:tcBorders>
-              <w:top w:val="nil"/>
+            <w:tcW w:w="2400" w:type="dxa"/>
+            <w:cnfStyle w:val="001000000000" w:firstRow="0" w:lastRow="0" w:firstColumn="1" w:lastColumn="0" w:oddVBand="0" w:evenVBand="0" w:oddHBand="0" w:evenHBand="0" w:firstRowFirstColumn="0" w:firstRowLastColumn="0" w:lastRowFirstColumn="0" w:lastRowLastColumn="0"/>
+            <w:tcBorders>
+              <w:top w:val="nil"/>
+              <w:left w:val="nil"/>
               <w:bottom w:val="nil"/>
               <w:right w:val="nil"/>
             </w:tcBorders>
@@ -16436,7 +16921,7 @@
         </w:tc>
         <w:tc>
           <w:tcPr>
-            <w:tcW w:w="6614" w:type="dxa"/>
+            <w:tcW w:w="6615" w:type="dxa"/>
             <w:tcBorders/>
             <w:shd w:color="auto" w:fill="DEEAF6" w:themeFill="accent5" w:themeFillTint="33" w:val="clear"/>
           </w:tcPr>
@@ -16458,10 +16943,11 @@
         <w:trPr/>
         <w:tc>
           <w:tcPr>
-            <w:tcW w:w="2401" w:type="dxa"/>
-            <w:cnfStyle w:val="001000000000" w:firstRow="0" w:lastRow="0" w:firstColumn="1" w:lastColumn="0" w:oddVBand="0" w:evenVBand="0" w:oddHBand="0" w:evenHBand="0" w:firstRowFirstColumn="0" w:firstRowLastColumn="0" w:lastRowFirstColumn="0" w:lastRowLastColumn="0"/>
-            <w:tcBorders>
-              <w:top w:val="nil"/>
+            <w:tcW w:w="2400" w:type="dxa"/>
+            <w:cnfStyle w:val="001000000000" w:firstRow="0" w:lastRow="0" w:firstColumn="1" w:lastColumn="0" w:oddVBand="0" w:evenVBand="0" w:oddHBand="0" w:evenHBand="0" w:firstRowFirstColumn="0" w:firstRowLastColumn="0" w:lastRowFirstColumn="0" w:lastRowLastColumn="0"/>
+            <w:tcBorders>
+              <w:top w:val="nil"/>
+              <w:left w:val="nil"/>
               <w:bottom w:val="nil"/>
               <w:right w:val="nil"/>
             </w:tcBorders>
@@ -16488,7 +16974,7 @@
         </w:tc>
         <w:tc>
           <w:tcPr>
-            <w:tcW w:w="6614" w:type="dxa"/>
+            <w:tcW w:w="6615" w:type="dxa"/>
             <w:tcBorders/>
             <w:shd w:fill="auto" w:val="clear"/>
           </w:tcPr>
@@ -16512,10 +16998,12 @@
         </w:trPr>
         <w:tc>
           <w:tcPr>
-            <w:tcW w:w="2401" w:type="dxa"/>
-            <w:cnfStyle w:val="001000000000" w:firstRow="0" w:lastRow="0" w:firstColumn="1" w:lastColumn="0" w:oddVBand="0" w:evenVBand="0" w:oddHBand="0" w:evenHBand="0" w:firstRowFirstColumn="0" w:firstRowLastColumn="0" w:lastRowFirstColumn="0" w:lastRowLastColumn="0"/>
-            <w:tcBorders>
-              <w:top w:val="nil"/>
+            <w:tcW w:w="2400" w:type="dxa"/>
+            <w:cnfStyle w:val="001000000000" w:firstRow="0" w:lastRow="0" w:firstColumn="1" w:lastColumn="0" w:oddVBand="0" w:evenVBand="0" w:oddHBand="0" w:evenHBand="0" w:firstRowFirstColumn="0" w:firstRowLastColumn="0" w:lastRowFirstColumn="0" w:lastRowLastColumn="0"/>
+            <w:tcBorders>
+              <w:top w:val="nil"/>
+              <w:left w:val="nil"/>
+              <w:bottom w:val="nil"/>
               <w:right w:val="nil"/>
             </w:tcBorders>
             <w:shd w:color="auto" w:fill="FFFFFF" w:themeFill="background1" w:val="clear"/>
@@ -16541,7 +17029,7 @@
         </w:tc>
         <w:tc>
           <w:tcPr>
-            <w:tcW w:w="6614" w:type="dxa"/>
+            <w:tcW w:w="6615" w:type="dxa"/>
             <w:tcBorders/>
             <w:shd w:color="auto" w:fill="DEEAF6" w:themeFill="accent5" w:themeFillTint="33" w:val="clear"/>
           </w:tcPr>
@@ -16607,6 +17095,8 @@
             <w:gridSpan w:val="2"/>
             <w:cnfStyle w:val="001000000100" w:firstRow="0" w:lastRow="0" w:firstColumn="1" w:lastColumn="0" w:oddVBand="0" w:evenVBand="0" w:oddHBand="0" w:evenHBand="0" w:firstRowFirstColumn="1" w:firstRowLastColumn="0" w:lastRowFirstColumn="0" w:lastRowLastColumn="0"/>
             <w:tcBorders>
+              <w:top w:val="nil"/>
+              <w:left w:val="nil"/>
               <w:right w:val="nil"/>
             </w:tcBorders>
             <w:shd w:color="auto" w:fill="FFFFFF" w:themeFill="background1" w:val="clear"/>
@@ -16647,6 +17137,7 @@
             <w:cnfStyle w:val="001000000000" w:firstRow="0" w:lastRow="0" w:firstColumn="1" w:lastColumn="0" w:oddVBand="0" w:evenVBand="0" w:oddHBand="0" w:evenHBand="0" w:firstRowFirstColumn="0" w:firstRowLastColumn="0" w:lastRowFirstColumn="0" w:lastRowLastColumn="0"/>
             <w:tcBorders>
               <w:top w:val="nil"/>
+              <w:left w:val="nil"/>
               <w:bottom w:val="nil"/>
               <w:right w:val="nil"/>
             </w:tcBorders>
@@ -16700,6 +17191,7 @@
             <w:cnfStyle w:val="001000000000" w:firstRow="0" w:lastRow="0" w:firstColumn="1" w:lastColumn="0" w:oddVBand="0" w:evenVBand="0" w:oddHBand="0" w:evenHBand="0" w:firstRowFirstColumn="0" w:firstRowLastColumn="0" w:lastRowFirstColumn="0" w:lastRowLastColumn="0"/>
             <w:tcBorders>
               <w:top w:val="nil"/>
+              <w:left w:val="nil"/>
               <w:bottom w:val="nil"/>
               <w:right w:val="nil"/>
             </w:tcBorders>
@@ -16755,6 +17247,8 @@
             <w:cnfStyle w:val="001000000000" w:firstRow="0" w:lastRow="0" w:firstColumn="1" w:lastColumn="0" w:oddVBand="0" w:evenVBand="0" w:oddHBand="0" w:evenHBand="0" w:firstRowFirstColumn="0" w:firstRowLastColumn="0" w:lastRowFirstColumn="0" w:lastRowLastColumn="0"/>
             <w:tcBorders>
               <w:top w:val="nil"/>
+              <w:left w:val="nil"/>
+              <w:bottom w:val="nil"/>
               <w:right w:val="nil"/>
             </w:tcBorders>
             <w:shd w:color="auto" w:fill="FFFFFF" w:themeFill="background1" w:val="clear"/>
@@ -16846,6 +17340,8 @@
             <w:gridSpan w:val="2"/>
             <w:cnfStyle w:val="001000000100" w:firstRow="0" w:lastRow="0" w:firstColumn="1" w:lastColumn="0" w:oddVBand="0" w:evenVBand="0" w:oddHBand="0" w:evenHBand="0" w:firstRowFirstColumn="1" w:firstRowLastColumn="0" w:lastRowFirstColumn="0" w:lastRowLastColumn="0"/>
             <w:tcBorders>
+              <w:top w:val="nil"/>
+              <w:left w:val="nil"/>
               <w:right w:val="nil"/>
             </w:tcBorders>
             <w:shd w:color="auto" w:fill="FFFFFF" w:themeFill="background1" w:val="clear"/>
@@ -16886,6 +17382,7 @@
             <w:cnfStyle w:val="001000000000" w:firstRow="0" w:lastRow="0" w:firstColumn="1" w:lastColumn="0" w:oddVBand="0" w:evenVBand="0" w:oddHBand="0" w:evenHBand="0" w:firstRowFirstColumn="0" w:firstRowLastColumn="0" w:lastRowFirstColumn="0" w:lastRowLastColumn="0"/>
             <w:tcBorders>
               <w:top w:val="nil"/>
+              <w:left w:val="nil"/>
               <w:bottom w:val="nil"/>
               <w:right w:val="nil"/>
             </w:tcBorders>
@@ -16939,6 +17436,7 @@
             <w:cnfStyle w:val="001000000000" w:firstRow="0" w:lastRow="0" w:firstColumn="1" w:lastColumn="0" w:oddVBand="0" w:evenVBand="0" w:oddHBand="0" w:evenHBand="0" w:firstRowFirstColumn="0" w:firstRowLastColumn="0" w:lastRowFirstColumn="0" w:lastRowLastColumn="0"/>
             <w:tcBorders>
               <w:top w:val="nil"/>
+              <w:left w:val="nil"/>
               <w:bottom w:val="nil"/>
               <w:right w:val="nil"/>
             </w:tcBorders>
@@ -16994,6 +17492,8 @@
             <w:cnfStyle w:val="001000000000" w:firstRow="0" w:lastRow="0" w:firstColumn="1" w:lastColumn="0" w:oddVBand="0" w:evenVBand="0" w:oddHBand="0" w:evenHBand="0" w:firstRowFirstColumn="0" w:firstRowLastColumn="0" w:lastRowFirstColumn="0" w:lastRowLastColumn="0"/>
             <w:tcBorders>
               <w:top w:val="nil"/>
+              <w:left w:val="nil"/>
+              <w:bottom w:val="nil"/>
               <w:right w:val="nil"/>
             </w:tcBorders>
             <w:shd w:color="auto" w:fill="FFFFFF" w:themeFill="background1" w:val="clear"/>
@@ -17076,6 +17576,8 @@
             <w:gridSpan w:val="2"/>
             <w:cnfStyle w:val="001000000100" w:firstRow="0" w:lastRow="0" w:firstColumn="1" w:lastColumn="0" w:oddVBand="0" w:evenVBand="0" w:oddHBand="0" w:evenHBand="0" w:firstRowFirstColumn="1" w:firstRowLastColumn="0" w:lastRowFirstColumn="0" w:lastRowLastColumn="0"/>
             <w:tcBorders>
+              <w:top w:val="nil"/>
+              <w:left w:val="nil"/>
               <w:right w:val="nil"/>
             </w:tcBorders>
             <w:shd w:color="auto" w:fill="FFFFFF" w:themeFill="background1" w:val="clear"/>
@@ -17116,6 +17618,7 @@
             <w:cnfStyle w:val="001000000000" w:firstRow="0" w:lastRow="0" w:firstColumn="1" w:lastColumn="0" w:oddVBand="0" w:evenVBand="0" w:oddHBand="0" w:evenHBand="0" w:firstRowFirstColumn="0" w:firstRowLastColumn="0" w:lastRowFirstColumn="0" w:lastRowLastColumn="0"/>
             <w:tcBorders>
               <w:top w:val="nil"/>
+              <w:left w:val="nil"/>
               <w:bottom w:val="nil"/>
               <w:right w:val="nil"/>
             </w:tcBorders>
@@ -17169,6 +17672,7 @@
             <w:cnfStyle w:val="001000000000" w:firstRow="0" w:lastRow="0" w:firstColumn="1" w:lastColumn="0" w:oddVBand="0" w:evenVBand="0" w:oddHBand="0" w:evenHBand="0" w:firstRowFirstColumn="0" w:firstRowLastColumn="0" w:lastRowFirstColumn="0" w:lastRowLastColumn="0"/>
             <w:tcBorders>
               <w:top w:val="nil"/>
+              <w:left w:val="nil"/>
               <w:bottom w:val="nil"/>
               <w:right w:val="nil"/>
             </w:tcBorders>
@@ -17224,6 +17728,8 @@
             <w:cnfStyle w:val="001000000000" w:firstRow="0" w:lastRow="0" w:firstColumn="1" w:lastColumn="0" w:oddVBand="0" w:evenVBand="0" w:oddHBand="0" w:evenHBand="0" w:firstRowFirstColumn="0" w:firstRowLastColumn="0" w:lastRowFirstColumn="0" w:lastRowLastColumn="0"/>
             <w:tcBorders>
               <w:top w:val="nil"/>
+              <w:left w:val="nil"/>
+              <w:bottom w:val="nil"/>
               <w:right w:val="nil"/>
             </w:tcBorders>
             <w:shd w:color="auto" w:fill="FFFFFF" w:themeFill="background1" w:val="clear"/>
@@ -17306,6 +17812,8 @@
             <w:gridSpan w:val="2"/>
             <w:cnfStyle w:val="001000000100" w:firstRow="0" w:lastRow="0" w:firstColumn="1" w:lastColumn="0" w:oddVBand="0" w:evenVBand="0" w:oddHBand="0" w:evenHBand="0" w:firstRowFirstColumn="1" w:firstRowLastColumn="0" w:lastRowFirstColumn="0" w:lastRowLastColumn="0"/>
             <w:tcBorders>
+              <w:top w:val="nil"/>
+              <w:left w:val="nil"/>
               <w:right w:val="nil"/>
             </w:tcBorders>
             <w:shd w:color="auto" w:fill="FFFFFF" w:themeFill="background1" w:val="clear"/>
@@ -17346,6 +17854,7 @@
             <w:cnfStyle w:val="001000000000" w:firstRow="0" w:lastRow="0" w:firstColumn="1" w:lastColumn="0" w:oddVBand="0" w:evenVBand="0" w:oddHBand="0" w:evenHBand="0" w:firstRowFirstColumn="0" w:firstRowLastColumn="0" w:lastRowFirstColumn="0" w:lastRowLastColumn="0"/>
             <w:tcBorders>
               <w:top w:val="nil"/>
+              <w:left w:val="nil"/>
               <w:bottom w:val="nil"/>
               <w:right w:val="nil"/>
             </w:tcBorders>
@@ -17399,6 +17908,7 @@
             <w:cnfStyle w:val="001000000000" w:firstRow="0" w:lastRow="0" w:firstColumn="1" w:lastColumn="0" w:oddVBand="0" w:evenVBand="0" w:oddHBand="0" w:evenHBand="0" w:firstRowFirstColumn="0" w:firstRowLastColumn="0" w:lastRowFirstColumn="0" w:lastRowLastColumn="0"/>
             <w:tcBorders>
               <w:top w:val="nil"/>
+              <w:left w:val="nil"/>
               <w:bottom w:val="nil"/>
               <w:right w:val="nil"/>
             </w:tcBorders>
@@ -17454,6 +17964,8 @@
             <w:cnfStyle w:val="001000000000" w:firstRow="0" w:lastRow="0" w:firstColumn="1" w:lastColumn="0" w:oddVBand="0" w:evenVBand="0" w:oddHBand="0" w:evenHBand="0" w:firstRowFirstColumn="0" w:firstRowLastColumn="0" w:lastRowFirstColumn="0" w:lastRowLastColumn="0"/>
             <w:tcBorders>
               <w:top w:val="nil"/>
+              <w:left w:val="nil"/>
+              <w:bottom w:val="nil"/>
               <w:right w:val="nil"/>
             </w:tcBorders>
             <w:shd w:color="auto" w:fill="FFFFFF" w:themeFill="background1" w:val="clear"/>
@@ -17546,6 +18058,8 @@
             <w:gridSpan w:val="2"/>
             <w:cnfStyle w:val="001000000100" w:firstRow="0" w:lastRow="0" w:firstColumn="1" w:lastColumn="0" w:oddVBand="0" w:evenVBand="0" w:oddHBand="0" w:evenHBand="0" w:firstRowFirstColumn="1" w:firstRowLastColumn="0" w:lastRowFirstColumn="0" w:lastRowLastColumn="0"/>
             <w:tcBorders>
+              <w:top w:val="nil"/>
+              <w:left w:val="nil"/>
               <w:right w:val="nil"/>
             </w:tcBorders>
             <w:shd w:color="auto" w:fill="FFFFFF" w:themeFill="background1" w:val="clear"/>
@@ -17586,6 +18100,7 @@
             <w:cnfStyle w:val="001000000000" w:firstRow="0" w:lastRow="0" w:firstColumn="1" w:lastColumn="0" w:oddVBand="0" w:evenVBand="0" w:oddHBand="0" w:evenHBand="0" w:firstRowFirstColumn="0" w:firstRowLastColumn="0" w:lastRowFirstColumn="0" w:lastRowLastColumn="0"/>
             <w:tcBorders>
               <w:top w:val="nil"/>
+              <w:left w:val="nil"/>
               <w:bottom w:val="nil"/>
               <w:right w:val="nil"/>
             </w:tcBorders>
@@ -17639,6 +18154,7 @@
             <w:cnfStyle w:val="001000000000" w:firstRow="0" w:lastRow="0" w:firstColumn="1" w:lastColumn="0" w:oddVBand="0" w:evenVBand="0" w:oddHBand="0" w:evenHBand="0" w:firstRowFirstColumn="0" w:firstRowLastColumn="0" w:lastRowFirstColumn="0" w:lastRowLastColumn="0"/>
             <w:tcBorders>
               <w:top w:val="nil"/>
+              <w:left w:val="nil"/>
               <w:bottom w:val="nil"/>
               <w:right w:val="nil"/>
             </w:tcBorders>
@@ -17694,6 +18210,8 @@
             <w:cnfStyle w:val="001000000000" w:firstRow="0" w:lastRow="0" w:firstColumn="1" w:lastColumn="0" w:oddVBand="0" w:evenVBand="0" w:oddHBand="0" w:evenHBand="0" w:firstRowFirstColumn="0" w:firstRowLastColumn="0" w:lastRowFirstColumn="0" w:lastRowLastColumn="0"/>
             <w:tcBorders>
               <w:top w:val="nil"/>
+              <w:left w:val="nil"/>
+              <w:bottom w:val="nil"/>
               <w:right w:val="nil"/>
             </w:tcBorders>
             <w:shd w:color="auto" w:fill="FFFFFF" w:themeFill="background1" w:val="clear"/>
@@ -17786,6 +18304,8 @@
             <w:gridSpan w:val="2"/>
             <w:cnfStyle w:val="001000000100" w:firstRow="0" w:lastRow="0" w:firstColumn="1" w:lastColumn="0" w:oddVBand="0" w:evenVBand="0" w:oddHBand="0" w:evenHBand="0" w:firstRowFirstColumn="1" w:firstRowLastColumn="0" w:lastRowFirstColumn="0" w:lastRowLastColumn="0"/>
             <w:tcBorders>
+              <w:top w:val="nil"/>
+              <w:left w:val="nil"/>
               <w:right w:val="nil"/>
             </w:tcBorders>
             <w:shd w:color="auto" w:fill="FFFFFF" w:themeFill="background1" w:val="clear"/>
@@ -17826,6 +18346,7 @@
             <w:cnfStyle w:val="001000000000" w:firstRow="0" w:lastRow="0" w:firstColumn="1" w:lastColumn="0" w:oddVBand="0" w:evenVBand="0" w:oddHBand="0" w:evenHBand="0" w:firstRowFirstColumn="0" w:firstRowLastColumn="0" w:lastRowFirstColumn="0" w:lastRowLastColumn="0"/>
             <w:tcBorders>
               <w:top w:val="nil"/>
+              <w:left w:val="nil"/>
               <w:bottom w:val="nil"/>
               <w:right w:val="nil"/>
             </w:tcBorders>
@@ -17879,6 +18400,7 @@
             <w:cnfStyle w:val="001000000000" w:firstRow="0" w:lastRow="0" w:firstColumn="1" w:lastColumn="0" w:oddVBand="0" w:evenVBand="0" w:oddHBand="0" w:evenHBand="0" w:firstRowFirstColumn="0" w:firstRowLastColumn="0" w:lastRowFirstColumn="0" w:lastRowLastColumn="0"/>
             <w:tcBorders>
               <w:top w:val="nil"/>
+              <w:left w:val="nil"/>
               <w:bottom w:val="nil"/>
               <w:right w:val="nil"/>
             </w:tcBorders>
@@ -17934,6 +18456,8 @@
             <w:cnfStyle w:val="001000000000" w:firstRow="0" w:lastRow="0" w:firstColumn="1" w:lastColumn="0" w:oddVBand="0" w:evenVBand="0" w:oddHBand="0" w:evenHBand="0" w:firstRowFirstColumn="0" w:firstRowLastColumn="0" w:lastRowFirstColumn="0" w:lastRowLastColumn="0"/>
             <w:tcBorders>
               <w:top w:val="nil"/>
+              <w:left w:val="nil"/>
+              <w:bottom w:val="nil"/>
               <w:right w:val="nil"/>
             </w:tcBorders>
             <w:shd w:color="auto" w:fill="FFFFFF" w:themeFill="background1" w:val="clear"/>
@@ -18026,6 +18550,8 @@
             <w:gridSpan w:val="2"/>
             <w:cnfStyle w:val="001000000100" w:firstRow="0" w:lastRow="0" w:firstColumn="1" w:lastColumn="0" w:oddVBand="0" w:evenVBand="0" w:oddHBand="0" w:evenHBand="0" w:firstRowFirstColumn="1" w:firstRowLastColumn="0" w:lastRowFirstColumn="0" w:lastRowLastColumn="0"/>
             <w:tcBorders>
+              <w:top w:val="nil"/>
+              <w:left w:val="nil"/>
               <w:right w:val="nil"/>
             </w:tcBorders>
             <w:shd w:color="auto" w:fill="FFFFFF" w:themeFill="background1" w:val="clear"/>
@@ -18066,6 +18592,7 @@
             <w:cnfStyle w:val="001000000000" w:firstRow="0" w:lastRow="0" w:firstColumn="1" w:lastColumn="0" w:oddVBand="0" w:evenVBand="0" w:oddHBand="0" w:evenHBand="0" w:firstRowFirstColumn="0" w:firstRowLastColumn="0" w:lastRowFirstColumn="0" w:lastRowLastColumn="0"/>
             <w:tcBorders>
               <w:top w:val="nil"/>
+              <w:left w:val="nil"/>
               <w:bottom w:val="nil"/>
               <w:right w:val="nil"/>
             </w:tcBorders>
@@ -18119,6 +18646,7 @@
             <w:cnfStyle w:val="001000000000" w:firstRow="0" w:lastRow="0" w:firstColumn="1" w:lastColumn="0" w:oddVBand="0" w:evenVBand="0" w:oddHBand="0" w:evenHBand="0" w:firstRowFirstColumn="0" w:firstRowLastColumn="0" w:lastRowFirstColumn="0" w:lastRowLastColumn="0"/>
             <w:tcBorders>
               <w:top w:val="nil"/>
+              <w:left w:val="nil"/>
               <w:bottom w:val="nil"/>
               <w:right w:val="nil"/>
             </w:tcBorders>
@@ -18174,6 +18702,8 @@
             <w:cnfStyle w:val="001000000000" w:firstRow="0" w:lastRow="0" w:firstColumn="1" w:lastColumn="0" w:oddVBand="0" w:evenVBand="0" w:oddHBand="0" w:evenHBand="0" w:firstRowFirstColumn="0" w:firstRowLastColumn="0" w:lastRowFirstColumn="0" w:lastRowLastColumn="0"/>
             <w:tcBorders>
               <w:top w:val="nil"/>
+              <w:left w:val="nil"/>
+              <w:bottom w:val="nil"/>
               <w:right w:val="nil"/>
             </w:tcBorders>
             <w:shd w:color="auto" w:fill="FFFFFF" w:themeFill="background1" w:val="clear"/>
@@ -18256,6 +18786,8 @@
             <w:gridSpan w:val="2"/>
             <w:cnfStyle w:val="001000000100" w:firstRow="0" w:lastRow="0" w:firstColumn="1" w:lastColumn="0" w:oddVBand="0" w:evenVBand="0" w:oddHBand="0" w:evenHBand="0" w:firstRowFirstColumn="1" w:firstRowLastColumn="0" w:lastRowFirstColumn="0" w:lastRowLastColumn="0"/>
             <w:tcBorders>
+              <w:top w:val="nil"/>
+              <w:left w:val="nil"/>
               <w:right w:val="nil"/>
             </w:tcBorders>
             <w:shd w:color="auto" w:fill="FFFFFF" w:themeFill="background1" w:val="clear"/>
@@ -18296,6 +18828,7 @@
             <w:cnfStyle w:val="001000000000" w:firstRow="0" w:lastRow="0" w:firstColumn="1" w:lastColumn="0" w:oddVBand="0" w:evenVBand="0" w:oddHBand="0" w:evenHBand="0" w:firstRowFirstColumn="0" w:firstRowLastColumn="0" w:lastRowFirstColumn="0" w:lastRowLastColumn="0"/>
             <w:tcBorders>
               <w:top w:val="nil"/>
+              <w:left w:val="nil"/>
               <w:bottom w:val="nil"/>
               <w:right w:val="nil"/>
             </w:tcBorders>
@@ -18349,6 +18882,7 @@
             <w:cnfStyle w:val="001000000000" w:firstRow="0" w:lastRow="0" w:firstColumn="1" w:lastColumn="0" w:oddVBand="0" w:evenVBand="0" w:oddHBand="0" w:evenHBand="0" w:firstRowFirstColumn="0" w:firstRowLastColumn="0" w:lastRowFirstColumn="0" w:lastRowLastColumn="0"/>
             <w:tcBorders>
               <w:top w:val="nil"/>
+              <w:left w:val="nil"/>
               <w:bottom w:val="nil"/>
               <w:right w:val="nil"/>
             </w:tcBorders>
@@ -18404,6 +18938,8 @@
             <w:cnfStyle w:val="001000000000" w:firstRow="0" w:lastRow="0" w:firstColumn="1" w:lastColumn="0" w:oddVBand="0" w:evenVBand="0" w:oddHBand="0" w:evenHBand="0" w:firstRowFirstColumn="0" w:firstRowLastColumn="0" w:lastRowFirstColumn="0" w:lastRowLastColumn="0"/>
             <w:tcBorders>
               <w:top w:val="nil"/>
+              <w:left w:val="nil"/>
+              <w:bottom w:val="nil"/>
               <w:right w:val="nil"/>
             </w:tcBorders>
             <w:shd w:color="auto" w:fill="FFFFFF" w:themeFill="background1" w:val="clear"/>
@@ -18486,6 +19022,8 @@
             <w:gridSpan w:val="2"/>
             <w:cnfStyle w:val="001000000100" w:firstRow="0" w:lastRow="0" w:firstColumn="1" w:lastColumn="0" w:oddVBand="0" w:evenVBand="0" w:oddHBand="0" w:evenHBand="0" w:firstRowFirstColumn="1" w:firstRowLastColumn="0" w:lastRowFirstColumn="0" w:lastRowLastColumn="0"/>
             <w:tcBorders>
+              <w:top w:val="nil"/>
+              <w:left w:val="nil"/>
               <w:right w:val="nil"/>
             </w:tcBorders>
             <w:shd w:color="auto" w:fill="FFFFFF" w:themeFill="background1" w:val="clear"/>
@@ -18526,6 +19064,7 @@
             <w:cnfStyle w:val="001000000000" w:firstRow="0" w:lastRow="0" w:firstColumn="1" w:lastColumn="0" w:oddVBand="0" w:evenVBand="0" w:oddHBand="0" w:evenHBand="0" w:firstRowFirstColumn="0" w:firstRowLastColumn="0" w:lastRowFirstColumn="0" w:lastRowLastColumn="0"/>
             <w:tcBorders>
               <w:top w:val="nil"/>
+              <w:left w:val="nil"/>
               <w:bottom w:val="nil"/>
               <w:right w:val="nil"/>
             </w:tcBorders>
@@ -18579,6 +19118,7 @@
             <w:cnfStyle w:val="001000000000" w:firstRow="0" w:lastRow="0" w:firstColumn="1" w:lastColumn="0" w:oddVBand="0" w:evenVBand="0" w:oddHBand="0" w:evenHBand="0" w:firstRowFirstColumn="0" w:firstRowLastColumn="0" w:lastRowFirstColumn="0" w:lastRowLastColumn="0"/>
             <w:tcBorders>
               <w:top w:val="nil"/>
+              <w:left w:val="nil"/>
               <w:bottom w:val="nil"/>
               <w:right w:val="nil"/>
             </w:tcBorders>
@@ -18634,6 +19174,8 @@
             <w:cnfStyle w:val="001000000000" w:firstRow="0" w:lastRow="0" w:firstColumn="1" w:lastColumn="0" w:oddVBand="0" w:evenVBand="0" w:oddHBand="0" w:evenHBand="0" w:firstRowFirstColumn="0" w:firstRowLastColumn="0" w:lastRowFirstColumn="0" w:lastRowLastColumn="0"/>
             <w:tcBorders>
               <w:top w:val="nil"/>
+              <w:left w:val="nil"/>
+              <w:bottom w:val="nil"/>
               <w:right w:val="nil"/>
             </w:tcBorders>
             <w:shd w:color="auto" w:fill="FFFFFF" w:themeFill="background1" w:val="clear"/>
@@ -18744,6 +19286,8 @@
             <w:gridSpan w:val="2"/>
             <w:cnfStyle w:val="001000000100" w:firstRow="0" w:lastRow="0" w:firstColumn="1" w:lastColumn="0" w:oddVBand="0" w:evenVBand="0" w:oddHBand="0" w:evenHBand="0" w:firstRowFirstColumn="1" w:firstRowLastColumn="0" w:lastRowFirstColumn="0" w:lastRowLastColumn="0"/>
             <w:tcBorders>
+              <w:top w:val="nil"/>
+              <w:left w:val="nil"/>
               <w:right w:val="nil"/>
             </w:tcBorders>
             <w:shd w:color="auto" w:fill="FFFFFF" w:themeFill="background1" w:val="clear"/>
@@ -18784,6 +19328,7 @@
             <w:cnfStyle w:val="001000000000" w:firstRow="0" w:lastRow="0" w:firstColumn="1" w:lastColumn="0" w:oddVBand="0" w:evenVBand="0" w:oddHBand="0" w:evenHBand="0" w:firstRowFirstColumn="0" w:firstRowLastColumn="0" w:lastRowFirstColumn="0" w:lastRowLastColumn="0"/>
             <w:tcBorders>
               <w:top w:val="nil"/>
+              <w:left w:val="nil"/>
               <w:bottom w:val="nil"/>
               <w:right w:val="nil"/>
             </w:tcBorders>
@@ -18837,6 +19382,7 @@
             <w:cnfStyle w:val="001000000000" w:firstRow="0" w:lastRow="0" w:firstColumn="1" w:lastColumn="0" w:oddVBand="0" w:evenVBand="0" w:oddHBand="0" w:evenHBand="0" w:firstRowFirstColumn="0" w:firstRowLastColumn="0" w:lastRowFirstColumn="0" w:lastRowLastColumn="0"/>
             <w:tcBorders>
               <w:top w:val="nil"/>
+              <w:left w:val="nil"/>
               <w:bottom w:val="nil"/>
               <w:right w:val="nil"/>
             </w:tcBorders>
@@ -18892,6 +19438,8 @@
             <w:cnfStyle w:val="001000000000" w:firstRow="0" w:lastRow="0" w:firstColumn="1" w:lastColumn="0" w:oddVBand="0" w:evenVBand="0" w:oddHBand="0" w:evenHBand="0" w:firstRowFirstColumn="0" w:firstRowLastColumn="0" w:lastRowFirstColumn="0" w:lastRowLastColumn="0"/>
             <w:tcBorders>
               <w:top w:val="nil"/>
+              <w:left w:val="nil"/>
+              <w:bottom w:val="nil"/>
               <w:right w:val="nil"/>
             </w:tcBorders>
             <w:shd w:color="auto" w:fill="FFFFFF" w:themeFill="background1" w:val="clear"/>
@@ -18984,6 +19532,8 @@
             <w:gridSpan w:val="2"/>
             <w:cnfStyle w:val="001000000100" w:firstRow="0" w:lastRow="0" w:firstColumn="1" w:lastColumn="0" w:oddVBand="0" w:evenVBand="0" w:oddHBand="0" w:evenHBand="0" w:firstRowFirstColumn="1" w:firstRowLastColumn="0" w:lastRowFirstColumn="0" w:lastRowLastColumn="0"/>
             <w:tcBorders>
+              <w:top w:val="nil"/>
+              <w:left w:val="nil"/>
               <w:right w:val="nil"/>
             </w:tcBorders>
             <w:shd w:color="auto" w:fill="FFFFFF" w:themeFill="background1" w:val="clear"/>
@@ -19024,6 +19574,7 @@
             <w:cnfStyle w:val="001000000000" w:firstRow="0" w:lastRow="0" w:firstColumn="1" w:lastColumn="0" w:oddVBand="0" w:evenVBand="0" w:oddHBand="0" w:evenHBand="0" w:firstRowFirstColumn="0" w:firstRowLastColumn="0" w:lastRowFirstColumn="0" w:lastRowLastColumn="0"/>
             <w:tcBorders>
               <w:top w:val="nil"/>
+              <w:left w:val="nil"/>
               <w:bottom w:val="nil"/>
               <w:right w:val="nil"/>
             </w:tcBorders>
@@ -19077,6 +19628,7 @@
             <w:cnfStyle w:val="001000000000" w:firstRow="0" w:lastRow="0" w:firstColumn="1" w:lastColumn="0" w:oddVBand="0" w:evenVBand="0" w:oddHBand="0" w:evenHBand="0" w:firstRowFirstColumn="0" w:firstRowLastColumn="0" w:lastRowFirstColumn="0" w:lastRowLastColumn="0"/>
             <w:tcBorders>
               <w:top w:val="nil"/>
+              <w:left w:val="nil"/>
               <w:bottom w:val="nil"/>
               <w:right w:val="nil"/>
             </w:tcBorders>
@@ -19132,6 +19684,8 @@
             <w:cnfStyle w:val="001000000000" w:firstRow="0" w:lastRow="0" w:firstColumn="1" w:lastColumn="0" w:oddVBand="0" w:evenVBand="0" w:oddHBand="0" w:evenHBand="0" w:firstRowFirstColumn="0" w:firstRowLastColumn="0" w:lastRowFirstColumn="0" w:lastRowLastColumn="0"/>
             <w:tcBorders>
               <w:top w:val="nil"/>
+              <w:left w:val="nil"/>
+              <w:bottom w:val="nil"/>
               <w:right w:val="nil"/>
             </w:tcBorders>
             <w:shd w:color="auto" w:fill="FFFFFF" w:themeFill="background1" w:val="clear"/>
@@ -19185,27 +19739,27 @@
       <w:r>
         <w:rPr/>
       </w:r>
-      <w:bookmarkStart w:id="5" w:name="__UnoMark__1277232_3806968205"/>
-      <w:bookmarkStart w:id="6" w:name="__UnoMark__1277237_3806968205"/>
-      <w:bookmarkStart w:id="7" w:name="__UnoMark__1277240_3806968205"/>
-      <w:bookmarkStart w:id="8" w:name="__UnoMark__1277243_3806968205"/>
-      <w:bookmarkStart w:id="9" w:name="__UnoMark__1277244_3806968205"/>
-      <w:bookmarkStart w:id="10" w:name="__UnoMark__1277246_3806968205"/>
-      <w:bookmarkStart w:id="11" w:name="__UnoMark__1277248_3806968205"/>
-      <w:bookmarkStart w:id="12" w:name="__UnoMark__1277232_3806968205"/>
-      <w:bookmarkStart w:id="13" w:name="__UnoMark__1277237_3806968205"/>
-      <w:bookmarkStart w:id="14" w:name="__UnoMark__1277240_3806968205"/>
-      <w:bookmarkStart w:id="15" w:name="__UnoMark__1277243_3806968205"/>
-      <w:bookmarkStart w:id="16" w:name="__UnoMark__1277244_3806968205"/>
-      <w:bookmarkStart w:id="17" w:name="__UnoMark__1277246_3806968205"/>
-      <w:bookmarkStart w:id="18" w:name="__UnoMark__1277248_3806968205"/>
-      <w:bookmarkEnd w:id="12"/>
-      <w:bookmarkEnd w:id="13"/>
-      <w:bookmarkEnd w:id="14"/>
-      <w:bookmarkEnd w:id="15"/>
-      <w:bookmarkEnd w:id="16"/>
-      <w:bookmarkEnd w:id="17"/>
-      <w:bookmarkEnd w:id="18"/>
+      <w:bookmarkStart w:id="29" w:name="__UnoMark__1277248_3806968205"/>
+      <w:bookmarkStart w:id="30" w:name="__UnoMark__1277246_3806968205"/>
+      <w:bookmarkStart w:id="31" w:name="__UnoMark__1277244_3806968205"/>
+      <w:bookmarkStart w:id="32" w:name="__UnoMark__1277243_3806968205"/>
+      <w:bookmarkStart w:id="33" w:name="__UnoMark__1277240_3806968205"/>
+      <w:bookmarkStart w:id="34" w:name="__UnoMark__1277237_3806968205"/>
+      <w:bookmarkStart w:id="35" w:name="__UnoMark__1277232_3806968205"/>
+      <w:bookmarkStart w:id="36" w:name="__UnoMark__1277248_3806968205"/>
+      <w:bookmarkStart w:id="37" w:name="__UnoMark__1277246_3806968205"/>
+      <w:bookmarkStart w:id="38" w:name="__UnoMark__1277244_3806968205"/>
+      <w:bookmarkStart w:id="39" w:name="__UnoMark__1277243_3806968205"/>
+      <w:bookmarkStart w:id="40" w:name="__UnoMark__1277240_3806968205"/>
+      <w:bookmarkStart w:id="41" w:name="__UnoMark__1277237_3806968205"/>
+      <w:bookmarkStart w:id="42" w:name="__UnoMark__1277232_3806968205"/>
+      <w:bookmarkEnd w:id="36"/>
+      <w:bookmarkEnd w:id="37"/>
+      <w:bookmarkEnd w:id="38"/>
+      <w:bookmarkEnd w:id="39"/>
+      <w:bookmarkEnd w:id="40"/>
+      <w:bookmarkEnd w:id="41"/>
+      <w:bookmarkEnd w:id="42"/>
     </w:p>
     <w:tbl>
       <w:tblPr>
@@ -19235,6 +19789,8 @@
             <w:gridSpan w:val="2"/>
             <w:cnfStyle w:val="001000000100" w:firstRow="0" w:lastRow="0" w:firstColumn="1" w:lastColumn="0" w:oddVBand="0" w:evenVBand="0" w:oddHBand="0" w:evenHBand="0" w:firstRowFirstColumn="1" w:firstRowLastColumn="0" w:lastRowFirstColumn="0" w:lastRowLastColumn="0"/>
             <w:tcBorders>
+              <w:top w:val="nil"/>
+              <w:left w:val="nil"/>
               <w:right w:val="nil"/>
             </w:tcBorders>
             <w:shd w:color="auto" w:fill="FFFFFF" w:themeFill="background1" w:val="clear"/>
@@ -19275,6 +19831,7 @@
             <w:cnfStyle w:val="001000000000" w:firstRow="0" w:lastRow="0" w:firstColumn="1" w:lastColumn="0" w:oddVBand="0" w:evenVBand="0" w:oddHBand="0" w:evenHBand="0" w:firstRowFirstColumn="0" w:firstRowLastColumn="0" w:lastRowFirstColumn="0" w:lastRowLastColumn="0"/>
             <w:tcBorders>
               <w:top w:val="nil"/>
+              <w:left w:val="nil"/>
               <w:bottom w:val="nil"/>
               <w:right w:val="nil"/>
             </w:tcBorders>
@@ -19328,6 +19885,7 @@
             <w:cnfStyle w:val="001000000000" w:firstRow="0" w:lastRow="0" w:firstColumn="1" w:lastColumn="0" w:oddVBand="0" w:evenVBand="0" w:oddHBand="0" w:evenHBand="0" w:firstRowFirstColumn="0" w:firstRowLastColumn="0" w:lastRowFirstColumn="0" w:lastRowLastColumn="0"/>
             <w:tcBorders>
               <w:top w:val="nil"/>
+              <w:left w:val="nil"/>
               <w:bottom w:val="nil"/>
               <w:right w:val="nil"/>
             </w:tcBorders>
@@ -19383,6 +19941,8 @@
             <w:cnfStyle w:val="001000000000" w:firstRow="0" w:lastRow="0" w:firstColumn="1" w:lastColumn="0" w:oddVBand="0" w:evenVBand="0" w:oddHBand="0" w:evenHBand="0" w:firstRowFirstColumn="0" w:firstRowLastColumn="0" w:lastRowFirstColumn="0" w:lastRowLastColumn="0"/>
             <w:tcBorders>
               <w:top w:val="nil"/>
+              <w:left w:val="nil"/>
+              <w:bottom w:val="nil"/>
               <w:right w:val="nil"/>
             </w:tcBorders>
             <w:shd w:color="auto" w:fill="FFFFFF" w:themeFill="background1" w:val="clear"/>
@@ -19475,6 +20035,8 @@
             <w:gridSpan w:val="2"/>
             <w:cnfStyle w:val="001000000100" w:firstRow="0" w:lastRow="0" w:firstColumn="1" w:lastColumn="0" w:oddVBand="0" w:evenVBand="0" w:oddHBand="0" w:evenHBand="0" w:firstRowFirstColumn="1" w:firstRowLastColumn="0" w:lastRowFirstColumn="0" w:lastRowLastColumn="0"/>
             <w:tcBorders>
+              <w:top w:val="nil"/>
+              <w:left w:val="nil"/>
               <w:right w:val="nil"/>
             </w:tcBorders>
             <w:shd w:color="auto" w:fill="FFFFFF" w:themeFill="background1" w:val="clear"/>
@@ -19515,6 +20077,7 @@
             <w:cnfStyle w:val="001000000000" w:firstRow="0" w:lastRow="0" w:firstColumn="1" w:lastColumn="0" w:oddVBand="0" w:evenVBand="0" w:oddHBand="0" w:evenHBand="0" w:firstRowFirstColumn="0" w:firstRowLastColumn="0" w:lastRowFirstColumn="0" w:lastRowLastColumn="0"/>
             <w:tcBorders>
               <w:top w:val="nil"/>
+              <w:left w:val="nil"/>
               <w:bottom w:val="nil"/>
               <w:right w:val="nil"/>
             </w:tcBorders>
@@ -19568,6 +20131,7 @@
             <w:cnfStyle w:val="001000000000" w:firstRow="0" w:lastRow="0" w:firstColumn="1" w:lastColumn="0" w:oddVBand="0" w:evenVBand="0" w:oddHBand="0" w:evenHBand="0" w:firstRowFirstColumn="0" w:firstRowLastColumn="0" w:lastRowFirstColumn="0" w:lastRowLastColumn="0"/>
             <w:tcBorders>
               <w:top w:val="nil"/>
+              <w:left w:val="nil"/>
               <w:bottom w:val="nil"/>
               <w:right w:val="nil"/>
             </w:tcBorders>
@@ -19623,6 +20187,8 @@
             <w:cnfStyle w:val="001000000000" w:firstRow="0" w:lastRow="0" w:firstColumn="1" w:lastColumn="0" w:oddVBand="0" w:evenVBand="0" w:oddHBand="0" w:evenHBand="0" w:firstRowFirstColumn="0" w:firstRowLastColumn="0" w:lastRowFirstColumn="0" w:lastRowLastColumn="0"/>
             <w:tcBorders>
               <w:top w:val="nil"/>
+              <w:left w:val="nil"/>
+              <w:bottom w:val="nil"/>
               <w:right w:val="nil"/>
             </w:tcBorders>
             <w:shd w:color="auto" w:fill="FFFFFF" w:themeFill="background1" w:val="clear"/>
@@ -19705,6 +20271,8 @@
             <w:gridSpan w:val="2"/>
             <w:cnfStyle w:val="001000000100" w:firstRow="0" w:lastRow="0" w:firstColumn="1" w:lastColumn="0" w:oddVBand="0" w:evenVBand="0" w:oddHBand="0" w:evenHBand="0" w:firstRowFirstColumn="1" w:firstRowLastColumn="0" w:lastRowFirstColumn="0" w:lastRowLastColumn="0"/>
             <w:tcBorders>
+              <w:top w:val="nil"/>
+              <w:left w:val="nil"/>
               <w:right w:val="nil"/>
             </w:tcBorders>
             <w:shd w:color="auto" w:fill="FFFFFF" w:themeFill="background1" w:val="clear"/>
@@ -19745,6 +20313,7 @@
             <w:cnfStyle w:val="001000000000" w:firstRow="0" w:lastRow="0" w:firstColumn="1" w:lastColumn="0" w:oddVBand="0" w:evenVBand="0" w:oddHBand="0" w:evenHBand="0" w:firstRowFirstColumn="0" w:firstRowLastColumn="0" w:lastRowFirstColumn="0" w:lastRowLastColumn="0"/>
             <w:tcBorders>
               <w:top w:val="nil"/>
+              <w:left w:val="nil"/>
               <w:bottom w:val="nil"/>
               <w:right w:val="nil"/>
             </w:tcBorders>
@@ -19798,6 +20367,7 @@
             <w:cnfStyle w:val="001000000000" w:firstRow="0" w:lastRow="0" w:firstColumn="1" w:lastColumn="0" w:oddVBand="0" w:evenVBand="0" w:oddHBand="0" w:evenHBand="0" w:firstRowFirstColumn="0" w:firstRowLastColumn="0" w:lastRowFirstColumn="0" w:lastRowLastColumn="0"/>
             <w:tcBorders>
               <w:top w:val="nil"/>
+              <w:left w:val="nil"/>
               <w:bottom w:val="nil"/>
               <w:right w:val="nil"/>
             </w:tcBorders>
@@ -19853,6 +20423,8 @@
             <w:cnfStyle w:val="001000000000" w:firstRow="0" w:lastRow="0" w:firstColumn="1" w:lastColumn="0" w:oddVBand="0" w:evenVBand="0" w:oddHBand="0" w:evenHBand="0" w:firstRowFirstColumn="0" w:firstRowLastColumn="0" w:lastRowFirstColumn="0" w:lastRowLastColumn="0"/>
             <w:tcBorders>
               <w:top w:val="nil"/>
+              <w:left w:val="nil"/>
+              <w:bottom w:val="nil"/>
               <w:right w:val="nil"/>
             </w:tcBorders>
             <w:shd w:color="auto" w:fill="FFFFFF" w:themeFill="background1" w:val="clear"/>
@@ -19935,6 +20507,8 @@
             <w:gridSpan w:val="2"/>
             <w:cnfStyle w:val="001000000100" w:firstRow="0" w:lastRow="0" w:firstColumn="1" w:lastColumn="0" w:oddVBand="0" w:evenVBand="0" w:oddHBand="0" w:evenHBand="0" w:firstRowFirstColumn="1" w:firstRowLastColumn="0" w:lastRowFirstColumn="0" w:lastRowLastColumn="0"/>
             <w:tcBorders>
+              <w:top w:val="nil"/>
+              <w:left w:val="nil"/>
               <w:right w:val="nil"/>
             </w:tcBorders>
             <w:shd w:color="auto" w:fill="FFFFFF" w:themeFill="background1" w:val="clear"/>
@@ -19975,6 +20549,7 @@
             <w:cnfStyle w:val="001000000000" w:firstRow="0" w:lastRow="0" w:firstColumn="1" w:lastColumn="0" w:oddVBand="0" w:evenVBand="0" w:oddHBand="0" w:evenHBand="0" w:firstRowFirstColumn="0" w:firstRowLastColumn="0" w:lastRowFirstColumn="0" w:lastRowLastColumn="0"/>
             <w:tcBorders>
               <w:top w:val="nil"/>
+              <w:left w:val="nil"/>
               <w:bottom w:val="nil"/>
               <w:right w:val="nil"/>
             </w:tcBorders>
@@ -20028,6 +20603,7 @@
             <w:cnfStyle w:val="001000000000" w:firstRow="0" w:lastRow="0" w:firstColumn="1" w:lastColumn="0" w:oddVBand="0" w:evenVBand="0" w:oddHBand="0" w:evenHBand="0" w:firstRowFirstColumn="0" w:firstRowLastColumn="0" w:lastRowFirstColumn="0" w:lastRowLastColumn="0"/>
             <w:tcBorders>
               <w:top w:val="nil"/>
+              <w:left w:val="nil"/>
               <w:bottom w:val="nil"/>
               <w:right w:val="nil"/>
             </w:tcBorders>
@@ -20083,6 +20659,8 @@
             <w:cnfStyle w:val="001000000000" w:firstRow="0" w:lastRow="0" w:firstColumn="1" w:lastColumn="0" w:oddVBand="0" w:evenVBand="0" w:oddHBand="0" w:evenHBand="0" w:firstRowFirstColumn="0" w:firstRowLastColumn="0" w:lastRowFirstColumn="0" w:lastRowLastColumn="0"/>
             <w:tcBorders>
               <w:top w:val="nil"/>
+              <w:left w:val="nil"/>
+              <w:bottom w:val="nil"/>
               <w:right w:val="nil"/>
             </w:tcBorders>
             <w:shd w:color="auto" w:fill="FFFFFF" w:themeFill="background1" w:val="clear"/>
@@ -20165,6 +20743,8 @@
             <w:gridSpan w:val="2"/>
             <w:cnfStyle w:val="001000000100" w:firstRow="0" w:lastRow="0" w:firstColumn="1" w:lastColumn="0" w:oddVBand="0" w:evenVBand="0" w:oddHBand="0" w:evenHBand="0" w:firstRowFirstColumn="1" w:firstRowLastColumn="0" w:lastRowFirstColumn="0" w:lastRowLastColumn="0"/>
             <w:tcBorders>
+              <w:top w:val="nil"/>
+              <w:left w:val="nil"/>
               <w:right w:val="nil"/>
             </w:tcBorders>
             <w:shd w:color="auto" w:fill="FFFFFF" w:themeFill="background1" w:val="clear"/>
@@ -20205,6 +20785,7 @@
             <w:cnfStyle w:val="001000000000" w:firstRow="0" w:lastRow="0" w:firstColumn="1" w:lastColumn="0" w:oddVBand="0" w:evenVBand="0" w:oddHBand="0" w:evenHBand="0" w:firstRowFirstColumn="0" w:firstRowLastColumn="0" w:lastRowFirstColumn="0" w:lastRowLastColumn="0"/>
             <w:tcBorders>
               <w:top w:val="nil"/>
+              <w:left w:val="nil"/>
               <w:bottom w:val="nil"/>
               <w:right w:val="nil"/>
             </w:tcBorders>
@@ -20258,6 +20839,7 @@
             <w:cnfStyle w:val="001000000000" w:firstRow="0" w:lastRow="0" w:firstColumn="1" w:lastColumn="0" w:oddVBand="0" w:evenVBand="0" w:oddHBand="0" w:evenHBand="0" w:firstRowFirstColumn="0" w:firstRowLastColumn="0" w:lastRowFirstColumn="0" w:lastRowLastColumn="0"/>
             <w:tcBorders>
               <w:top w:val="nil"/>
+              <w:left w:val="nil"/>
               <w:bottom w:val="nil"/>
               <w:right w:val="nil"/>
             </w:tcBorders>
@@ -20313,6 +20895,8 @@
             <w:cnfStyle w:val="001000000000" w:firstRow="0" w:lastRow="0" w:firstColumn="1" w:lastColumn="0" w:oddVBand="0" w:evenVBand="0" w:oddHBand="0" w:evenHBand="0" w:firstRowFirstColumn="0" w:firstRowLastColumn="0" w:lastRowFirstColumn="0" w:lastRowLastColumn="0"/>
             <w:tcBorders>
               <w:top w:val="nil"/>
+              <w:left w:val="nil"/>
+              <w:bottom w:val="nil"/>
               <w:right w:val="nil"/>
             </w:tcBorders>
             <w:shd w:color="auto" w:fill="FFFFFF" w:themeFill="background1" w:val="clear"/>
@@ -20374,7 +20958,7 @@
     <w:sectPr>
       <w:type w:val="nextPage"/>
       <w:pgSz w:w="11906" w:h="16838"/>
-      <w:pgMar w:left="1440" w:right="1440" w:header="720" w:top="1440" w:footer="720" w:bottom="1440" w:gutter="0"/>
+      <w:pgMar w:left="1440" w:right="1440" w:header="0" w:top="1440" w:footer="0" w:bottom="1440" w:gutter="0"/>
       <w:pgNumType w:fmt="decimal"/>
       <w:formProt w:val="false"/>
       <w:textDirection w:val="lrTb"/>

</xml_diff>